<commit_message>
Final version of ITPD
</commit_message>
<xml_diff>
--- a/Integration Test Plan Document.docx
+++ b/Integration Test Plan Document.docx
@@ -451,7 +451,7 @@
                   <w:sz w:val="32"/>
                   <w:szCs w:val="32"/>
                 </w:rPr>
-                <w:t>Test Plan Document Version 0.1</w:t>
+                <w:t>Test Plan Document Version 1.0</w:t>
               </w:r>
             </w:sdtContent>
           </w:sdt>
@@ -471,11 +471,8 @@
             </w:rPr>
             <w:alias w:val="Date"/>
             <w:id w:val="14700083"/>
-            <w:placeholder>
-              <w:docPart w:val="AB9B700E5A3A474EB1116CEFF63350CF"/>
-            </w:placeholder>
             <w:dataBinding w:prefixMappings="xmlns:ns0='http://schemas.microsoft.com/office/2006/coverPageProps'" w:xpath="/ns0:CoverPageProperties[1]/ns0:PublishDate[1]" w:storeItemID="{55AF091B-3C7A-41E3-B477-F2FDAA23CFDA}"/>
-            <w:date w:fullDate="2016-01-13T00:00:00Z">
+            <w:date w:fullDate="2016-01-21T00:00:00Z">
               <w:dateFormat w:val="M/d/yyyy"/>
               <w:lid w:val="en-US"/>
               <w:storeMappedDataAs w:val="dateTime"/>
@@ -499,7 +496,14 @@
                   <w:sz w:val="28"/>
                   <w:szCs w:val="28"/>
                 </w:rPr>
-                <w:t>1/13/2016</w:t>
+                <w:t>1/21</w:t>
+              </w:r>
+              <w:r>
+                <w:rPr>
+                  <w:sz w:val="28"/>
+                  <w:szCs w:val="28"/>
+                </w:rPr>
+                <w:t>/2016</w:t>
               </w:r>
             </w:p>
           </w:sdtContent>
@@ -709,7 +713,7 @@
           <w:r>
             <w:fldChar w:fldCharType="separate"/>
           </w:r>
-          <w:hyperlink w:anchor="_Toc440885332" w:history="1">
+          <w:hyperlink w:anchor="_Toc441142475" w:history="1">
             <w:r>
               <w:rPr>
                 <w:rStyle w:val="Hyperlink"/>
@@ -752,7 +756,7 @@
                 <w:noProof/>
                 <w:webHidden/>
               </w:rPr>
-              <w:instrText xml:space="preserve"> PAGEREF _Toc440885332 \h </w:instrText>
+              <w:instrText xml:space="preserve"> PAGEREF _Toc441142475 \h </w:instrText>
             </w:r>
             <w:r>
               <w:rPr>
@@ -797,7 +801,7 @@
               <w:sz w:val="22"/>
             </w:rPr>
           </w:pPr>
-          <w:hyperlink w:anchor="_Toc440885333" w:history="1">
+          <w:hyperlink w:anchor="_Toc441142476" w:history="1">
             <w:r>
               <w:rPr>
                 <w:rStyle w:val="Hyperlink"/>
@@ -846,7 +850,7 @@
                 <w:noProof/>
                 <w:webHidden/>
               </w:rPr>
-              <w:instrText xml:space="preserve"> PAGEREF _Toc440885333 \h </w:instrText>
+              <w:instrText xml:space="preserve"> PAGEREF _Toc441142476 \h </w:instrText>
             </w:r>
             <w:r>
               <w:rPr>
@@ -891,7 +895,7 @@
               <w:sz w:val="22"/>
             </w:rPr>
           </w:pPr>
-          <w:hyperlink w:anchor="_Toc440885334" w:history="1">
+          <w:hyperlink w:anchor="_Toc441142477" w:history="1">
             <w:r>
               <w:rPr>
                 <w:rStyle w:val="Hyperlink"/>
@@ -940,7 +944,7 @@
                 <w:noProof/>
                 <w:webHidden/>
               </w:rPr>
-              <w:instrText xml:space="preserve"> PAGEREF _Toc440885334 \h </w:instrText>
+              <w:instrText xml:space="preserve"> PAGEREF _Toc441142477 \h </w:instrText>
             </w:r>
             <w:r>
               <w:rPr>
@@ -985,7 +989,7 @@
               <w:sz w:val="22"/>
             </w:rPr>
           </w:pPr>
-          <w:hyperlink w:anchor="_Toc440885335" w:history="1">
+          <w:hyperlink w:anchor="_Toc441142478" w:history="1">
             <w:r>
               <w:rPr>
                 <w:rStyle w:val="Hyperlink"/>
@@ -1034,7 +1038,7 @@
                 <w:noProof/>
                 <w:webHidden/>
               </w:rPr>
-              <w:instrText xml:space="preserve"> PAGEREF _Toc440885335 \h </w:instrText>
+              <w:instrText xml:space="preserve"> PAGEREF _Toc441142478 \h </w:instrText>
             </w:r>
             <w:r>
               <w:rPr>
@@ -1054,7 +1058,7 @@
                 <w:noProof/>
                 <w:webHidden/>
               </w:rPr>
-              <w:t>4</w:t>
+              <w:t>5</w:t>
             </w:r>
             <w:r>
               <w:rPr>
@@ -1079,7 +1083,7 @@
               <w:sz w:val="22"/>
             </w:rPr>
           </w:pPr>
-          <w:hyperlink w:anchor="_Toc440885336" w:history="1">
+          <w:hyperlink w:anchor="_Toc441142479" w:history="1">
             <w:r>
               <w:rPr>
                 <w:rStyle w:val="Hyperlink"/>
@@ -1128,7 +1132,7 @@
                 <w:noProof/>
                 <w:webHidden/>
               </w:rPr>
-              <w:instrText xml:space="preserve"> PAGEREF _Toc440885336 \h </w:instrText>
+              <w:instrText xml:space="preserve"> PAGEREF _Toc441142479 \h </w:instrText>
             </w:r>
             <w:r>
               <w:rPr>
@@ -1173,7 +1177,7 @@
               <w:sz w:val="22"/>
             </w:rPr>
           </w:pPr>
-          <w:hyperlink w:anchor="_Toc440885337" w:history="1">
+          <w:hyperlink w:anchor="_Toc441142480" w:history="1">
             <w:r>
               <w:rPr>
                 <w:rStyle w:val="Hyperlink"/>
@@ -1222,7 +1226,7 @@
                 <w:noProof/>
                 <w:webHidden/>
               </w:rPr>
-              <w:instrText xml:space="preserve"> PAGEREF _Toc440885337 \h </w:instrText>
+              <w:instrText xml:space="preserve"> PAGEREF _Toc441142480 \h </w:instrText>
             </w:r>
             <w:r>
               <w:rPr>
@@ -1267,7 +1271,7 @@
               <w:sz w:val="22"/>
             </w:rPr>
           </w:pPr>
-          <w:hyperlink w:anchor="_Toc440885338" w:history="1">
+          <w:hyperlink w:anchor="_Toc441142481" w:history="1">
             <w:r>
               <w:rPr>
                 <w:rStyle w:val="Hyperlink"/>
@@ -1310,7 +1314,7 @@
                 <w:noProof/>
                 <w:webHidden/>
               </w:rPr>
-              <w:instrText xml:space="preserve"> PAGEREF _Toc440885338 \h </w:instrText>
+              <w:instrText xml:space="preserve"> PAGEREF _Toc441142481 \h </w:instrText>
             </w:r>
             <w:r>
               <w:rPr>
@@ -1330,7 +1334,7 @@
                 <w:noProof/>
                 <w:webHidden/>
               </w:rPr>
-              <w:t>6</w:t>
+              <w:t>7</w:t>
             </w:r>
             <w:r>
               <w:rPr>
@@ -1355,7 +1359,7 @@
               <w:sz w:val="22"/>
             </w:rPr>
           </w:pPr>
-          <w:hyperlink w:anchor="_Toc440885339" w:history="1">
+          <w:hyperlink w:anchor="_Toc441142482" w:history="1">
             <w:r>
               <w:rPr>
                 <w:rStyle w:val="Hyperlink"/>
@@ -1404,7 +1408,7 @@
                 <w:noProof/>
                 <w:webHidden/>
               </w:rPr>
-              <w:instrText xml:space="preserve"> PAGEREF _Toc440885339 \h </w:instrText>
+              <w:instrText xml:space="preserve"> PAGEREF _Toc441142482 \h </w:instrText>
             </w:r>
             <w:r>
               <w:rPr>
@@ -1424,7 +1428,7 @@
                 <w:noProof/>
                 <w:webHidden/>
               </w:rPr>
-              <w:t>6</w:t>
+              <w:t>7</w:t>
             </w:r>
             <w:r>
               <w:rPr>
@@ -1449,7 +1453,7 @@
               <w:sz w:val="22"/>
             </w:rPr>
           </w:pPr>
-          <w:hyperlink w:anchor="_Toc440885340" w:history="1">
+          <w:hyperlink w:anchor="_Toc441142483" w:history="1">
             <w:r>
               <w:rPr>
                 <w:rStyle w:val="Hyperlink"/>
@@ -1498,7 +1502,7 @@
                 <w:noProof/>
                 <w:webHidden/>
               </w:rPr>
-              <w:instrText xml:space="preserve"> PAGEREF _Toc440885340 \h </w:instrText>
+              <w:instrText xml:space="preserve"> PAGEREF _Toc441142483 \h </w:instrText>
             </w:r>
             <w:r>
               <w:rPr>
@@ -1518,7 +1522,7 @@
                 <w:noProof/>
                 <w:webHidden/>
               </w:rPr>
-              <w:t>7</w:t>
+              <w:t>8</w:t>
             </w:r>
             <w:r>
               <w:rPr>
@@ -1543,7 +1547,7 @@
               <w:sz w:val="22"/>
             </w:rPr>
           </w:pPr>
-          <w:hyperlink w:anchor="_Toc440885341" w:history="1">
+          <w:hyperlink w:anchor="_Toc441142484" w:history="1">
             <w:r>
               <w:rPr>
                 <w:rStyle w:val="Hyperlink"/>
@@ -1592,7 +1596,7 @@
                 <w:noProof/>
                 <w:webHidden/>
               </w:rPr>
-              <w:instrText xml:space="preserve"> PAGEREF _Toc440885341 \h </w:instrText>
+              <w:instrText xml:space="preserve"> PAGEREF _Toc441142484 \h </w:instrText>
             </w:r>
             <w:r>
               <w:rPr>
@@ -1612,7 +1616,7 @@
                 <w:noProof/>
                 <w:webHidden/>
               </w:rPr>
-              <w:t>8</w:t>
+              <w:t>9</w:t>
             </w:r>
             <w:r>
               <w:rPr>
@@ -1637,7 +1641,7 @@
               <w:sz w:val="22"/>
             </w:rPr>
           </w:pPr>
-          <w:hyperlink w:anchor="_Toc440885342" w:history="1">
+          <w:hyperlink w:anchor="_Toc441142485" w:history="1">
             <w:r>
               <w:rPr>
                 <w:rStyle w:val="Hyperlink"/>
@@ -1686,7 +1690,7 @@
                 <w:noProof/>
                 <w:webHidden/>
               </w:rPr>
-              <w:instrText xml:space="preserve"> PAGEREF _Toc440885342 \h </w:instrText>
+              <w:instrText xml:space="preserve"> PAGEREF _Toc441142485 \h </w:instrText>
             </w:r>
             <w:r>
               <w:rPr>
@@ -1706,7 +1710,7 @@
                 <w:noProof/>
                 <w:webHidden/>
               </w:rPr>
-              <w:t>8</w:t>
+              <w:t>10</w:t>
             </w:r>
             <w:r>
               <w:rPr>
@@ -1731,7 +1735,7 @@
               <w:sz w:val="22"/>
             </w:rPr>
           </w:pPr>
-          <w:hyperlink w:anchor="_Toc440885343" w:history="1">
+          <w:hyperlink w:anchor="_Toc441142486" w:history="1">
             <w:r>
               <w:rPr>
                 <w:rStyle w:val="Hyperlink"/>
@@ -1774,7 +1778,7 @@
                 <w:noProof/>
                 <w:webHidden/>
               </w:rPr>
-              <w:instrText xml:space="preserve"> PAGEREF _Toc440885343 \h </w:instrText>
+              <w:instrText xml:space="preserve"> PAGEREF _Toc441142486 \h </w:instrText>
             </w:r>
             <w:r>
               <w:rPr>
@@ -1794,7 +1798,7 @@
                 <w:noProof/>
                 <w:webHidden/>
               </w:rPr>
-              <w:t>8</w:t>
+              <w:t>10</w:t>
             </w:r>
             <w:r>
               <w:rPr>
@@ -1819,7 +1823,7 @@
               <w:sz w:val="22"/>
             </w:rPr>
           </w:pPr>
-          <w:hyperlink w:anchor="_Toc440885344" w:history="1">
+          <w:hyperlink w:anchor="_Toc441142487" w:history="1">
             <w:r>
               <w:rPr>
                 <w:rStyle w:val="Hyperlink"/>
@@ -1862,7 +1866,7 @@
                 <w:noProof/>
                 <w:webHidden/>
               </w:rPr>
-              <w:instrText xml:space="preserve"> PAGEREF _Toc440885344 \h </w:instrText>
+              <w:instrText xml:space="preserve"> PAGEREF _Toc441142487 \h </w:instrText>
             </w:r>
             <w:r>
               <w:rPr>
@@ -1882,7 +1886,7 @@
                 <w:noProof/>
                 <w:webHidden/>
               </w:rPr>
-              <w:t>8</w:t>
+              <w:t>10</w:t>
             </w:r>
             <w:r>
               <w:rPr>
@@ -1907,7 +1911,7 @@
               <w:sz w:val="22"/>
             </w:rPr>
           </w:pPr>
-          <w:hyperlink w:anchor="_Toc440885345" w:history="1">
+          <w:hyperlink w:anchor="_Toc441142488" w:history="1">
             <w:r>
               <w:rPr>
                 <w:rStyle w:val="Hyperlink"/>
@@ -1950,7 +1954,7 @@
                 <w:noProof/>
                 <w:webHidden/>
               </w:rPr>
-              <w:instrText xml:space="preserve"> PAGEREF _Toc440885345 \h </w:instrText>
+              <w:instrText xml:space="preserve"> PAGEREF _Toc441142488 \h </w:instrText>
             </w:r>
             <w:r>
               <w:rPr>
@@ -1970,7 +1974,7 @@
                 <w:noProof/>
                 <w:webHidden/>
               </w:rPr>
-              <w:t>8</w:t>
+              <w:t>10</w:t>
             </w:r>
             <w:r>
               <w:rPr>
@@ -1995,7 +1999,7 @@
               <w:sz w:val="22"/>
             </w:rPr>
           </w:pPr>
-          <w:hyperlink w:anchor="_Toc440885346" w:history="1">
+          <w:hyperlink w:anchor="_Toc441142489" w:history="1">
             <w:r>
               <w:rPr>
                 <w:rStyle w:val="Hyperlink"/>
@@ -2038,7 +2042,7 @@
                 <w:noProof/>
                 <w:webHidden/>
               </w:rPr>
-              <w:instrText xml:space="preserve"> PAGEREF _Toc440885346 \h </w:instrText>
+              <w:instrText xml:space="preserve"> PAGEREF _Toc441142489 \h </w:instrText>
             </w:r>
             <w:r>
               <w:rPr>
@@ -2058,7 +2062,7 @@
                 <w:noProof/>
                 <w:webHidden/>
               </w:rPr>
-              <w:t>8</w:t>
+              <w:t>10</w:t>
             </w:r>
             <w:r>
               <w:rPr>
@@ -2083,7 +2087,7 @@
               <w:sz w:val="22"/>
             </w:rPr>
           </w:pPr>
-          <w:hyperlink w:anchor="_Toc440885347" w:history="1">
+          <w:hyperlink w:anchor="_Toc441142490" w:history="1">
             <w:r>
               <w:rPr>
                 <w:rStyle w:val="Hyperlink"/>
@@ -2126,7 +2130,7 @@
                 <w:noProof/>
                 <w:webHidden/>
               </w:rPr>
-              <w:instrText xml:space="preserve"> PAGEREF _Toc440885347 \h </w:instrText>
+              <w:instrText xml:space="preserve"> PAGEREF _Toc441142490 \h </w:instrText>
             </w:r>
             <w:r>
               <w:rPr>
@@ -2146,7 +2150,7 @@
                 <w:noProof/>
                 <w:webHidden/>
               </w:rPr>
-              <w:t>9</w:t>
+              <w:t>10</w:t>
             </w:r>
             <w:r>
               <w:rPr>
@@ -2171,7 +2175,7 @@
               <w:sz w:val="22"/>
             </w:rPr>
           </w:pPr>
-          <w:hyperlink w:anchor="_Toc440885348" w:history="1">
+          <w:hyperlink w:anchor="_Toc441142491" w:history="1">
             <w:r>
               <w:rPr>
                 <w:rStyle w:val="Hyperlink"/>
@@ -2214,7 +2218,7 @@
                 <w:noProof/>
                 <w:webHidden/>
               </w:rPr>
-              <w:instrText xml:space="preserve"> PAGEREF _Toc440885348 \h </w:instrText>
+              <w:instrText xml:space="preserve"> PAGEREF _Toc441142491 \h </w:instrText>
             </w:r>
             <w:r>
               <w:rPr>
@@ -2234,7 +2238,7 @@
                 <w:noProof/>
                 <w:webHidden/>
               </w:rPr>
-              <w:t>9</w:t>
+              <w:t>10</w:t>
             </w:r>
             <w:r>
               <w:rPr>
@@ -2259,7 +2263,7 @@
               <w:sz w:val="22"/>
             </w:rPr>
           </w:pPr>
-          <w:hyperlink w:anchor="_Toc440885349" w:history="1">
+          <w:hyperlink w:anchor="_Toc441142492" w:history="1">
             <w:r>
               <w:rPr>
                 <w:rStyle w:val="Hyperlink"/>
@@ -2302,7 +2306,7 @@
                 <w:noProof/>
                 <w:webHidden/>
               </w:rPr>
-              <w:instrText xml:space="preserve"> PAGEREF _Toc440885349 \h </w:instrText>
+              <w:instrText xml:space="preserve"> PAGEREF _Toc441142492 \h </w:instrText>
             </w:r>
             <w:r>
               <w:rPr>
@@ -2322,7 +2326,7 @@
                 <w:noProof/>
                 <w:webHidden/>
               </w:rPr>
-              <w:t>9</w:t>
+              <w:t>11</w:t>
             </w:r>
             <w:r>
               <w:rPr>
@@ -2347,7 +2351,7 @@
               <w:sz w:val="22"/>
             </w:rPr>
           </w:pPr>
-          <w:hyperlink w:anchor="_Toc440885350" w:history="1">
+          <w:hyperlink w:anchor="_Toc441142493" w:history="1">
             <w:r>
               <w:rPr>
                 <w:rStyle w:val="Hyperlink"/>
@@ -2390,7 +2394,7 @@
                 <w:noProof/>
                 <w:webHidden/>
               </w:rPr>
-              <w:instrText xml:space="preserve"> PAGEREF _Toc440885350 \h </w:instrText>
+              <w:instrText xml:space="preserve"> PAGEREF _Toc441142493 \h </w:instrText>
             </w:r>
             <w:r>
               <w:rPr>
@@ -2410,7 +2414,7 @@
                 <w:noProof/>
                 <w:webHidden/>
               </w:rPr>
-              <w:t>10</w:t>
+              <w:t>12</w:t>
             </w:r>
             <w:r>
               <w:rPr>
@@ -2435,7 +2439,7 @@
               <w:sz w:val="22"/>
             </w:rPr>
           </w:pPr>
-          <w:hyperlink w:anchor="_Toc440885351" w:history="1">
+          <w:hyperlink w:anchor="_Toc441142494" w:history="1">
             <w:r>
               <w:rPr>
                 <w:rStyle w:val="Hyperlink"/>
@@ -2484,7 +2488,7 @@
                 <w:noProof/>
                 <w:webHidden/>
               </w:rPr>
-              <w:instrText xml:space="preserve"> PAGEREF _Toc440885351 \h </w:instrText>
+              <w:instrText xml:space="preserve"> PAGEREF _Toc441142494 \h </w:instrText>
             </w:r>
             <w:r>
               <w:rPr>
@@ -2504,7 +2508,7 @@
                 <w:noProof/>
                 <w:webHidden/>
               </w:rPr>
-              <w:t>10</w:t>
+              <w:t>12</w:t>
             </w:r>
             <w:r>
               <w:rPr>
@@ -2529,7 +2533,7 @@
               <w:sz w:val="22"/>
             </w:rPr>
           </w:pPr>
-          <w:hyperlink w:anchor="_Toc440885352" w:history="1">
+          <w:hyperlink w:anchor="_Toc441142495" w:history="1">
             <w:r>
               <w:rPr>
                 <w:rStyle w:val="Hyperlink"/>
@@ -2572,7 +2576,7 @@
                 <w:noProof/>
                 <w:webHidden/>
               </w:rPr>
-              <w:instrText xml:space="preserve"> PAGEREF _Toc440885352 \h </w:instrText>
+              <w:instrText xml:space="preserve"> PAGEREF _Toc441142495 \h </w:instrText>
             </w:r>
             <w:r>
               <w:rPr>
@@ -2592,7 +2596,7 @@
                 <w:noProof/>
                 <w:webHidden/>
               </w:rPr>
-              <w:t>10</w:t>
+              <w:t>12</w:t>
             </w:r>
             <w:r>
               <w:rPr>
@@ -2617,7 +2621,7 @@
               <w:sz w:val="22"/>
             </w:rPr>
           </w:pPr>
-          <w:hyperlink w:anchor="_Toc440885353" w:history="1">
+          <w:hyperlink w:anchor="_Toc441142496" w:history="1">
             <w:r>
               <w:rPr>
                 <w:rStyle w:val="Hyperlink"/>
@@ -2660,7 +2664,7 @@
                 <w:noProof/>
                 <w:webHidden/>
               </w:rPr>
-              <w:instrText xml:space="preserve"> PAGEREF _Toc440885353 \h </w:instrText>
+              <w:instrText xml:space="preserve"> PAGEREF _Toc441142496 \h </w:instrText>
             </w:r>
             <w:r>
               <w:rPr>
@@ -2680,7 +2684,7 @@
                 <w:noProof/>
                 <w:webHidden/>
               </w:rPr>
-              <w:t>10</w:t>
+              <w:t>12</w:t>
             </w:r>
             <w:r>
               <w:rPr>
@@ -2705,7 +2709,7 @@
               <w:sz w:val="22"/>
             </w:rPr>
           </w:pPr>
-          <w:hyperlink w:anchor="_Toc440885354" w:history="1">
+          <w:hyperlink w:anchor="_Toc441142497" w:history="1">
             <w:r>
               <w:rPr>
                 <w:rStyle w:val="Hyperlink"/>
@@ -2748,7 +2752,7 @@
                 <w:noProof/>
                 <w:webHidden/>
               </w:rPr>
-              <w:instrText xml:space="preserve"> PAGEREF _Toc440885354 \h </w:instrText>
+              <w:instrText xml:space="preserve"> PAGEREF _Toc441142497 \h </w:instrText>
             </w:r>
             <w:r>
               <w:rPr>
@@ -2768,7 +2772,7 @@
                 <w:noProof/>
                 <w:webHidden/>
               </w:rPr>
-              <w:t>10</w:t>
+              <w:t>12</w:t>
             </w:r>
             <w:r>
               <w:rPr>
@@ -2793,7 +2797,7 @@
               <w:sz w:val="22"/>
             </w:rPr>
           </w:pPr>
-          <w:hyperlink w:anchor="_Toc440885355" w:history="1">
+          <w:hyperlink w:anchor="_Toc441142498" w:history="1">
             <w:r>
               <w:rPr>
                 <w:rStyle w:val="Hyperlink"/>
@@ -2836,7 +2840,7 @@
                 <w:noProof/>
                 <w:webHidden/>
               </w:rPr>
-              <w:instrText xml:space="preserve"> PAGEREF _Toc440885355 \h </w:instrText>
+              <w:instrText xml:space="preserve"> PAGEREF _Toc441142498 \h </w:instrText>
             </w:r>
             <w:r>
               <w:rPr>
@@ -2856,7 +2860,7 @@
                 <w:noProof/>
                 <w:webHidden/>
               </w:rPr>
-              <w:t>10</w:t>
+              <w:t>13</w:t>
             </w:r>
             <w:r>
               <w:rPr>
@@ -2881,7 +2885,7 @@
               <w:sz w:val="22"/>
             </w:rPr>
           </w:pPr>
-          <w:hyperlink w:anchor="_Toc440885356" w:history="1">
+          <w:hyperlink w:anchor="_Toc441142499" w:history="1">
             <w:r>
               <w:rPr>
                 <w:rStyle w:val="Hyperlink"/>
@@ -2924,7 +2928,7 @@
                 <w:noProof/>
                 <w:webHidden/>
               </w:rPr>
-              <w:instrText xml:space="preserve"> PAGEREF _Toc440885356 \h </w:instrText>
+              <w:instrText xml:space="preserve"> PAGEREF _Toc441142499 \h </w:instrText>
             </w:r>
             <w:r>
               <w:rPr>
@@ -2944,7 +2948,7 @@
                 <w:noProof/>
                 <w:webHidden/>
               </w:rPr>
-              <w:t>11</w:t>
+              <w:t>13</w:t>
             </w:r>
             <w:r>
               <w:rPr>
@@ -2969,7 +2973,7 @@
               <w:sz w:val="22"/>
             </w:rPr>
           </w:pPr>
-          <w:hyperlink w:anchor="_Toc440885357" w:history="1">
+          <w:hyperlink w:anchor="_Toc441142500" w:history="1">
             <w:r>
               <w:rPr>
                 <w:rStyle w:val="Hyperlink"/>
@@ -3012,7 +3016,7 @@
                 <w:noProof/>
                 <w:webHidden/>
               </w:rPr>
-              <w:instrText xml:space="preserve"> PAGEREF _Toc440885357 \h </w:instrText>
+              <w:instrText xml:space="preserve"> PAGEREF _Toc441142500 \h </w:instrText>
             </w:r>
             <w:r>
               <w:rPr>
@@ -3032,7 +3036,7 @@
                 <w:noProof/>
                 <w:webHidden/>
               </w:rPr>
-              <w:t>11</w:t>
+              <w:t>13</w:t>
             </w:r>
             <w:r>
               <w:rPr>
@@ -3057,7 +3061,7 @@
               <w:sz w:val="22"/>
             </w:rPr>
           </w:pPr>
-          <w:hyperlink w:anchor="_Toc440885358" w:history="1">
+          <w:hyperlink w:anchor="_Toc441142501" w:history="1">
             <w:r>
               <w:rPr>
                 <w:rStyle w:val="Hyperlink"/>
@@ -3100,7 +3104,7 @@
                 <w:noProof/>
                 <w:webHidden/>
               </w:rPr>
-              <w:instrText xml:space="preserve"> PAGEREF _Toc440885358 \h </w:instrText>
+              <w:instrText xml:space="preserve"> PAGEREF _Toc441142501 \h </w:instrText>
             </w:r>
             <w:r>
               <w:rPr>
@@ -3120,7 +3124,7 @@
                 <w:noProof/>
                 <w:webHidden/>
               </w:rPr>
-              <w:t>12</w:t>
+              <w:t>15</w:t>
             </w:r>
             <w:r>
               <w:rPr>
@@ -3145,7 +3149,7 @@
               <w:sz w:val="22"/>
             </w:rPr>
           </w:pPr>
-          <w:hyperlink w:anchor="_Toc440885359" w:history="1">
+          <w:hyperlink w:anchor="_Toc441142502" w:history="1">
             <w:r>
               <w:rPr>
                 <w:rStyle w:val="Hyperlink"/>
@@ -3194,7 +3198,7 @@
                 <w:noProof/>
                 <w:webHidden/>
               </w:rPr>
-              <w:instrText xml:space="preserve"> PAGEREF _Toc440885359 \h </w:instrText>
+              <w:instrText xml:space="preserve"> PAGEREF _Toc441142502 \h </w:instrText>
             </w:r>
             <w:r>
               <w:rPr>
@@ -3214,7 +3218,7 @@
                 <w:noProof/>
                 <w:webHidden/>
               </w:rPr>
-              <w:t>13</w:t>
+              <w:t>16</w:t>
             </w:r>
             <w:r>
               <w:rPr>
@@ -3239,7 +3243,7 @@
               <w:sz w:val="22"/>
             </w:rPr>
           </w:pPr>
-          <w:hyperlink w:anchor="_Toc440885360" w:history="1">
+          <w:hyperlink w:anchor="_Toc441142503" w:history="1">
             <w:r>
               <w:rPr>
                 <w:rStyle w:val="Hyperlink"/>
@@ -3282,7 +3286,7 @@
                 <w:noProof/>
                 <w:webHidden/>
               </w:rPr>
-              <w:instrText xml:space="preserve"> PAGEREF _Toc440885360 \h </w:instrText>
+              <w:instrText xml:space="preserve"> PAGEREF _Toc441142503 \h </w:instrText>
             </w:r>
             <w:r>
               <w:rPr>
@@ -3302,7 +3306,7 @@
                 <w:noProof/>
                 <w:webHidden/>
               </w:rPr>
-              <w:t>13</w:t>
+              <w:t>16</w:t>
             </w:r>
             <w:r>
               <w:rPr>
@@ -3327,7 +3331,7 @@
               <w:sz w:val="22"/>
             </w:rPr>
           </w:pPr>
-          <w:hyperlink w:anchor="_Toc440885361" w:history="1">
+          <w:hyperlink w:anchor="_Toc441142504" w:history="1">
             <w:r>
               <w:rPr>
                 <w:rStyle w:val="Hyperlink"/>
@@ -3370,7 +3374,7 @@
                 <w:noProof/>
                 <w:webHidden/>
               </w:rPr>
-              <w:instrText xml:space="preserve"> PAGEREF _Toc440885361 \h </w:instrText>
+              <w:instrText xml:space="preserve"> PAGEREF _Toc441142504 \h </w:instrText>
             </w:r>
             <w:r>
               <w:rPr>
@@ -3390,7 +3394,7 @@
                 <w:noProof/>
                 <w:webHidden/>
               </w:rPr>
-              <w:t>13</w:t>
+              <w:t>16</w:t>
             </w:r>
             <w:r>
               <w:rPr>
@@ -3415,7 +3419,7 @@
               <w:sz w:val="22"/>
             </w:rPr>
           </w:pPr>
-          <w:hyperlink w:anchor="_Toc440885362" w:history="1">
+          <w:hyperlink w:anchor="_Toc441142505" w:history="1">
             <w:r>
               <w:rPr>
                 <w:rStyle w:val="Hyperlink"/>
@@ -3458,7 +3462,7 @@
                 <w:noProof/>
                 <w:webHidden/>
               </w:rPr>
-              <w:instrText xml:space="preserve"> PAGEREF _Toc440885362 \h </w:instrText>
+              <w:instrText xml:space="preserve"> PAGEREF _Toc441142505 \h </w:instrText>
             </w:r>
             <w:r>
               <w:rPr>
@@ -3478,7 +3482,7 @@
                 <w:noProof/>
                 <w:webHidden/>
               </w:rPr>
-              <w:t>13</w:t>
+              <w:t>16</w:t>
             </w:r>
             <w:r>
               <w:rPr>
@@ -3503,7 +3507,7 @@
               <w:sz w:val="22"/>
             </w:rPr>
           </w:pPr>
-          <w:hyperlink w:anchor="_Toc440885363" w:history="1">
+          <w:hyperlink w:anchor="_Toc441142506" w:history="1">
             <w:r>
               <w:rPr>
                 <w:rStyle w:val="Hyperlink"/>
@@ -3546,7 +3550,7 @@
                 <w:noProof/>
                 <w:webHidden/>
               </w:rPr>
-              <w:instrText xml:space="preserve"> PAGEREF _Toc440885363 \h </w:instrText>
+              <w:instrText xml:space="preserve"> PAGEREF _Toc441142506 \h </w:instrText>
             </w:r>
             <w:r>
               <w:rPr>
@@ -3566,7 +3570,7 @@
                 <w:noProof/>
                 <w:webHidden/>
               </w:rPr>
-              <w:t>13</w:t>
+              <w:t>16</w:t>
             </w:r>
             <w:r>
               <w:rPr>
@@ -3591,7 +3595,7 @@
               <w:sz w:val="22"/>
             </w:rPr>
           </w:pPr>
-          <w:hyperlink w:anchor="_Toc440885364" w:history="1">
+          <w:hyperlink w:anchor="_Toc441142507" w:history="1">
             <w:r>
               <w:rPr>
                 <w:rStyle w:val="Hyperlink"/>
@@ -3634,7 +3638,7 @@
                 <w:noProof/>
                 <w:webHidden/>
               </w:rPr>
-              <w:instrText xml:space="preserve"> PAGEREF _Toc440885364 \h </w:instrText>
+              <w:instrText xml:space="preserve"> PAGEREF _Toc441142507 \h </w:instrText>
             </w:r>
             <w:r>
               <w:rPr>
@@ -3654,7 +3658,7 @@
                 <w:noProof/>
                 <w:webHidden/>
               </w:rPr>
-              <w:t>14</w:t>
+              <w:t>17</w:t>
             </w:r>
             <w:r>
               <w:rPr>
@@ -3679,7 +3683,7 @@
               <w:sz w:val="22"/>
             </w:rPr>
           </w:pPr>
-          <w:hyperlink w:anchor="_Toc440885365" w:history="1">
+          <w:hyperlink w:anchor="_Toc441142508" w:history="1">
             <w:r>
               <w:rPr>
                 <w:rStyle w:val="Hyperlink"/>
@@ -3722,7 +3726,7 @@
                 <w:noProof/>
                 <w:webHidden/>
               </w:rPr>
-              <w:instrText xml:space="preserve"> PAGEREF _Toc440885365 \h </w:instrText>
+              <w:instrText xml:space="preserve"> PAGEREF _Toc441142508 \h </w:instrText>
             </w:r>
             <w:r>
               <w:rPr>
@@ -3742,7 +3746,195 @@
                 <w:noProof/>
                 <w:webHidden/>
               </w:rPr>
-              <w:t>15</w:t>
+              <w:t>18</w:t>
+            </w:r>
+            <w:r>
+              <w:rPr>
+                <w:noProof/>
+                <w:webHidden/>
+              </w:rPr>
+              <w:fldChar w:fldCharType="end"/>
+            </w:r>
+          </w:hyperlink>
+        </w:p>
+        <w:p>
+          <w:pPr>
+            <w:pStyle w:val="TOC2"/>
+            <w:tabs>
+              <w:tab w:val="left" w:pos="880"/>
+              <w:tab w:val="right" w:leader="dot" w:pos="7185"/>
+            </w:tabs>
+            <w:rPr>
+              <w:rFonts w:asciiTheme="minorHAnsi" w:eastAsiaTheme="minorEastAsia" w:hAnsiTheme="minorHAnsi" w:cstheme="minorBidi"/>
+              <w:noProof/>
+              <w:color w:val="auto"/>
+              <w:sz w:val="22"/>
+            </w:rPr>
+          </w:pPr>
+          <w:hyperlink w:anchor="_Toc441142509" w:history="1">
+            <w:r>
+              <w:rPr>
+                <w:rStyle w:val="Hyperlink"/>
+                <w:noProof/>
+                <w14:scene3d>
+                  <w14:camera w14:prst="orthographicFront"/>
+                  <w14:lightRig w14:rig="threePt" w14:dir="t">
+                    <w14:rot w14:lat="0" w14:lon="0" w14:rev="0"/>
+                  </w14:lightRig>
+                </w14:scene3d>
+              </w:rPr>
+              <w:t>4.1</w:t>
+            </w:r>
+            <w:r>
+              <w:rPr>
+                <w:rFonts w:asciiTheme="minorHAnsi" w:eastAsiaTheme="minorEastAsia" w:hAnsiTheme="minorHAnsi" w:cstheme="minorBidi"/>
+                <w:noProof/>
+                <w:color w:val="auto"/>
+                <w:sz w:val="22"/>
+              </w:rPr>
+              <w:tab/>
+            </w:r>
+            <w:r>
+              <w:rPr>
+                <w:rStyle w:val="Hyperlink"/>
+                <w:noProof/>
+              </w:rPr>
+              <w:t>Manual</w:t>
+            </w:r>
+            <w:r>
+              <w:rPr>
+                <w:noProof/>
+                <w:webHidden/>
+              </w:rPr>
+              <w:tab/>
+            </w:r>
+            <w:r>
+              <w:rPr>
+                <w:noProof/>
+                <w:webHidden/>
+              </w:rPr>
+              <w:fldChar w:fldCharType="begin"/>
+            </w:r>
+            <w:r>
+              <w:rPr>
+                <w:noProof/>
+                <w:webHidden/>
+              </w:rPr>
+              <w:instrText xml:space="preserve"> PAGEREF _Toc441142509 \h </w:instrText>
+            </w:r>
+            <w:r>
+              <w:rPr>
+                <w:noProof/>
+                <w:webHidden/>
+              </w:rPr>
+            </w:r>
+            <w:r>
+              <w:rPr>
+                <w:noProof/>
+                <w:webHidden/>
+              </w:rPr>
+              <w:fldChar w:fldCharType="separate"/>
+            </w:r>
+            <w:r>
+              <w:rPr>
+                <w:noProof/>
+                <w:webHidden/>
+              </w:rPr>
+              <w:t>18</w:t>
+            </w:r>
+            <w:r>
+              <w:rPr>
+                <w:noProof/>
+                <w:webHidden/>
+              </w:rPr>
+              <w:fldChar w:fldCharType="end"/>
+            </w:r>
+          </w:hyperlink>
+        </w:p>
+        <w:p>
+          <w:pPr>
+            <w:pStyle w:val="TOC2"/>
+            <w:tabs>
+              <w:tab w:val="left" w:pos="880"/>
+              <w:tab w:val="right" w:leader="dot" w:pos="7185"/>
+            </w:tabs>
+            <w:rPr>
+              <w:rFonts w:asciiTheme="minorHAnsi" w:eastAsiaTheme="minorEastAsia" w:hAnsiTheme="minorHAnsi" w:cstheme="minorBidi"/>
+              <w:noProof/>
+              <w:color w:val="auto"/>
+              <w:sz w:val="22"/>
+            </w:rPr>
+          </w:pPr>
+          <w:hyperlink w:anchor="_Toc441142510" w:history="1">
+            <w:r>
+              <w:rPr>
+                <w:rStyle w:val="Hyperlink"/>
+                <w:noProof/>
+                <w14:scene3d>
+                  <w14:camera w14:prst="orthographicFront"/>
+                  <w14:lightRig w14:rig="threePt" w14:dir="t">
+                    <w14:rot w14:lat="0" w14:lon="0" w14:rev="0"/>
+                  </w14:lightRig>
+                </w14:scene3d>
+              </w:rPr>
+              <w:t>4.2</w:t>
+            </w:r>
+            <w:r>
+              <w:rPr>
+                <w:rFonts w:asciiTheme="minorHAnsi" w:eastAsiaTheme="minorEastAsia" w:hAnsiTheme="minorHAnsi" w:cstheme="minorBidi"/>
+                <w:noProof/>
+                <w:color w:val="auto"/>
+                <w:sz w:val="22"/>
+              </w:rPr>
+              <w:tab/>
+            </w:r>
+            <w:r>
+              <w:rPr>
+                <w:rStyle w:val="Hyperlink"/>
+                <w:noProof/>
+              </w:rPr>
+              <w:t>Automatic Test</w:t>
+            </w:r>
+            <w:r>
+              <w:rPr>
+                <w:noProof/>
+                <w:webHidden/>
+              </w:rPr>
+              <w:tab/>
+            </w:r>
+            <w:r>
+              <w:rPr>
+                <w:noProof/>
+                <w:webHidden/>
+              </w:rPr>
+              <w:fldChar w:fldCharType="begin"/>
+            </w:r>
+            <w:r>
+              <w:rPr>
+                <w:noProof/>
+                <w:webHidden/>
+              </w:rPr>
+              <w:instrText xml:space="preserve"> PAGEREF _Toc441142510 \h </w:instrText>
+            </w:r>
+            <w:r>
+              <w:rPr>
+                <w:noProof/>
+                <w:webHidden/>
+              </w:rPr>
+            </w:r>
+            <w:r>
+              <w:rPr>
+                <w:noProof/>
+                <w:webHidden/>
+              </w:rPr>
+              <w:fldChar w:fldCharType="separate"/>
+            </w:r>
+            <w:r>
+              <w:rPr>
+                <w:noProof/>
+                <w:webHidden/>
+              </w:rPr>
+              <w:t>18</w:t>
             </w:r>
             <w:r>
               <w:rPr>
@@ -3767,7 +3959,7 @@
               <w:sz w:val="22"/>
             </w:rPr>
           </w:pPr>
-          <w:hyperlink w:anchor="_Toc440885366" w:history="1">
+          <w:hyperlink w:anchor="_Toc441142511" w:history="1">
             <w:r>
               <w:rPr>
                 <w:rStyle w:val="Hyperlink"/>
@@ -3810,7 +4002,7 @@
                 <w:noProof/>
                 <w:webHidden/>
               </w:rPr>
-              <w:instrText xml:space="preserve"> PAGEREF _Toc440885366 \h </w:instrText>
+              <w:instrText xml:space="preserve"> PAGEREF _Toc441142511 \h </w:instrText>
             </w:r>
             <w:r>
               <w:rPr>
@@ -3830,7 +4022,7 @@
                 <w:noProof/>
                 <w:webHidden/>
               </w:rPr>
-              <w:t>15</w:t>
+              <w:t>18</w:t>
             </w:r>
             <w:r>
               <w:rPr>
@@ -3855,7 +4047,7 @@
               <w:sz w:val="22"/>
             </w:rPr>
           </w:pPr>
-          <w:hyperlink w:anchor="_Toc440885367" w:history="1">
+          <w:hyperlink w:anchor="_Toc441142512" w:history="1">
             <w:r>
               <w:rPr>
                 <w:rStyle w:val="Hyperlink"/>
@@ -3898,7 +4090,7 @@
                 <w:noProof/>
                 <w:webHidden/>
               </w:rPr>
-              <w:instrText xml:space="preserve"> PAGEREF _Toc440885367 \h </w:instrText>
+              <w:instrText xml:space="preserve"> PAGEREF _Toc441142512 \h </w:instrText>
             </w:r>
             <w:r>
               <w:rPr>
@@ -3918,7 +4110,7 @@
                 <w:noProof/>
                 <w:webHidden/>
               </w:rPr>
-              <w:t>15</w:t>
+              <w:t>18</w:t>
             </w:r>
             <w:r>
               <w:rPr>
@@ -3967,7 +4159,7 @@
       <w:pPr>
         <w:pStyle w:val="Heading1"/>
       </w:pPr>
-      <w:bookmarkStart w:id="0" w:name="_Toc440885332"/>
+      <w:bookmarkStart w:id="0" w:name="_Toc441142475"/>
       <w:r>
         <w:lastRenderedPageBreak/>
         <w:t>Introduction</w:t>
@@ -3979,23 +4171,277 @@
         <w:pStyle w:val="Heading2"/>
         <w:ind w:left="720" w:hanging="720"/>
       </w:pPr>
-      <w:bookmarkStart w:id="1" w:name="_Toc440885333"/>
+      <w:bookmarkStart w:id="1" w:name="_Toc441142476"/>
       <w:r>
         <w:t>Revision History</w:t>
       </w:r>
       <w:bookmarkEnd w:id="1"/>
     </w:p>
+    <w:tbl>
+      <w:tblPr>
+        <w:tblStyle w:val="MediumShading1-Accent5"/>
+        <w:tblW w:w="0" w:type="auto"/>
+        <w:tblLook w:val="04A0" w:firstRow="1" w:lastRow="0" w:firstColumn="1" w:lastColumn="0" w:noHBand="0" w:noVBand="1"/>
+      </w:tblPr>
+      <w:tblGrid>
+        <w:gridCol w:w="2215"/>
+        <w:gridCol w:w="2215"/>
+        <w:gridCol w:w="2216"/>
+        <w:gridCol w:w="2216"/>
+      </w:tblGrid>
+      <w:tr>
+        <w:trPr>
+          <w:cnfStyle w:val="100000000000" w:firstRow="1" w:lastRow="0" w:firstColumn="0" w:lastColumn="0" w:oddVBand="0" w:evenVBand="0" w:oddHBand="0" w:evenHBand="0" w:firstRowFirstColumn="0" w:firstRowLastColumn="0" w:lastRowFirstColumn="0" w:lastRowLastColumn="0"/>
+        </w:trPr>
+        <w:tc>
+          <w:tcPr>
+            <w:cnfStyle w:val="001000000000" w:firstRow="0" w:lastRow="0" w:firstColumn="1" w:lastColumn="0" w:oddVBand="0" w:evenVBand="0" w:oddHBand="0" w:evenHBand="0" w:firstRowFirstColumn="0" w:firstRowLastColumn="0" w:lastRowFirstColumn="0" w:lastRowLastColumn="0"/>
+            <w:tcW w:w="2215" w:type="dxa"/>
+          </w:tcPr>
+          <w:p>
+            <w:pPr>
+              <w:spacing w:after="0"/>
+              <w:ind w:left="0" w:firstLine="0"/>
+            </w:pPr>
+            <w:r>
+              <w:t>Version</w:t>
+            </w:r>
+          </w:p>
+        </w:tc>
+        <w:tc>
+          <w:tcPr>
+            <w:tcW w:w="2215" w:type="dxa"/>
+          </w:tcPr>
+          <w:p>
+            <w:pPr>
+              <w:spacing w:after="0"/>
+              <w:ind w:left="0" w:firstLine="0"/>
+              <w:cnfStyle w:val="100000000000" w:firstRow="1" w:lastRow="0" w:firstColumn="0" w:lastColumn="0" w:oddVBand="0" w:evenVBand="0" w:oddHBand="0" w:evenHBand="0" w:firstRowFirstColumn="0" w:firstRowLastColumn="0" w:lastRowFirstColumn="0" w:lastRowLastColumn="0"/>
+            </w:pPr>
+            <w:r>
+              <w:t>Data</w:t>
+            </w:r>
+          </w:p>
+        </w:tc>
+        <w:tc>
+          <w:tcPr>
+            <w:tcW w:w="2216" w:type="dxa"/>
+          </w:tcPr>
+          <w:p>
+            <w:pPr>
+              <w:spacing w:after="0"/>
+              <w:ind w:left="0" w:firstLine="0"/>
+              <w:cnfStyle w:val="100000000000" w:firstRow="1" w:lastRow="0" w:firstColumn="0" w:lastColumn="0" w:oddVBand="0" w:evenVBand="0" w:oddHBand="0" w:evenHBand="0" w:firstRowFirstColumn="0" w:firstRowLastColumn="0" w:lastRowFirstColumn="0" w:lastRowLastColumn="0"/>
+            </w:pPr>
+            <w:r>
+              <w:t>Authors</w:t>
+            </w:r>
+          </w:p>
+        </w:tc>
+        <w:tc>
+          <w:tcPr>
+            <w:tcW w:w="2216" w:type="dxa"/>
+          </w:tcPr>
+          <w:p>
+            <w:pPr>
+              <w:spacing w:after="0"/>
+              <w:ind w:left="0" w:firstLine="0"/>
+              <w:cnfStyle w:val="100000000000" w:firstRow="1" w:lastRow="0" w:firstColumn="0" w:lastColumn="0" w:oddVBand="0" w:evenVBand="0" w:oddHBand="0" w:evenHBand="0" w:firstRowFirstColumn="0" w:firstRowLastColumn="0" w:lastRowFirstColumn="0" w:lastRowLastColumn="0"/>
+            </w:pPr>
+            <w:r>
+              <w:t>Summary</w:t>
+            </w:r>
+          </w:p>
+        </w:tc>
+      </w:tr>
+      <w:tr>
+        <w:trPr>
+          <w:cnfStyle w:val="000000100000" w:firstRow="0" w:lastRow="0" w:firstColumn="0" w:lastColumn="0" w:oddVBand="0" w:evenVBand="0" w:oddHBand="1" w:evenHBand="0" w:firstRowFirstColumn="0" w:firstRowLastColumn="0" w:lastRowFirstColumn="0" w:lastRowLastColumn="0"/>
+        </w:trPr>
+        <w:tc>
+          <w:tcPr>
+            <w:cnfStyle w:val="001000000000" w:firstRow="0" w:lastRow="0" w:firstColumn="1" w:lastColumn="0" w:oddVBand="0" w:evenVBand="0" w:oddHBand="0" w:evenHBand="0" w:firstRowFirstColumn="0" w:firstRowLastColumn="0" w:lastRowFirstColumn="0" w:lastRowLastColumn="0"/>
+            <w:tcW w:w="2215" w:type="dxa"/>
+          </w:tcPr>
+          <w:p>
+            <w:pPr>
+              <w:spacing w:after="0"/>
+              <w:ind w:left="0" w:firstLine="0"/>
+            </w:pPr>
+            <w:r>
+              <w:t>0.1</w:t>
+            </w:r>
+          </w:p>
+        </w:tc>
+        <w:tc>
+          <w:tcPr>
+            <w:tcW w:w="2215" w:type="dxa"/>
+          </w:tcPr>
+          <w:p>
+            <w:pPr>
+              <w:spacing w:after="0"/>
+              <w:ind w:left="0" w:firstLine="0"/>
+              <w:cnfStyle w:val="000000100000" w:firstRow="0" w:lastRow="0" w:firstColumn="0" w:lastColumn="0" w:oddVBand="0" w:evenVBand="0" w:oddHBand="1" w:evenHBand="0" w:firstRowFirstColumn="0" w:firstRowLastColumn="0" w:lastRowFirstColumn="0" w:lastRowLastColumn="0"/>
+            </w:pPr>
+            <w:r>
+              <w:t>13/01/2016</w:t>
+            </w:r>
+          </w:p>
+        </w:tc>
+        <w:tc>
+          <w:tcPr>
+            <w:tcW w:w="2216" w:type="dxa"/>
+          </w:tcPr>
+          <w:p>
+            <w:pPr>
+              <w:spacing w:after="0"/>
+              <w:ind w:left="0" w:firstLine="0"/>
+              <w:cnfStyle w:val="000000100000" w:firstRow="0" w:lastRow="0" w:firstColumn="0" w:lastColumn="0" w:oddVBand="0" w:evenVBand="0" w:oddHBand="1" w:evenHBand="0" w:firstRowFirstColumn="0" w:firstRowLastColumn="0" w:lastRowFirstColumn="0" w:lastRowLastColumn="0"/>
+            </w:pPr>
+            <w:proofErr w:type="spellStart"/>
+            <w:r>
+              <w:t>Pavle</w:t>
+            </w:r>
+            <w:proofErr w:type="spellEnd"/>
+            <w:r>
+              <w:t xml:space="preserve"> </w:t>
+            </w:r>
+            <w:proofErr w:type="spellStart"/>
+            <w:r>
+              <w:t>Vidanovic</w:t>
+            </w:r>
+            <w:proofErr w:type="spellEnd"/>
+          </w:p>
+          <w:p>
+            <w:pPr>
+              <w:spacing w:after="0"/>
+              <w:ind w:left="0" w:firstLine="0"/>
+              <w:cnfStyle w:val="000000100000" w:firstRow="0" w:lastRow="0" w:firstColumn="0" w:lastColumn="0" w:oddVBand="0" w:evenVBand="0" w:oddHBand="1" w:evenHBand="0" w:firstRowFirstColumn="0" w:firstRowLastColumn="0" w:lastRowFirstColumn="0" w:lastRowLastColumn="0"/>
+            </w:pPr>
+            <w:r>
+              <w:t xml:space="preserve">Milica </w:t>
+            </w:r>
+            <w:proofErr w:type="spellStart"/>
+            <w:r>
+              <w:t>Jovanovic</w:t>
+            </w:r>
+            <w:proofErr w:type="spellEnd"/>
+          </w:p>
+        </w:tc>
+        <w:tc>
+          <w:tcPr>
+            <w:tcW w:w="2216" w:type="dxa"/>
+          </w:tcPr>
+          <w:p>
+            <w:pPr>
+              <w:spacing w:after="0"/>
+              <w:ind w:left="0" w:firstLine="0"/>
+              <w:cnfStyle w:val="000000100000" w:firstRow="0" w:lastRow="0" w:firstColumn="0" w:lastColumn="0" w:oddVBand="0" w:evenVBand="0" w:oddHBand="1" w:evenHBand="0" w:firstRowFirstColumn="0" w:firstRowLastColumn="0" w:lastRowFirstColumn="0" w:lastRowLastColumn="0"/>
+            </w:pPr>
+            <w:r>
+              <w:t>Initial Draft</w:t>
+            </w:r>
+          </w:p>
+        </w:tc>
+      </w:tr>
+      <w:tr>
+        <w:trPr>
+          <w:cnfStyle w:val="000000010000" w:firstRow="0" w:lastRow="0" w:firstColumn="0" w:lastColumn="0" w:oddVBand="0" w:evenVBand="0" w:oddHBand="0" w:evenHBand="1" w:firstRowFirstColumn="0" w:firstRowLastColumn="0" w:lastRowFirstColumn="0" w:lastRowLastColumn="0"/>
+        </w:trPr>
+        <w:tc>
+          <w:tcPr>
+            <w:cnfStyle w:val="001000000000" w:firstRow="0" w:lastRow="0" w:firstColumn="1" w:lastColumn="0" w:oddVBand="0" w:evenVBand="0" w:oddHBand="0" w:evenHBand="0" w:firstRowFirstColumn="0" w:firstRowLastColumn="0" w:lastRowFirstColumn="0" w:lastRowLastColumn="0"/>
+            <w:tcW w:w="2215" w:type="dxa"/>
+          </w:tcPr>
+          <w:p>
+            <w:pPr>
+              <w:spacing w:after="0"/>
+              <w:ind w:left="0" w:firstLine="0"/>
+            </w:pPr>
+            <w:r>
+              <w:t>1.0</w:t>
+            </w:r>
+          </w:p>
+        </w:tc>
+        <w:tc>
+          <w:tcPr>
+            <w:tcW w:w="2215" w:type="dxa"/>
+          </w:tcPr>
+          <w:p>
+            <w:pPr>
+              <w:spacing w:after="0"/>
+              <w:ind w:left="0" w:firstLine="0"/>
+              <w:cnfStyle w:val="000000010000" w:firstRow="0" w:lastRow="0" w:firstColumn="0" w:lastColumn="0" w:oddVBand="0" w:evenVBand="0" w:oddHBand="0" w:evenHBand="1" w:firstRowFirstColumn="0" w:firstRowLastColumn="0" w:lastRowFirstColumn="0" w:lastRowLastColumn="0"/>
+            </w:pPr>
+            <w:r>
+              <w:t>20/01/2016</w:t>
+            </w:r>
+          </w:p>
+        </w:tc>
+        <w:tc>
+          <w:tcPr>
+            <w:tcW w:w="2216" w:type="dxa"/>
+          </w:tcPr>
+          <w:p>
+            <w:pPr>
+              <w:spacing w:after="0"/>
+              <w:ind w:left="0" w:firstLine="0"/>
+              <w:cnfStyle w:val="000000010000" w:firstRow="0" w:lastRow="0" w:firstColumn="0" w:lastColumn="0" w:oddVBand="0" w:evenVBand="0" w:oddHBand="0" w:evenHBand="1" w:firstRowFirstColumn="0" w:firstRowLastColumn="0" w:lastRowFirstColumn="0" w:lastRowLastColumn="0"/>
+            </w:pPr>
+            <w:proofErr w:type="spellStart"/>
+            <w:r>
+              <w:t>Pavle</w:t>
+            </w:r>
+            <w:proofErr w:type="spellEnd"/>
+            <w:r>
+              <w:t xml:space="preserve"> </w:t>
+            </w:r>
+            <w:proofErr w:type="spellStart"/>
+            <w:r>
+              <w:t>Vidanovic</w:t>
+            </w:r>
+            <w:proofErr w:type="spellEnd"/>
+          </w:p>
+          <w:p>
+            <w:pPr>
+              <w:spacing w:after="0"/>
+              <w:ind w:left="0" w:firstLine="0"/>
+              <w:cnfStyle w:val="000000010000" w:firstRow="0" w:lastRow="0" w:firstColumn="0" w:lastColumn="0" w:oddVBand="0" w:evenVBand="0" w:oddHBand="0" w:evenHBand="1" w:firstRowFirstColumn="0" w:firstRowLastColumn="0" w:lastRowFirstColumn="0" w:lastRowLastColumn="0"/>
+            </w:pPr>
+            <w:r>
+              <w:t xml:space="preserve">Milica </w:t>
+            </w:r>
+            <w:proofErr w:type="spellStart"/>
+            <w:r>
+              <w:t>Jovanovic</w:t>
+            </w:r>
+            <w:proofErr w:type="spellEnd"/>
+          </w:p>
+        </w:tc>
+        <w:tc>
+          <w:tcPr>
+            <w:tcW w:w="2216" w:type="dxa"/>
+          </w:tcPr>
+          <w:p>
+            <w:pPr>
+              <w:spacing w:after="0"/>
+              <w:ind w:left="0" w:firstLine="0"/>
+              <w:cnfStyle w:val="000000010000" w:firstRow="0" w:lastRow="0" w:firstColumn="0" w:lastColumn="0" w:oddVBand="0" w:evenVBand="0" w:oddHBand="0" w:evenHBand="1" w:firstRowFirstColumn="0" w:firstRowLastColumn="0" w:lastRowFirstColumn="0" w:lastRowLastColumn="0"/>
+            </w:pPr>
+            <w:r>
+              <w:t>Final Version</w:t>
+            </w:r>
+          </w:p>
+        </w:tc>
+      </w:tr>
+    </w:tbl>
     <w:p>
       <w:pPr>
-        <w:ind w:left="576" w:firstLine="0"/>
-      </w:pPr>
-    </w:p>
-    <w:p>
-      <w:pPr>
         <w:pStyle w:val="Heading2"/>
+        <w:spacing w:before="240"/>
         <w:ind w:left="709" w:hanging="709"/>
       </w:pPr>
-      <w:bookmarkStart w:id="2" w:name="_Toc440885334"/>
+      <w:bookmarkStart w:id="2" w:name="_Toc441142477"/>
       <w:r>
         <w:t>Purpose</w:t>
       </w:r>
@@ -4055,8 +4501,6 @@
         </w:rPr>
         <w:t>which makes the process of assigning an available taxi vehicle to possible passengers.</w:t>
       </w:r>
-      <w:bookmarkStart w:id="3" w:name="_GoBack"/>
-      <w:bookmarkEnd w:id="3"/>
     </w:p>
     <w:p>
       <w:pPr>
@@ -4451,14 +4895,24 @@
     </w:p>
     <w:p>
       <w:pPr>
+        <w:spacing w:after="342"/>
+        <w:ind w:left="0" w:right="4" w:firstLine="720"/>
+        <w:rPr>
+          <w:color w:val="auto"/>
+        </w:rPr>
+      </w:pPr>
+    </w:p>
+    <w:p>
+      <w:pPr>
         <w:pStyle w:val="Heading2"/>
         <w:ind w:left="720" w:hanging="720"/>
       </w:pPr>
-      <w:bookmarkStart w:id="4" w:name="_Toc440885335"/>
-      <w:r>
+      <w:bookmarkStart w:id="3" w:name="_Toc441142478"/>
+      <w:r>
+        <w:lastRenderedPageBreak/>
         <w:t>Definitions and Abbreviations</w:t>
       </w:r>
-      <w:bookmarkEnd w:id="4"/>
+      <w:bookmarkEnd w:id="3"/>
     </w:p>
     <w:tbl>
       <w:tblPr>
@@ -4592,7 +5046,6 @@
               <w:rPr>
                 <w:i/>
               </w:rPr>
-              <w:lastRenderedPageBreak/>
               <w:t>Reservation</w:t>
             </w:r>
             <w:r>
@@ -5127,11 +5580,11 @@
         <w:spacing w:before="240"/>
         <w:ind w:left="709" w:hanging="709"/>
       </w:pPr>
-      <w:bookmarkStart w:id="5" w:name="_Toc440885336"/>
+      <w:bookmarkStart w:id="4" w:name="_Toc441142479"/>
       <w:r>
         <w:t>Reference Documents</w:t>
       </w:r>
-      <w:bookmarkEnd w:id="5"/>
+      <w:bookmarkEnd w:id="4"/>
     </w:p>
     <w:p>
       <w:pPr>
@@ -5249,14 +5702,14 @@
         <w:pStyle w:val="Heading2"/>
         <w:ind w:left="709" w:hanging="709"/>
       </w:pPr>
-      <w:bookmarkStart w:id="6" w:name="_Toc440885337"/>
+      <w:bookmarkStart w:id="5" w:name="_Toc441142480"/>
       <w:r>
         <w:t>Document</w:t>
       </w:r>
       <w:r>
         <w:t xml:space="preserve"> Overview</w:t>
       </w:r>
-      <w:bookmarkEnd w:id="6"/>
+      <w:bookmarkEnd w:id="5"/>
     </w:p>
     <w:p>
       <w:pPr>
@@ -5301,6 +5754,7 @@
         <w:ind w:left="1418"/>
       </w:pPr>
       <w:r>
+        <w:lastRenderedPageBreak/>
         <w:t xml:space="preserve">Chapter 2: </w:t>
       </w:r>
       <w:r>
@@ -5420,23 +5874,23 @@
         <w:pStyle w:val="Heading1"/>
         <w:spacing w:after="0"/>
       </w:pPr>
-      <w:bookmarkStart w:id="7" w:name="_Toc440885338"/>
+      <w:bookmarkStart w:id="6" w:name="_Toc441142481"/>
       <w:r>
         <w:lastRenderedPageBreak/>
         <w:t>Integration Strategy</w:t>
       </w:r>
-      <w:bookmarkEnd w:id="7"/>
+      <w:bookmarkEnd w:id="6"/>
     </w:p>
     <w:p>
       <w:pPr>
         <w:pStyle w:val="Heading2"/>
         <w:ind w:left="720" w:hanging="720"/>
       </w:pPr>
-      <w:bookmarkStart w:id="8" w:name="_Toc440885339"/>
+      <w:bookmarkStart w:id="7" w:name="_Toc441142482"/>
       <w:r>
         <w:t>Entry Criteria</w:t>
       </w:r>
-      <w:bookmarkEnd w:id="8"/>
+      <w:bookmarkEnd w:id="7"/>
     </w:p>
     <w:p>
       <w:pPr>
@@ -6406,12 +6860,12 @@
         <w:spacing w:before="240"/>
         <w:ind w:left="720" w:hanging="720"/>
       </w:pPr>
-      <w:bookmarkStart w:id="9" w:name="_Toc440885340"/>
+      <w:bookmarkStart w:id="8" w:name="_Toc441142483"/>
       <w:r>
         <w:lastRenderedPageBreak/>
         <w:t>Elements to be integrated</w:t>
       </w:r>
-      <w:bookmarkEnd w:id="9"/>
+      <w:bookmarkEnd w:id="8"/>
     </w:p>
     <w:p>
       <w:pPr>
@@ -6433,13 +6887,25 @@
         <w:t>2.2</w:t>
       </w:r>
       <w:r>
-        <w:t xml:space="preserve">, 2.3 </w:t>
+        <w:t>, 2.3</w:t>
+      </w:r>
+      <w:r>
+        <w:t>, 2.4</w:t>
+      </w:r>
+      <w:r>
+        <w:t xml:space="preserve"> </w:t>
       </w:r>
       <w:r>
         <w:t>and</w:t>
       </w:r>
       <w:r>
-        <w:t xml:space="preserve"> 2.4 show </w:t>
+        <w:t xml:space="preserve"> 2.</w:t>
+      </w:r>
+      <w:r>
+        <w:t>5</w:t>
+      </w:r>
+      <w:r>
+        <w:t xml:space="preserve"> show </w:t>
       </w:r>
       <w:r>
         <w:t>the</w:t>
@@ -6527,7 +6993,7 @@
             <v:path o:extrusionok="f" gradientshapeok="t" o:connecttype="rect"/>
             <o:lock v:ext="edit" aspectratio="t"/>
           </v:shapetype>
-          <v:shape id="_x0000_i1025" type="#_x0000_t75" style="width:213.5pt;height:61.1pt">
+          <v:shape id="_x0000_i1025" type="#_x0000_t75" style="width:213.3pt;height:61.15pt">
             <v:imagedata r:id="rId14" o:title="Integration testing1"/>
           </v:shape>
         </w:pict>
@@ -6549,7 +7015,7 @@
       </w:pPr>
       <w:r>
         <w:pict>
-          <v:shape id="_x0000_i1026" type="#_x0000_t75" style="width:213.5pt;height:61.1pt">
+          <v:shape id="_x0000_i1026" type="#_x0000_t75" style="width:213.3pt;height:61.15pt">
             <v:imagedata r:id="rId15" o:title="Integration testing"/>
           </v:shape>
         </w:pict>
@@ -6656,7 +7122,7 @@
           <w:noProof/>
         </w:rPr>
         <w:pict>
-          <v:shape id="_x0000_i1027" type="#_x0000_t75" style="width:6in;height:203.45pt">
+          <v:shape id="_x0000_i1027" type="#_x0000_t75" style="width:6in;height:203.75pt">
             <v:imagedata r:id="rId17" o:title="Scheaduler"/>
           </v:shape>
         </w:pict>
@@ -6691,7 +7157,7 @@
         </w:rPr>
         <w:lastRenderedPageBreak/>
         <w:pict>
-          <v:shape id="_x0000_i1028" type="#_x0000_t75" style="width:218.5pt;height:183.35pt">
+          <v:shape id="_x0000_i1028" type="#_x0000_t75" style="width:218.7pt;height:183.4pt">
             <v:imagedata r:id="rId18" o:title="UserManager"/>
           </v:shape>
         </w:pict>
@@ -6714,58 +7180,91 @@
         <w:pStyle w:val="Heading2"/>
         <w:ind w:left="709" w:hanging="709"/>
       </w:pPr>
-      <w:bookmarkStart w:id="10" w:name="_Toc440885341"/>
+      <w:bookmarkStart w:id="9" w:name="_Toc441142484"/>
       <w:r>
         <w:t>Integration Testing Strategy</w:t>
+      </w:r>
+      <w:bookmarkEnd w:id="9"/>
+    </w:p>
+    <w:p>
+      <w:pPr>
+        <w:ind w:left="0" w:firstLine="709"/>
+      </w:pPr>
+      <w:r>
+        <w:t xml:space="preserve">Items to be tested consist of integration of code modules developed for </w:t>
+      </w:r>
+      <w:proofErr w:type="spellStart"/>
+      <w:r>
+        <w:t>myTaxiService</w:t>
+      </w:r>
+      <w:proofErr w:type="spellEnd"/>
+      <w:r>
+        <w:t xml:space="preserve"> system. We have proposed as Integration Testing Strategy the bottom-up approach, starting from the lowest levels of the system (functions) that have passed the unit testing and that build up components. These components are integrated into bigger and complex components which in the end represent the </w:t>
+      </w:r>
+      <w:proofErr w:type="spellStart"/>
+      <w:r>
+        <w:t>myTaxiService</w:t>
+      </w:r>
+      <w:proofErr w:type="spellEnd"/>
+      <w:r>
+        <w:t xml:space="preserve"> system. One of the reasons for choosing bottom up approach is that it gives us a good overview of how far have we gone with the integration testing and as well to spot the problems in lower levels so they could be fixed before the system components are integrated at next level.</w:t>
+      </w:r>
+    </w:p>
+    <w:p>
+      <w:pPr>
+        <w:ind w:left="0" w:firstLine="709"/>
+        <w:jc w:val="center"/>
+      </w:pPr>
+      <w:r>
+        <w:pict>
+          <v:shape id="_x0000_i1030" type="#_x0000_t75" style="width:249.95pt;height:203.1pt">
+            <v:imagedata r:id="rId19" o:title="Bottomup"/>
+          </v:shape>
+        </w:pict>
+      </w:r>
+    </w:p>
+    <w:p>
+      <w:pPr>
+        <w:ind w:left="0" w:firstLine="709"/>
+        <w:jc w:val="center"/>
+      </w:pPr>
+      <w:r>
+        <w:t>Figure 2.6</w:t>
+      </w:r>
+    </w:p>
+    <w:p>
+      <w:pPr>
+        <w:spacing w:after="160" w:line="259" w:lineRule="auto"/>
+        <w:ind w:left="0" w:right="0" w:firstLine="0"/>
+        <w:jc w:val="left"/>
+      </w:pPr>
+      <w:r>
+        <w:br w:type="page"/>
+      </w:r>
+    </w:p>
+    <w:p>
+      <w:pPr>
+        <w:pStyle w:val="Heading2"/>
+        <w:ind w:left="720" w:hanging="720"/>
+      </w:pPr>
+      <w:bookmarkStart w:id="10" w:name="_Toc441142485"/>
+      <w:r>
+        <w:lastRenderedPageBreak/>
+        <w:t>Sequence of Component/Function Integration</w:t>
       </w:r>
       <w:bookmarkEnd w:id="10"/>
     </w:p>
     <w:p>
       <w:pPr>
-        <w:ind w:left="0" w:firstLine="709"/>
-      </w:pPr>
-      <w:r>
-        <w:t xml:space="preserve">Items to be tested consist of integration of code modules developed for </w:t>
-      </w:r>
-      <w:proofErr w:type="spellStart"/>
-      <w:r>
-        <w:t>myTaxiService</w:t>
-      </w:r>
-      <w:proofErr w:type="spellEnd"/>
-      <w:r>
-        <w:t xml:space="preserve"> system. We have proposed as Integration Testing Strategy the bottom-up approach, starting from the lowest levels of the system (functions) that have passed the unit testing and that build up components. These components are integrated into bigger and complex components which in the end represent the </w:t>
-      </w:r>
-      <w:proofErr w:type="spellStart"/>
-      <w:r>
-        <w:t>myTaxiService</w:t>
-      </w:r>
-      <w:proofErr w:type="spellEnd"/>
-      <w:r>
-        <w:t xml:space="preserve"> system. One of the reasons for choosing bottom up approach is that it gives us a good overview of how far have we gone with the integration testing and as well to spot the problems in lower levels so they could be fixed before the system components are integrated at next level.</w:t>
-      </w:r>
-    </w:p>
-    <w:p>
-      <w:pPr>
-        <w:pStyle w:val="Heading2"/>
-        <w:ind w:left="720" w:hanging="720"/>
-      </w:pPr>
-      <w:bookmarkStart w:id="11" w:name="_Toc440885342"/>
-      <w:r>
-        <w:t>Sequence of Component/Function Integration</w:t>
-      </w:r>
-      <w:bookmarkEnd w:id="11"/>
-    </w:p>
-    <w:p>
-      <w:pPr>
         <w:pStyle w:val="Heading3"/>
         <w:spacing w:after="240"/>
         <w:ind w:firstLine="0"/>
       </w:pPr>
-      <w:bookmarkStart w:id="12" w:name="_Toc440885343"/>
+      <w:bookmarkStart w:id="11" w:name="_Toc441142486"/>
       <w:r>
         <w:t>Software Integration Sequence</w:t>
       </w:r>
-      <w:bookmarkEnd w:id="12"/>
+      <w:bookmarkEnd w:id="11"/>
     </w:p>
     <w:p>
       <w:pPr>
@@ -6776,11 +7275,11 @@
         </w:numPr>
         <w:ind w:left="1440" w:hanging="720"/>
       </w:pPr>
-      <w:bookmarkStart w:id="13" w:name="_Toc440885344"/>
+      <w:bookmarkStart w:id="12" w:name="_Toc441142487"/>
       <w:r>
         <w:t>Integration Test of Guest Component</w:t>
       </w:r>
-      <w:bookmarkEnd w:id="13"/>
+      <w:bookmarkEnd w:id="12"/>
     </w:p>
     <w:p>
       <w:pPr>
@@ -6897,11 +7396,11 @@
         <w:spacing w:after="240"/>
         <w:ind w:left="1440" w:hanging="720"/>
       </w:pPr>
-      <w:bookmarkStart w:id="14" w:name="_Toc440885345"/>
+      <w:bookmarkStart w:id="13" w:name="_Toc441142488"/>
       <w:r>
         <w:t>Integration Test of Admin Component</w:t>
       </w:r>
-      <w:bookmarkEnd w:id="14"/>
+      <w:bookmarkEnd w:id="13"/>
     </w:p>
     <w:p>
       <w:pPr>
@@ -7024,7 +7523,7 @@
         <w:spacing w:after="240"/>
         <w:ind w:left="1440" w:hanging="630"/>
       </w:pPr>
-      <w:bookmarkStart w:id="15" w:name="_Toc440885346"/>
+      <w:bookmarkStart w:id="14" w:name="_Toc441142489"/>
       <w:r>
         <w:t xml:space="preserve">Integration Test of </w:t>
       </w:r>
@@ -7036,7 +7535,7 @@
       <w:r>
         <w:t xml:space="preserve"> Component</w:t>
       </w:r>
-      <w:bookmarkEnd w:id="15"/>
+      <w:bookmarkEnd w:id="14"/>
     </w:p>
     <w:p>
       <w:pPr>
@@ -7164,9 +7663,8 @@
         <w:spacing w:after="240"/>
         <w:ind w:left="1440" w:hanging="720"/>
       </w:pPr>
-      <w:bookmarkStart w:id="16" w:name="_Toc440885347"/>
-      <w:r>
-        <w:lastRenderedPageBreak/>
+      <w:bookmarkStart w:id="15" w:name="_Toc441142490"/>
+      <w:r>
         <w:t xml:space="preserve">Integration Test of </w:t>
       </w:r>
       <w:r>
@@ -7175,7 +7673,7 @@
       <w:r>
         <w:t xml:space="preserve"> Component</w:t>
       </w:r>
-      <w:bookmarkEnd w:id="16"/>
+      <w:bookmarkEnd w:id="15"/>
     </w:p>
     <w:p>
       <w:pPr>
@@ -7369,7 +7867,7 @@
         <w:spacing w:after="240"/>
         <w:ind w:left="1440" w:hanging="720"/>
       </w:pPr>
-      <w:bookmarkStart w:id="17" w:name="_Toc440885348"/>
+      <w:bookmarkStart w:id="16" w:name="_Toc441142491"/>
       <w:r>
         <w:t xml:space="preserve">Integration Test of </w:t>
       </w:r>
@@ -7379,7 +7877,7 @@
       <w:r>
         <w:t xml:space="preserve"> Component</w:t>
       </w:r>
-      <w:bookmarkEnd w:id="17"/>
+      <w:bookmarkEnd w:id="16"/>
     </w:p>
     <w:p>
       <w:pPr>
@@ -7516,11 +8014,12 @@
         <w:spacing w:after="240"/>
         <w:ind w:firstLine="0"/>
       </w:pPr>
-      <w:bookmarkStart w:id="18" w:name="_Toc440885349"/>
-      <w:r>
+      <w:bookmarkStart w:id="17" w:name="_Toc441142492"/>
+      <w:r>
+        <w:lastRenderedPageBreak/>
         <w:t>Subsystem Integration Sequence</w:t>
       </w:r>
-      <w:bookmarkEnd w:id="18"/>
+      <w:bookmarkEnd w:id="17"/>
     </w:p>
     <w:p>
       <w:pPr>
@@ -7532,8 +8031,8 @@
           <w:noProof/>
         </w:rPr>
         <w:pict>
-          <v:shape id="_x0000_i1029" type="#_x0000_t75" style="width:315.65pt;height:158.25pt">
-            <v:imagedata r:id="rId19" o:title="Subsystem integration"/>
+          <v:shape id="_x0000_i1029" type="#_x0000_t75" style="width:315.85pt;height:158.25pt">
+            <v:imagedata r:id="rId20" o:title="Subsystem integration"/>
           </v:shape>
         </w:pict>
       </w:r>
@@ -7544,7 +8043,10 @@
         <w:jc w:val="center"/>
       </w:pPr>
       <w:r>
-        <w:t>Figure 2.6</w:t>
+        <w:t>Figur</w:t>
+      </w:r>
+      <w:r>
+        <w:t>e 2.7</w:t>
       </w:r>
       <w:r>
         <w:t xml:space="preserve"> </w:t>
@@ -7717,33 +8219,33 @@
         <w:pStyle w:val="Heading1"/>
         <w:spacing w:before="240" w:after="0"/>
       </w:pPr>
-      <w:bookmarkStart w:id="19" w:name="_Toc440885350"/>
+      <w:bookmarkStart w:id="18" w:name="_Toc441142493"/>
       <w:r>
         <w:lastRenderedPageBreak/>
         <w:t>Individual Steps and Test Description</w:t>
+      </w:r>
+      <w:bookmarkEnd w:id="18"/>
+    </w:p>
+    <w:p>
+      <w:pPr>
+        <w:pStyle w:val="Heading2"/>
+      </w:pPr>
+      <w:bookmarkStart w:id="19" w:name="_Toc441142494"/>
+      <w:r>
+        <w:t>Test case specification</w:t>
       </w:r>
       <w:bookmarkEnd w:id="19"/>
     </w:p>
     <w:p>
       <w:pPr>
-        <w:pStyle w:val="Heading2"/>
-      </w:pPr>
-      <w:bookmarkStart w:id="20" w:name="_Toc440885351"/>
-      <w:r>
-        <w:t>Test case specification</w:t>
-      </w:r>
-      <w:bookmarkEnd w:id="20"/>
-    </w:p>
-    <w:p>
-      <w:pPr>
         <w:pStyle w:val="Heading3"/>
         <w:spacing w:after="240"/>
       </w:pPr>
-      <w:bookmarkStart w:id="21" w:name="_Toc440885352"/>
+      <w:bookmarkStart w:id="20" w:name="_Toc441142495"/>
       <w:r>
         <w:t>Integration test case I1</w:t>
       </w:r>
-      <w:bookmarkEnd w:id="21"/>
+      <w:bookmarkEnd w:id="20"/>
     </w:p>
     <w:tbl>
       <w:tblPr>
@@ -7968,17 +8470,99 @@
           </w:p>
         </w:tc>
       </w:tr>
+      <w:tr>
+        <w:trPr>
+          <w:cnfStyle w:val="000000100000" w:firstRow="0" w:lastRow="0" w:firstColumn="0" w:lastColumn="0" w:oddVBand="0" w:evenVBand="0" w:oddHBand="1" w:evenHBand="0" w:firstRowFirstColumn="0" w:firstRowLastColumn="0" w:lastRowFirstColumn="0" w:lastRowLastColumn="0"/>
+        </w:trPr>
+        <w:tc>
+          <w:tcPr>
+            <w:cnfStyle w:val="001000000000" w:firstRow="0" w:lastRow="0" w:firstColumn="1" w:lastColumn="0" w:oddVBand="0" w:evenVBand="0" w:oddHBand="0" w:evenHBand="0" w:firstRowFirstColumn="0" w:firstRowLastColumn="0" w:lastRowFirstColumn="0" w:lastRowLastColumn="0"/>
+            <w:tcW w:w="2104" w:type="dxa"/>
+          </w:tcPr>
+          <w:p>
+            <w:pPr>
+              <w:spacing w:after="160" w:line="259" w:lineRule="auto"/>
+              <w:ind w:left="0" w:right="0" w:firstLine="0"/>
+              <w:jc w:val="left"/>
+            </w:pPr>
+            <w:r>
+              <w:t>Purpose</w:t>
+            </w:r>
+          </w:p>
+        </w:tc>
+        <w:tc>
+          <w:tcPr>
+            <w:tcW w:w="6734" w:type="dxa"/>
+          </w:tcPr>
+          <w:p>
+            <w:pPr>
+              <w:spacing w:after="160" w:line="259" w:lineRule="auto"/>
+              <w:ind w:left="0" w:right="0" w:firstLine="0"/>
+              <w:jc w:val="left"/>
+              <w:cnfStyle w:val="000000100000" w:firstRow="0" w:lastRow="0" w:firstColumn="0" w:lastColumn="0" w:oddVBand="0" w:evenVBand="0" w:oddHBand="1" w:evenHBand="0" w:firstRowFirstColumn="0" w:firstRowLastColumn="0" w:lastRowFirstColumn="0" w:lastRowLastColumn="0"/>
+            </w:pPr>
+            <w:r>
+              <w:t>This test case checks whether the call made by guest (Guest Manager) work as expected</w:t>
+            </w:r>
+            <w:r>
+              <w:t>:</w:t>
+            </w:r>
+          </w:p>
+          <w:p>
+            <w:pPr>
+              <w:pStyle w:val="ListParagraph"/>
+              <w:numPr>
+                <w:ilvl w:val="0"/>
+                <w:numId w:val="17"/>
+              </w:numPr>
+              <w:spacing w:after="160" w:line="259" w:lineRule="auto"/>
+              <w:ind w:right="0"/>
+              <w:jc w:val="left"/>
+              <w:cnfStyle w:val="000000100000" w:firstRow="0" w:lastRow="0" w:firstColumn="0" w:lastColumn="0" w:oddVBand="0" w:evenVBand="0" w:oddHBand="1" w:evenHBand="0" w:firstRowFirstColumn="0" w:firstRowLastColumn="0" w:lastRowFirstColumn="0" w:lastRowLastColumn="0"/>
+            </w:pPr>
+            <w:proofErr w:type="spellStart"/>
+            <w:r>
+              <w:t>signUp</w:t>
+            </w:r>
+            <w:proofErr w:type="spellEnd"/>
+            <w:r>
+              <w:t>()</w:t>
+            </w:r>
+          </w:p>
+          <w:p>
+            <w:pPr>
+              <w:pStyle w:val="ListParagraph"/>
+              <w:numPr>
+                <w:ilvl w:val="0"/>
+                <w:numId w:val="17"/>
+              </w:numPr>
+              <w:spacing w:after="160" w:line="259" w:lineRule="auto"/>
+              <w:ind w:right="0"/>
+              <w:jc w:val="left"/>
+              <w:cnfStyle w:val="000000100000" w:firstRow="0" w:lastRow="0" w:firstColumn="0" w:lastColumn="0" w:oddVBand="0" w:evenVBand="0" w:oddHBand="1" w:evenHBand="0" w:firstRowFirstColumn="0" w:firstRowLastColumn="0" w:lastRowFirstColumn="0" w:lastRowLastColumn="0"/>
+            </w:pPr>
+            <w:proofErr w:type="spellStart"/>
+            <w:r>
+              <w:t>signIn</w:t>
+            </w:r>
+            <w:proofErr w:type="spellEnd"/>
+            <w:r>
+              <w:t>()</w:t>
+            </w:r>
+          </w:p>
+        </w:tc>
+      </w:tr>
     </w:tbl>
     <w:p>
       <w:pPr>
         <w:pStyle w:val="Heading3"/>
         <w:spacing w:after="240"/>
       </w:pPr>
-      <w:bookmarkStart w:id="22" w:name="_Toc440885353"/>
+      <w:bookmarkStart w:id="21" w:name="_Toc441142496"/>
       <w:r>
         <w:t>Integration test case I2</w:t>
       </w:r>
-      <w:bookmarkEnd w:id="22"/>
+      <w:bookmarkEnd w:id="21"/>
     </w:p>
     <w:tbl>
       <w:tblPr>
@@ -8206,17 +8790,117 @@
           </w:p>
         </w:tc>
       </w:tr>
+      <w:tr>
+        <w:trPr>
+          <w:cnfStyle w:val="000000100000" w:firstRow="0" w:lastRow="0" w:firstColumn="0" w:lastColumn="0" w:oddVBand="0" w:evenVBand="0" w:oddHBand="1" w:evenHBand="0" w:firstRowFirstColumn="0" w:firstRowLastColumn="0" w:lastRowFirstColumn="0" w:lastRowLastColumn="0"/>
+        </w:trPr>
+        <w:tc>
+          <w:tcPr>
+            <w:cnfStyle w:val="001000000000" w:firstRow="0" w:lastRow="0" w:firstColumn="1" w:lastColumn="0" w:oddVBand="0" w:evenVBand="0" w:oddHBand="0" w:evenHBand="0" w:firstRowFirstColumn="0" w:firstRowLastColumn="0" w:lastRowFirstColumn="0" w:lastRowLastColumn="0"/>
+            <w:tcW w:w="2178" w:type="dxa"/>
+          </w:tcPr>
+          <w:p>
+            <w:pPr>
+              <w:spacing w:after="160" w:line="259" w:lineRule="auto"/>
+              <w:ind w:left="0" w:right="0" w:firstLine="0"/>
+              <w:jc w:val="left"/>
+            </w:pPr>
+            <w:r>
+              <w:t>Purpose</w:t>
+            </w:r>
+          </w:p>
+        </w:tc>
+        <w:tc>
+          <w:tcPr>
+            <w:tcW w:w="6684" w:type="dxa"/>
+          </w:tcPr>
+          <w:p>
+            <w:pPr>
+              <w:spacing w:after="160" w:line="259" w:lineRule="auto"/>
+              <w:ind w:left="0" w:right="0" w:firstLine="0"/>
+              <w:jc w:val="left"/>
+              <w:cnfStyle w:val="000000100000" w:firstRow="0" w:lastRow="0" w:firstColumn="0" w:lastColumn="0" w:oddVBand="0" w:evenVBand="0" w:oddHBand="1" w:evenHBand="0" w:firstRowFirstColumn="0" w:firstRowLastColumn="0" w:lastRowFirstColumn="0" w:lastRowLastColumn="0"/>
+            </w:pPr>
+            <w:r>
+              <w:t>This test case checks whether the call made by admin (Admin Manager) work as expected:</w:t>
+            </w:r>
+          </w:p>
+          <w:p>
+            <w:pPr>
+              <w:pStyle w:val="ListParagraph"/>
+              <w:numPr>
+                <w:ilvl w:val="0"/>
+                <w:numId w:val="17"/>
+              </w:numPr>
+              <w:spacing w:after="160" w:line="259" w:lineRule="auto"/>
+              <w:ind w:right="0"/>
+              <w:jc w:val="left"/>
+              <w:cnfStyle w:val="000000100000" w:firstRow="0" w:lastRow="0" w:firstColumn="0" w:lastColumn="0" w:oddVBand="0" w:evenVBand="0" w:oddHBand="1" w:evenHBand="0" w:firstRowFirstColumn="0" w:firstRowLastColumn="0" w:lastRowFirstColumn="0" w:lastRowLastColumn="0"/>
+            </w:pPr>
+            <w:proofErr w:type="spellStart"/>
+            <w:r>
+              <w:t>banUser</w:t>
+            </w:r>
+            <w:proofErr w:type="spellEnd"/>
+            <w:r>
+              <w:t>()</w:t>
+            </w:r>
+          </w:p>
+          <w:p>
+            <w:pPr>
+              <w:pStyle w:val="ListParagraph"/>
+              <w:numPr>
+                <w:ilvl w:val="0"/>
+                <w:numId w:val="17"/>
+              </w:numPr>
+              <w:spacing w:after="160" w:line="259" w:lineRule="auto"/>
+              <w:ind w:right="0"/>
+              <w:jc w:val="left"/>
+              <w:cnfStyle w:val="000000100000" w:firstRow="0" w:lastRow="0" w:firstColumn="0" w:lastColumn="0" w:oddVBand="0" w:evenVBand="0" w:oddHBand="1" w:evenHBand="0" w:firstRowFirstColumn="0" w:firstRowLastColumn="0" w:lastRowFirstColumn="0" w:lastRowLastColumn="0"/>
+            </w:pPr>
+            <w:proofErr w:type="spellStart"/>
+            <w:r>
+              <w:t>viewReports</w:t>
+            </w:r>
+            <w:proofErr w:type="spellEnd"/>
+            <w:r>
+              <w:t>()</w:t>
+            </w:r>
+          </w:p>
+          <w:p>
+            <w:pPr>
+              <w:pStyle w:val="ListParagraph"/>
+              <w:numPr>
+                <w:ilvl w:val="0"/>
+                <w:numId w:val="17"/>
+              </w:numPr>
+              <w:spacing w:after="160" w:line="259" w:lineRule="auto"/>
+              <w:ind w:right="0"/>
+              <w:jc w:val="left"/>
+              <w:cnfStyle w:val="000000100000" w:firstRow="0" w:lastRow="0" w:firstColumn="0" w:lastColumn="0" w:oddVBand="0" w:evenVBand="0" w:oddHBand="1" w:evenHBand="0" w:firstRowFirstColumn="0" w:firstRowLastColumn="0" w:lastRowFirstColumn="0" w:lastRowLastColumn="0"/>
+            </w:pPr>
+            <w:proofErr w:type="spellStart"/>
+            <w:r>
+              <w:t>signIn</w:t>
+            </w:r>
+            <w:proofErr w:type="spellEnd"/>
+            <w:r>
+              <w:t>()</w:t>
+            </w:r>
+          </w:p>
+        </w:tc>
+      </w:tr>
     </w:tbl>
     <w:p>
       <w:pPr>
         <w:pStyle w:val="Heading3"/>
         <w:spacing w:after="240"/>
       </w:pPr>
-      <w:bookmarkStart w:id="23" w:name="_Toc440885354"/>
+      <w:bookmarkStart w:id="22" w:name="_Toc441142497"/>
       <w:r>
         <w:t>Integration test case I3</w:t>
       </w:r>
-      <w:bookmarkEnd w:id="23"/>
+      <w:bookmarkEnd w:id="22"/>
     </w:p>
     <w:tbl>
       <w:tblPr>
@@ -8451,20 +9135,188 @@
           </w:p>
         </w:tc>
       </w:tr>
+      <w:tr>
+        <w:trPr>
+          <w:cnfStyle w:val="000000100000" w:firstRow="0" w:lastRow="0" w:firstColumn="0" w:lastColumn="0" w:oddVBand="0" w:evenVBand="0" w:oddHBand="1" w:evenHBand="0" w:firstRowFirstColumn="0" w:firstRowLastColumn="0" w:lastRowFirstColumn="0" w:lastRowLastColumn="0"/>
+        </w:trPr>
+        <w:tc>
+          <w:tcPr>
+            <w:cnfStyle w:val="001000000000" w:firstRow="0" w:lastRow="0" w:firstColumn="1" w:lastColumn="0" w:oddVBand="0" w:evenVBand="0" w:oddHBand="0" w:evenHBand="0" w:firstRowFirstColumn="0" w:firstRowLastColumn="0" w:lastRowFirstColumn="0" w:lastRowLastColumn="0"/>
+            <w:tcW w:w="2268" w:type="dxa"/>
+          </w:tcPr>
+          <w:p>
+            <w:pPr>
+              <w:spacing w:after="160" w:line="259" w:lineRule="auto"/>
+              <w:ind w:left="0" w:right="0" w:firstLine="0"/>
+              <w:jc w:val="left"/>
+            </w:pPr>
+            <w:r>
+              <w:t>Purpose</w:t>
+            </w:r>
+          </w:p>
+        </w:tc>
+        <w:tc>
+          <w:tcPr>
+            <w:tcW w:w="6660" w:type="dxa"/>
+          </w:tcPr>
+          <w:p>
+            <w:pPr>
+              <w:spacing w:after="160" w:line="259" w:lineRule="auto"/>
+              <w:ind w:left="0" w:right="0" w:firstLine="0"/>
+              <w:jc w:val="left"/>
+              <w:cnfStyle w:val="000000100000" w:firstRow="0" w:lastRow="0" w:firstColumn="0" w:lastColumn="0" w:oddVBand="0" w:evenVBand="0" w:oddHBand="1" w:evenHBand="0" w:firstRowFirstColumn="0" w:firstRowLastColumn="0" w:lastRowFirstColumn="0" w:lastRowLastColumn="0"/>
+            </w:pPr>
+            <w:r>
+              <w:t>This test case checks whether the call made by driver (</w:t>
+            </w:r>
+            <w:proofErr w:type="spellStart"/>
+            <w:r>
+              <w:t>TaxiDriver</w:t>
+            </w:r>
+            <w:proofErr w:type="spellEnd"/>
+            <w:r>
+              <w:t xml:space="preserve"> Manager) work as expected:</w:t>
+            </w:r>
+          </w:p>
+          <w:p>
+            <w:pPr>
+              <w:pStyle w:val="ListParagraph"/>
+              <w:numPr>
+                <w:ilvl w:val="0"/>
+                <w:numId w:val="17"/>
+              </w:numPr>
+              <w:spacing w:after="160" w:line="259" w:lineRule="auto"/>
+              <w:ind w:right="0"/>
+              <w:jc w:val="left"/>
+              <w:cnfStyle w:val="000000100000" w:firstRow="0" w:lastRow="0" w:firstColumn="0" w:lastColumn="0" w:oddVBand="0" w:evenVBand="0" w:oddHBand="1" w:evenHBand="0" w:firstRowFirstColumn="0" w:firstRowLastColumn="0" w:lastRowFirstColumn="0" w:lastRowLastColumn="0"/>
+            </w:pPr>
+            <w:proofErr w:type="spellStart"/>
+            <w:r>
+              <w:t>manageProfile</w:t>
+            </w:r>
+            <w:proofErr w:type="spellEnd"/>
+            <w:r>
+              <w:t>()</w:t>
+            </w:r>
+          </w:p>
+          <w:p>
+            <w:pPr>
+              <w:pStyle w:val="ListParagraph"/>
+              <w:numPr>
+                <w:ilvl w:val="0"/>
+                <w:numId w:val="17"/>
+              </w:numPr>
+              <w:spacing w:after="160" w:line="259" w:lineRule="auto"/>
+              <w:ind w:right="0"/>
+              <w:jc w:val="left"/>
+              <w:cnfStyle w:val="000000100000" w:firstRow="0" w:lastRow="0" w:firstColumn="0" w:lastColumn="0" w:oddVBand="0" w:evenVBand="0" w:oddHBand="1" w:evenHBand="0" w:firstRowFirstColumn="0" w:firstRowLastColumn="0" w:lastRowFirstColumn="0" w:lastRowLastColumn="0"/>
+            </w:pPr>
+            <w:r>
+              <w:t>report()</w:t>
+            </w:r>
+          </w:p>
+          <w:p>
+            <w:pPr>
+              <w:pStyle w:val="ListParagraph"/>
+              <w:numPr>
+                <w:ilvl w:val="0"/>
+                <w:numId w:val="17"/>
+              </w:numPr>
+              <w:spacing w:after="160" w:line="259" w:lineRule="auto"/>
+              <w:ind w:right="0"/>
+              <w:jc w:val="left"/>
+              <w:cnfStyle w:val="000000100000" w:firstRow="0" w:lastRow="0" w:firstColumn="0" w:lastColumn="0" w:oddVBand="0" w:evenVBand="0" w:oddHBand="1" w:evenHBand="0" w:firstRowFirstColumn="0" w:firstRowLastColumn="0" w:lastRowFirstColumn="0" w:lastRowLastColumn="0"/>
+            </w:pPr>
+            <w:proofErr w:type="spellStart"/>
+            <w:r>
+              <w:lastRenderedPageBreak/>
+              <w:t>checkRides</w:t>
+            </w:r>
+            <w:proofErr w:type="spellEnd"/>
+            <w:r>
+              <w:t>()</w:t>
+            </w:r>
+          </w:p>
+          <w:p>
+            <w:pPr>
+              <w:pStyle w:val="ListParagraph"/>
+              <w:numPr>
+                <w:ilvl w:val="0"/>
+                <w:numId w:val="17"/>
+              </w:numPr>
+              <w:spacing w:after="160" w:line="259" w:lineRule="auto"/>
+              <w:ind w:right="0"/>
+              <w:jc w:val="left"/>
+              <w:cnfStyle w:val="000000100000" w:firstRow="0" w:lastRow="0" w:firstColumn="0" w:lastColumn="0" w:oddVBand="0" w:evenVBand="0" w:oddHBand="1" w:evenHBand="0" w:firstRowFirstColumn="0" w:firstRowLastColumn="0" w:lastRowFirstColumn="0" w:lastRowLastColumn="0"/>
+            </w:pPr>
+            <w:proofErr w:type="spellStart"/>
+            <w:r>
+              <w:t>setAvailable</w:t>
+            </w:r>
+            <w:proofErr w:type="spellEnd"/>
+            <w:r>
+              <w:t>()</w:t>
+            </w:r>
+          </w:p>
+          <w:p>
+            <w:pPr>
+              <w:pStyle w:val="ListParagraph"/>
+              <w:numPr>
+                <w:ilvl w:val="0"/>
+                <w:numId w:val="17"/>
+              </w:numPr>
+              <w:spacing w:after="160" w:line="259" w:lineRule="auto"/>
+              <w:ind w:right="0"/>
+              <w:jc w:val="left"/>
+              <w:cnfStyle w:val="000000100000" w:firstRow="0" w:lastRow="0" w:firstColumn="0" w:lastColumn="0" w:oddVBand="0" w:evenVBand="0" w:oddHBand="1" w:evenHBand="0" w:firstRowFirstColumn="0" w:firstRowLastColumn="0" w:lastRowFirstColumn="0" w:lastRowLastColumn="0"/>
+            </w:pPr>
+            <w:proofErr w:type="spellStart"/>
+            <w:r>
+              <w:t>confirmDeclineRide</w:t>
+            </w:r>
+            <w:proofErr w:type="spellEnd"/>
+            <w:r>
+              <w:t>()</w:t>
+            </w:r>
+          </w:p>
+          <w:p>
+            <w:pPr>
+              <w:pStyle w:val="ListParagraph"/>
+              <w:numPr>
+                <w:ilvl w:val="0"/>
+                <w:numId w:val="17"/>
+              </w:numPr>
+              <w:spacing w:after="160" w:line="259" w:lineRule="auto"/>
+              <w:ind w:right="0"/>
+              <w:jc w:val="left"/>
+              <w:cnfStyle w:val="000000100000" w:firstRow="0" w:lastRow="0" w:firstColumn="0" w:lastColumn="0" w:oddVBand="0" w:evenVBand="0" w:oddHBand="1" w:evenHBand="0" w:firstRowFirstColumn="0" w:firstRowLastColumn="0" w:lastRowFirstColumn="0" w:lastRowLastColumn="0"/>
+            </w:pPr>
+            <w:proofErr w:type="spellStart"/>
+            <w:r>
+              <w:t>cancelRide</w:t>
+            </w:r>
+            <w:proofErr w:type="spellEnd"/>
+            <w:r>
+              <w:t>()</w:t>
+            </w:r>
+          </w:p>
+        </w:tc>
+      </w:tr>
     </w:tbl>
     <w:p>
       <w:pPr>
         <w:pStyle w:val="Heading3"/>
         <w:spacing w:after="240"/>
       </w:pPr>
-      <w:bookmarkStart w:id="24" w:name="_Toc440885355"/>
-      <w:r>
+      <w:bookmarkStart w:id="23" w:name="_Toc441142498"/>
+      <w:r>
+        <w:lastRenderedPageBreak/>
         <w:t>Integration test case I</w:t>
       </w:r>
       <w:r>
         <w:t>4</w:t>
       </w:r>
-      <w:bookmarkEnd w:id="24"/>
+      <w:bookmarkEnd w:id="23"/>
     </w:p>
     <w:tbl>
       <w:tblPr>
@@ -8692,6 +9544,85 @@
           </w:p>
         </w:tc>
       </w:tr>
+      <w:tr>
+        <w:trPr>
+          <w:cnfStyle w:val="000000100000" w:firstRow="0" w:lastRow="0" w:firstColumn="0" w:lastColumn="0" w:oddVBand="0" w:evenVBand="0" w:oddHBand="1" w:evenHBand="0" w:firstRowFirstColumn="0" w:firstRowLastColumn="0" w:lastRowFirstColumn="0" w:lastRowLastColumn="0"/>
+        </w:trPr>
+        <w:tc>
+          <w:tcPr>
+            <w:cnfStyle w:val="001000000000" w:firstRow="0" w:lastRow="0" w:firstColumn="1" w:lastColumn="0" w:oddVBand="0" w:evenVBand="0" w:oddHBand="0" w:evenHBand="0" w:firstRowFirstColumn="0" w:firstRowLastColumn="0" w:lastRowFirstColumn="0" w:lastRowLastColumn="0"/>
+            <w:tcW w:w="2358" w:type="dxa"/>
+          </w:tcPr>
+          <w:p>
+            <w:pPr>
+              <w:spacing w:after="160" w:line="259" w:lineRule="auto"/>
+              <w:ind w:left="0" w:right="0" w:firstLine="0"/>
+              <w:jc w:val="left"/>
+            </w:pPr>
+            <w:r>
+              <w:t>Purpose</w:t>
+            </w:r>
+          </w:p>
+        </w:tc>
+        <w:tc>
+          <w:tcPr>
+            <w:tcW w:w="6570" w:type="dxa"/>
+          </w:tcPr>
+          <w:p>
+            <w:pPr>
+              <w:spacing w:after="160" w:line="259" w:lineRule="auto"/>
+              <w:ind w:left="0" w:right="0" w:firstLine="0"/>
+              <w:jc w:val="left"/>
+              <w:cnfStyle w:val="000000100000" w:firstRow="0" w:lastRow="0" w:firstColumn="0" w:lastColumn="0" w:oddVBand="0" w:evenVBand="0" w:oddHBand="1" w:evenHBand="0" w:firstRowFirstColumn="0" w:firstRowLastColumn="0" w:lastRowFirstColumn="0" w:lastRowLastColumn="0"/>
+            </w:pPr>
+            <w:r>
+              <w:t>This test case checks whether the call made by Request Manager  work as expected:</w:t>
+            </w:r>
+          </w:p>
+          <w:p>
+            <w:pPr>
+              <w:pStyle w:val="ListParagraph"/>
+              <w:numPr>
+                <w:ilvl w:val="0"/>
+                <w:numId w:val="17"/>
+              </w:numPr>
+              <w:spacing w:after="160" w:line="259" w:lineRule="auto"/>
+              <w:ind w:right="0"/>
+              <w:jc w:val="left"/>
+              <w:cnfStyle w:val="000000100000" w:firstRow="0" w:lastRow="0" w:firstColumn="0" w:lastColumn="0" w:oddVBand="0" w:evenVBand="0" w:oddHBand="1" w:evenHBand="0" w:firstRowFirstColumn="0" w:firstRowLastColumn="0" w:lastRowFirstColumn="0" w:lastRowLastColumn="0"/>
+            </w:pPr>
+            <w:proofErr w:type="spellStart"/>
+            <w:r>
+              <w:t>findZone</w:t>
+            </w:r>
+            <w:proofErr w:type="spellEnd"/>
+            <w:r>
+              <w:t>()</w:t>
+            </w:r>
+          </w:p>
+          <w:p>
+            <w:pPr>
+              <w:pStyle w:val="ListParagraph"/>
+              <w:numPr>
+                <w:ilvl w:val="0"/>
+                <w:numId w:val="17"/>
+              </w:numPr>
+              <w:spacing w:after="160" w:line="259" w:lineRule="auto"/>
+              <w:ind w:right="0"/>
+              <w:jc w:val="left"/>
+              <w:cnfStyle w:val="000000100000" w:firstRow="0" w:lastRow="0" w:firstColumn="0" w:lastColumn="0" w:oddVBand="0" w:evenVBand="0" w:oddHBand="1" w:evenHBand="0" w:firstRowFirstColumn="0" w:firstRowLastColumn="0" w:lastRowFirstColumn="0" w:lastRowLastColumn="0"/>
+            </w:pPr>
+            <w:proofErr w:type="spellStart"/>
+            <w:r>
+              <w:t>findDriver</w:t>
+            </w:r>
+            <w:proofErr w:type="spellEnd"/>
+            <w:r>
+              <w:t>()</w:t>
+            </w:r>
+          </w:p>
+        </w:tc>
+      </w:tr>
     </w:tbl>
     <w:p>
       <w:pPr>
@@ -8702,25 +9633,17 @@
     </w:p>
     <w:p>
       <w:pPr>
-        <w:spacing w:after="160" w:line="259" w:lineRule="auto"/>
-        <w:ind w:left="0" w:right="0" w:firstLine="0"/>
-        <w:jc w:val="left"/>
-      </w:pPr>
-    </w:p>
-    <w:p>
-      <w:pPr>
         <w:pStyle w:val="Heading3"/>
         <w:spacing w:after="240"/>
       </w:pPr>
-      <w:bookmarkStart w:id="25" w:name="_Toc440885356"/>
-      <w:r>
-        <w:lastRenderedPageBreak/>
+      <w:bookmarkStart w:id="24" w:name="_Toc441142499"/>
+      <w:r>
         <w:t>Integration test case I</w:t>
       </w:r>
       <w:r>
         <w:t>5</w:t>
       </w:r>
-      <w:bookmarkEnd w:id="25"/>
+      <w:bookmarkEnd w:id="24"/>
     </w:p>
     <w:tbl>
       <w:tblPr>
@@ -8949,20 +9872,100 @@
           </w:p>
         </w:tc>
       </w:tr>
+      <w:tr>
+        <w:trPr>
+          <w:cnfStyle w:val="000000100000" w:firstRow="0" w:lastRow="0" w:firstColumn="0" w:lastColumn="0" w:oddVBand="0" w:evenVBand="0" w:oddHBand="1" w:evenHBand="0" w:firstRowFirstColumn="0" w:firstRowLastColumn="0" w:lastRowFirstColumn="0" w:lastRowLastColumn="0"/>
+          <w:trHeight w:val="404"/>
+        </w:trPr>
+        <w:tc>
+          <w:tcPr>
+            <w:cnfStyle w:val="001000000000" w:firstRow="0" w:lastRow="0" w:firstColumn="1" w:lastColumn="0" w:oddVBand="0" w:evenVBand="0" w:oddHBand="0" w:evenHBand="0" w:firstRowFirstColumn="0" w:firstRowLastColumn="0" w:lastRowFirstColumn="0" w:lastRowLastColumn="0"/>
+            <w:tcW w:w="2448" w:type="dxa"/>
+          </w:tcPr>
+          <w:p>
+            <w:pPr>
+              <w:spacing w:after="160" w:line="259" w:lineRule="auto"/>
+              <w:ind w:left="0" w:right="0" w:firstLine="0"/>
+              <w:jc w:val="left"/>
+            </w:pPr>
+            <w:r>
+              <w:t>Purpose</w:t>
+            </w:r>
+          </w:p>
+        </w:tc>
+        <w:tc>
+          <w:tcPr>
+            <w:tcW w:w="6650" w:type="dxa"/>
+          </w:tcPr>
+          <w:p>
+            <w:pPr>
+              <w:spacing w:after="160" w:line="259" w:lineRule="auto"/>
+              <w:ind w:left="0" w:right="0" w:firstLine="0"/>
+              <w:jc w:val="left"/>
+              <w:cnfStyle w:val="000000100000" w:firstRow="0" w:lastRow="0" w:firstColumn="0" w:lastColumn="0" w:oddVBand="0" w:evenVBand="0" w:oddHBand="1" w:evenHBand="0" w:firstRowFirstColumn="0" w:firstRowLastColumn="0" w:lastRowFirstColumn="0" w:lastRowLastColumn="0"/>
+            </w:pPr>
+            <w:r>
+              <w:t>This test case checks whether the call made by Reservation Manager  work as expected:</w:t>
+            </w:r>
+          </w:p>
+          <w:p>
+            <w:pPr>
+              <w:pStyle w:val="ListParagraph"/>
+              <w:numPr>
+                <w:ilvl w:val="0"/>
+                <w:numId w:val="17"/>
+              </w:numPr>
+              <w:spacing w:after="160" w:line="259" w:lineRule="auto"/>
+              <w:ind w:right="0"/>
+              <w:jc w:val="left"/>
+              <w:cnfStyle w:val="000000100000" w:firstRow="0" w:lastRow="0" w:firstColumn="0" w:lastColumn="0" w:oddVBand="0" w:evenVBand="0" w:oddHBand="1" w:evenHBand="0" w:firstRowFirstColumn="0" w:firstRowLastColumn="0" w:lastRowFirstColumn="0" w:lastRowLastColumn="0"/>
+            </w:pPr>
+            <w:proofErr w:type="spellStart"/>
+            <w:r>
+              <w:t>findZone</w:t>
+            </w:r>
+            <w:proofErr w:type="spellEnd"/>
+            <w:r>
+              <w:t>()</w:t>
+            </w:r>
+          </w:p>
+          <w:p>
+            <w:pPr>
+              <w:pStyle w:val="ListParagraph"/>
+              <w:numPr>
+                <w:ilvl w:val="0"/>
+                <w:numId w:val="17"/>
+              </w:numPr>
+              <w:spacing w:after="160" w:line="259" w:lineRule="auto"/>
+              <w:ind w:right="0"/>
+              <w:jc w:val="left"/>
+              <w:cnfStyle w:val="000000100000" w:firstRow="0" w:lastRow="0" w:firstColumn="0" w:lastColumn="0" w:oddVBand="0" w:evenVBand="0" w:oddHBand="1" w:evenHBand="0" w:firstRowFirstColumn="0" w:firstRowLastColumn="0" w:lastRowFirstColumn="0" w:lastRowLastColumn="0"/>
+            </w:pPr>
+            <w:proofErr w:type="spellStart"/>
+            <w:r>
+              <w:t>findDriver</w:t>
+            </w:r>
+            <w:proofErr w:type="spellEnd"/>
+            <w:r>
+              <w:t>()</w:t>
+            </w:r>
+          </w:p>
+        </w:tc>
+      </w:tr>
     </w:tbl>
     <w:p>
       <w:pPr>
         <w:pStyle w:val="Heading3"/>
         <w:spacing w:after="240"/>
       </w:pPr>
-      <w:bookmarkStart w:id="26" w:name="_Toc440885357"/>
+      <w:bookmarkStart w:id="25" w:name="_Toc441142500"/>
       <w:r>
         <w:t>Integration test case I</w:t>
       </w:r>
       <w:r>
         <w:t>6</w:t>
       </w:r>
-      <w:bookmarkEnd w:id="26"/>
+      <w:bookmarkEnd w:id="25"/>
     </w:p>
     <w:tbl>
       <w:tblPr>
@@ -9209,6 +10212,107 @@
           </w:p>
         </w:tc>
       </w:tr>
+      <w:tr>
+        <w:trPr>
+          <w:cnfStyle w:val="000000100000" w:firstRow="0" w:lastRow="0" w:firstColumn="0" w:lastColumn="0" w:oddVBand="0" w:evenVBand="0" w:oddHBand="1" w:evenHBand="0" w:firstRowFirstColumn="0" w:firstRowLastColumn="0" w:lastRowFirstColumn="0" w:lastRowLastColumn="0"/>
+        </w:trPr>
+        <w:tc>
+          <w:tcPr>
+            <w:cnfStyle w:val="001000000000" w:firstRow="0" w:lastRow="0" w:firstColumn="1" w:lastColumn="0" w:oddVBand="0" w:evenVBand="0" w:oddHBand="0" w:evenHBand="0" w:firstRowFirstColumn="0" w:firstRowLastColumn="0" w:lastRowFirstColumn="0" w:lastRowLastColumn="0"/>
+            <w:tcW w:w="2538" w:type="dxa"/>
+          </w:tcPr>
+          <w:p>
+            <w:pPr>
+              <w:spacing w:after="160" w:line="259" w:lineRule="auto"/>
+              <w:ind w:left="0" w:right="0" w:firstLine="0"/>
+              <w:jc w:val="left"/>
+            </w:pPr>
+            <w:r>
+              <w:t>Purpose</w:t>
+            </w:r>
+          </w:p>
+        </w:tc>
+        <w:tc>
+          <w:tcPr>
+            <w:tcW w:w="6560" w:type="dxa"/>
+          </w:tcPr>
+          <w:p>
+            <w:pPr>
+              <w:spacing w:after="160" w:line="259" w:lineRule="auto"/>
+              <w:ind w:left="0" w:right="0" w:firstLine="0"/>
+              <w:jc w:val="left"/>
+              <w:cnfStyle w:val="000000100000" w:firstRow="0" w:lastRow="0" w:firstColumn="0" w:lastColumn="0" w:oddVBand="0" w:evenVBand="0" w:oddHBand="1" w:evenHBand="0" w:firstRowFirstColumn="0" w:firstRowLastColumn="0" w:lastRowFirstColumn="0" w:lastRowLastColumn="0"/>
+            </w:pPr>
+            <w:r>
+              <w:t>This test case checks whether the call made by Scheduler Manager  work as expected:</w:t>
+            </w:r>
+          </w:p>
+          <w:p>
+            <w:pPr>
+              <w:pStyle w:val="ListParagraph"/>
+              <w:numPr>
+                <w:ilvl w:val="0"/>
+                <w:numId w:val="17"/>
+              </w:numPr>
+              <w:spacing w:after="160" w:line="259" w:lineRule="auto"/>
+              <w:ind w:right="0"/>
+              <w:jc w:val="left"/>
+              <w:cnfStyle w:val="000000100000" w:firstRow="0" w:lastRow="0" w:firstColumn="0" w:lastColumn="0" w:oddVBand="0" w:evenVBand="0" w:oddHBand="1" w:evenHBand="0" w:firstRowFirstColumn="0" w:firstRowLastColumn="0" w:lastRowFirstColumn="0" w:lastRowLastColumn="0"/>
+            </w:pPr>
+            <w:proofErr w:type="spellStart"/>
+            <w:r>
+              <w:lastRenderedPageBreak/>
+              <w:t>rideProposal</w:t>
+            </w:r>
+            <w:proofErr w:type="spellEnd"/>
+            <w:r>
+              <w:t>()</w:t>
+            </w:r>
+          </w:p>
+          <w:p>
+            <w:pPr>
+              <w:pStyle w:val="ListParagraph"/>
+              <w:numPr>
+                <w:ilvl w:val="0"/>
+                <w:numId w:val="17"/>
+              </w:numPr>
+              <w:spacing w:after="160" w:line="259" w:lineRule="auto"/>
+              <w:ind w:right="0"/>
+              <w:jc w:val="left"/>
+              <w:cnfStyle w:val="000000100000" w:firstRow="0" w:lastRow="0" w:firstColumn="0" w:lastColumn="0" w:oddVBand="0" w:evenVBand="0" w:oddHBand="1" w:evenHBand="0" w:firstRowFirstColumn="0" w:firstRowLastColumn="0" w:lastRowFirstColumn="0" w:lastRowLastColumn="0"/>
+            </w:pPr>
+            <w:proofErr w:type="spellStart"/>
+            <w:r>
+              <w:t>confirmReservation</w:t>
+            </w:r>
+            <w:proofErr w:type="spellEnd"/>
+            <w:r>
+              <w:t>()</w:t>
+            </w:r>
+          </w:p>
+          <w:p>
+            <w:pPr>
+              <w:pStyle w:val="ListParagraph"/>
+              <w:numPr>
+                <w:ilvl w:val="0"/>
+                <w:numId w:val="17"/>
+              </w:numPr>
+              <w:spacing w:after="160" w:line="259" w:lineRule="auto"/>
+              <w:ind w:right="0"/>
+              <w:jc w:val="left"/>
+              <w:cnfStyle w:val="000000100000" w:firstRow="0" w:lastRow="0" w:firstColumn="0" w:lastColumn="0" w:oddVBand="0" w:evenVBand="0" w:oddHBand="1" w:evenHBand="0" w:firstRowFirstColumn="0" w:firstRowLastColumn="0" w:lastRowFirstColumn="0" w:lastRowLastColumn="0"/>
+            </w:pPr>
+            <w:proofErr w:type="spellStart"/>
+            <w:r>
+              <w:t>sendConfirmation</w:t>
+            </w:r>
+            <w:proofErr w:type="spellEnd"/>
+            <w:r>
+              <w:t>()</w:t>
+            </w:r>
+          </w:p>
+        </w:tc>
+      </w:tr>
     </w:tbl>
     <w:p>
       <w:pPr>
@@ -9455,6 +10559,85 @@
           </w:p>
         </w:tc>
       </w:tr>
+      <w:tr>
+        <w:trPr>
+          <w:cnfStyle w:val="000000100000" w:firstRow="0" w:lastRow="0" w:firstColumn="0" w:lastColumn="0" w:oddVBand="0" w:evenVBand="0" w:oddHBand="1" w:evenHBand="0" w:firstRowFirstColumn="0" w:firstRowLastColumn="0" w:lastRowFirstColumn="0" w:lastRowLastColumn="0"/>
+        </w:trPr>
+        <w:tc>
+          <w:tcPr>
+            <w:cnfStyle w:val="001000000000" w:firstRow="0" w:lastRow="0" w:firstColumn="1" w:lastColumn="0" w:oddVBand="0" w:evenVBand="0" w:oddHBand="0" w:evenHBand="0" w:firstRowFirstColumn="0" w:firstRowLastColumn="0" w:lastRowFirstColumn="0" w:lastRowLastColumn="0"/>
+            <w:tcW w:w="2628" w:type="dxa"/>
+          </w:tcPr>
+          <w:p>
+            <w:pPr>
+              <w:spacing w:after="160" w:line="259" w:lineRule="auto"/>
+              <w:ind w:left="0" w:right="0" w:firstLine="0"/>
+              <w:jc w:val="left"/>
+            </w:pPr>
+            <w:r>
+              <w:t>Purpose</w:t>
+            </w:r>
+          </w:p>
+        </w:tc>
+        <w:tc>
+          <w:tcPr>
+            <w:tcW w:w="6470" w:type="dxa"/>
+          </w:tcPr>
+          <w:p>
+            <w:pPr>
+              <w:spacing w:after="160" w:line="259" w:lineRule="auto"/>
+              <w:ind w:left="0" w:right="0" w:firstLine="0"/>
+              <w:jc w:val="left"/>
+              <w:cnfStyle w:val="000000100000" w:firstRow="0" w:lastRow="0" w:firstColumn="0" w:lastColumn="0" w:oddVBand="0" w:evenVBand="0" w:oddHBand="1" w:evenHBand="0" w:firstRowFirstColumn="0" w:firstRowLastColumn="0" w:lastRowFirstColumn="0" w:lastRowLastColumn="0"/>
+            </w:pPr>
+            <w:r>
+              <w:t>This test case checks whether the call made by Scheduler Manager  work as expected:</w:t>
+            </w:r>
+          </w:p>
+          <w:p>
+            <w:pPr>
+              <w:pStyle w:val="ListParagraph"/>
+              <w:numPr>
+                <w:ilvl w:val="0"/>
+                <w:numId w:val="17"/>
+              </w:numPr>
+              <w:spacing w:after="160" w:line="259" w:lineRule="auto"/>
+              <w:ind w:right="0"/>
+              <w:jc w:val="left"/>
+              <w:cnfStyle w:val="000000100000" w:firstRow="0" w:lastRow="0" w:firstColumn="0" w:lastColumn="0" w:oddVBand="0" w:evenVBand="0" w:oddHBand="1" w:evenHBand="0" w:firstRowFirstColumn="0" w:firstRowLastColumn="0" w:lastRowFirstColumn="0" w:lastRowLastColumn="0"/>
+            </w:pPr>
+            <w:proofErr w:type="spellStart"/>
+            <w:r>
+              <w:t>provideTaxi</w:t>
+            </w:r>
+            <w:proofErr w:type="spellEnd"/>
+            <w:r>
+              <w:t>()</w:t>
+            </w:r>
+          </w:p>
+          <w:p>
+            <w:pPr>
+              <w:pStyle w:val="ListParagraph"/>
+              <w:numPr>
+                <w:ilvl w:val="0"/>
+                <w:numId w:val="17"/>
+              </w:numPr>
+              <w:spacing w:after="160" w:line="259" w:lineRule="auto"/>
+              <w:ind w:right="0"/>
+              <w:jc w:val="left"/>
+              <w:cnfStyle w:val="000000100000" w:firstRow="0" w:lastRow="0" w:firstColumn="0" w:lastColumn="0" w:oddVBand="0" w:evenVBand="0" w:oddHBand="1" w:evenHBand="0" w:firstRowFirstColumn="0" w:firstRowLastColumn="0" w:lastRowFirstColumn="0" w:lastRowLastColumn="0"/>
+            </w:pPr>
+            <w:proofErr w:type="spellStart"/>
+            <w:r>
+              <w:t>calculateETA</w:t>
+            </w:r>
+            <w:proofErr w:type="spellEnd"/>
+            <w:r>
+              <w:t>()</w:t>
+            </w:r>
+          </w:p>
+        </w:tc>
+      </w:tr>
     </w:tbl>
     <w:p>
       <w:pPr>
@@ -9701,6 +10884,64 @@
           </w:p>
         </w:tc>
       </w:tr>
+      <w:tr>
+        <w:trPr>
+          <w:cnfStyle w:val="000000100000" w:firstRow="0" w:lastRow="0" w:firstColumn="0" w:lastColumn="0" w:oddVBand="0" w:evenVBand="0" w:oddHBand="1" w:evenHBand="0" w:firstRowFirstColumn="0" w:firstRowLastColumn="0" w:lastRowFirstColumn="0" w:lastRowLastColumn="0"/>
+        </w:trPr>
+        <w:tc>
+          <w:tcPr>
+            <w:cnfStyle w:val="001000000000" w:firstRow="0" w:lastRow="0" w:firstColumn="1" w:lastColumn="0" w:oddVBand="0" w:evenVBand="0" w:oddHBand="0" w:evenHBand="0" w:firstRowFirstColumn="0" w:firstRowLastColumn="0" w:lastRowFirstColumn="0" w:lastRowLastColumn="0"/>
+            <w:tcW w:w="2718" w:type="dxa"/>
+          </w:tcPr>
+          <w:p>
+            <w:pPr>
+              <w:spacing w:after="160" w:line="259" w:lineRule="auto"/>
+              <w:ind w:left="0" w:right="0" w:firstLine="0"/>
+              <w:jc w:val="left"/>
+            </w:pPr>
+            <w:r>
+              <w:t>Purpose</w:t>
+            </w:r>
+          </w:p>
+        </w:tc>
+        <w:tc>
+          <w:tcPr>
+            <w:tcW w:w="6380" w:type="dxa"/>
+          </w:tcPr>
+          <w:p>
+            <w:pPr>
+              <w:spacing w:after="160" w:line="259" w:lineRule="auto"/>
+              <w:ind w:left="0" w:right="0" w:firstLine="0"/>
+              <w:jc w:val="left"/>
+              <w:cnfStyle w:val="000000100000" w:firstRow="0" w:lastRow="0" w:firstColumn="0" w:lastColumn="0" w:oddVBand="0" w:evenVBand="0" w:oddHBand="1" w:evenHBand="0" w:firstRowFirstColumn="0" w:firstRowLastColumn="0" w:lastRowFirstColumn="0" w:lastRowLastColumn="0"/>
+            </w:pPr>
+            <w:r>
+              <w:t>This test case checks whether the call made by Scheduler Manager  work as expected:</w:t>
+            </w:r>
+          </w:p>
+          <w:p>
+            <w:pPr>
+              <w:pStyle w:val="ListParagraph"/>
+              <w:numPr>
+                <w:ilvl w:val="0"/>
+                <w:numId w:val="17"/>
+              </w:numPr>
+              <w:spacing w:after="160" w:line="259" w:lineRule="auto"/>
+              <w:ind w:right="0"/>
+              <w:jc w:val="left"/>
+              <w:cnfStyle w:val="000000100000" w:firstRow="0" w:lastRow="0" w:firstColumn="0" w:lastColumn="0" w:oddVBand="0" w:evenVBand="0" w:oddHBand="1" w:evenHBand="0" w:firstRowFirstColumn="0" w:firstRowLastColumn="0" w:lastRowFirstColumn="0" w:lastRowLastColumn="0"/>
+            </w:pPr>
+            <w:proofErr w:type="spellStart"/>
+            <w:r>
+              <w:t>provideTaxi</w:t>
+            </w:r>
+            <w:proofErr w:type="spellEnd"/>
+            <w:r>
+              <w:t>()</w:t>
+            </w:r>
+          </w:p>
+        </w:tc>
+      </w:tr>
     </w:tbl>
     <w:p>
       <w:pPr>
@@ -9923,18 +11164,97 @@
           </w:p>
         </w:tc>
       </w:tr>
+      <w:tr>
+        <w:trPr>
+          <w:cnfStyle w:val="000000100000" w:firstRow="0" w:lastRow="0" w:firstColumn="0" w:lastColumn="0" w:oddVBand="0" w:evenVBand="0" w:oddHBand="1" w:evenHBand="0" w:firstRowFirstColumn="0" w:firstRowLastColumn="0" w:lastRowFirstColumn="0" w:lastRowLastColumn="0"/>
+        </w:trPr>
+        <w:tc>
+          <w:tcPr>
+            <w:cnfStyle w:val="001000000000" w:firstRow="0" w:lastRow="0" w:firstColumn="1" w:lastColumn="0" w:oddVBand="0" w:evenVBand="0" w:oddHBand="0" w:evenHBand="0" w:firstRowFirstColumn="0" w:firstRowLastColumn="0" w:lastRowFirstColumn="0" w:lastRowLastColumn="0"/>
+            <w:tcW w:w="2808" w:type="dxa"/>
+          </w:tcPr>
+          <w:p>
+            <w:pPr>
+              <w:spacing w:after="160" w:line="259" w:lineRule="auto"/>
+              <w:ind w:left="0" w:right="0" w:firstLine="0"/>
+              <w:jc w:val="left"/>
+            </w:pPr>
+            <w:r>
+              <w:t>Purpose</w:t>
+            </w:r>
+          </w:p>
+        </w:tc>
+        <w:tc>
+          <w:tcPr>
+            <w:tcW w:w="6290" w:type="dxa"/>
+          </w:tcPr>
+          <w:p>
+            <w:pPr>
+              <w:spacing w:after="160" w:line="259" w:lineRule="auto"/>
+              <w:ind w:left="0" w:right="0" w:firstLine="0"/>
+              <w:jc w:val="left"/>
+              <w:cnfStyle w:val="000000100000" w:firstRow="0" w:lastRow="0" w:firstColumn="0" w:lastColumn="0" w:oddVBand="0" w:evenVBand="0" w:oddHBand="1" w:evenHBand="0" w:firstRowFirstColumn="0" w:firstRowLastColumn="0" w:lastRowFirstColumn="0" w:lastRowLastColumn="0"/>
+            </w:pPr>
+            <w:r>
+              <w:t>This test case checks whether the call made by Scheduler Manager  work as expected:</w:t>
+            </w:r>
+          </w:p>
+          <w:p>
+            <w:pPr>
+              <w:pStyle w:val="ListParagraph"/>
+              <w:numPr>
+                <w:ilvl w:val="0"/>
+                <w:numId w:val="17"/>
+              </w:numPr>
+              <w:spacing w:after="160" w:line="259" w:lineRule="auto"/>
+              <w:ind w:right="0"/>
+              <w:jc w:val="left"/>
+              <w:cnfStyle w:val="000000100000" w:firstRow="0" w:lastRow="0" w:firstColumn="0" w:lastColumn="0" w:oddVBand="0" w:evenVBand="0" w:oddHBand="1" w:evenHBand="0" w:firstRowFirstColumn="0" w:firstRowLastColumn="0" w:lastRowFirstColumn="0" w:lastRowLastColumn="0"/>
+            </w:pPr>
+            <w:proofErr w:type="spellStart"/>
+            <w:r>
+              <w:t>createRequest</w:t>
+            </w:r>
+            <w:proofErr w:type="spellEnd"/>
+            <w:r>
+              <w:t>()</w:t>
+            </w:r>
+          </w:p>
+          <w:p>
+            <w:pPr>
+              <w:pStyle w:val="ListParagraph"/>
+              <w:numPr>
+                <w:ilvl w:val="0"/>
+                <w:numId w:val="17"/>
+              </w:numPr>
+              <w:spacing w:after="160" w:line="259" w:lineRule="auto"/>
+              <w:ind w:right="0"/>
+              <w:jc w:val="left"/>
+              <w:cnfStyle w:val="000000100000" w:firstRow="0" w:lastRow="0" w:firstColumn="0" w:lastColumn="0" w:oddVBand="0" w:evenVBand="0" w:oddHBand="1" w:evenHBand="0" w:firstRowFirstColumn="0" w:firstRowLastColumn="0" w:lastRowFirstColumn="0" w:lastRowLastColumn="0"/>
+            </w:pPr>
+            <w:proofErr w:type="spellStart"/>
+            <w:r>
+              <w:t>createReservation</w:t>
+            </w:r>
+            <w:proofErr w:type="spellEnd"/>
+            <w:r>
+              <w:t>()</w:t>
+            </w:r>
+          </w:p>
+        </w:tc>
+      </w:tr>
     </w:tbl>
     <w:p>
       <w:pPr>
         <w:pStyle w:val="Heading3"/>
         <w:spacing w:after="240"/>
       </w:pPr>
-      <w:bookmarkStart w:id="27" w:name="_Toc440885358"/>
+      <w:bookmarkStart w:id="26" w:name="_Toc441142501"/>
       <w:r>
         <w:lastRenderedPageBreak/>
         <w:t>Integration test case I7</w:t>
       </w:r>
-      <w:bookmarkEnd w:id="27"/>
+      <w:bookmarkEnd w:id="26"/>
     </w:p>
     <w:tbl>
       <w:tblPr>
@@ -10150,6 +11470,143 @@
           </w:p>
         </w:tc>
       </w:tr>
+      <w:tr>
+        <w:trPr>
+          <w:cnfStyle w:val="000000100000" w:firstRow="0" w:lastRow="0" w:firstColumn="0" w:lastColumn="0" w:oddVBand="0" w:evenVBand="0" w:oddHBand="1" w:evenHBand="0" w:firstRowFirstColumn="0" w:firstRowLastColumn="0" w:lastRowFirstColumn="0" w:lastRowLastColumn="0"/>
+        </w:trPr>
+        <w:tc>
+          <w:tcPr>
+            <w:cnfStyle w:val="001000000000" w:firstRow="0" w:lastRow="0" w:firstColumn="1" w:lastColumn="0" w:oddVBand="0" w:evenVBand="0" w:oddHBand="0" w:evenHBand="0" w:firstRowFirstColumn="0" w:firstRowLastColumn="0" w:lastRowFirstColumn="0" w:lastRowLastColumn="0"/>
+            <w:tcW w:w="2898" w:type="dxa"/>
+          </w:tcPr>
+          <w:p>
+            <w:pPr>
+              <w:spacing w:after="160" w:line="259" w:lineRule="auto"/>
+              <w:ind w:left="0" w:right="0" w:firstLine="0"/>
+              <w:jc w:val="left"/>
+            </w:pPr>
+            <w:r>
+              <w:t>Purpose</w:t>
+            </w:r>
+          </w:p>
+        </w:tc>
+        <w:tc>
+          <w:tcPr>
+            <w:tcW w:w="6200" w:type="dxa"/>
+          </w:tcPr>
+          <w:p>
+            <w:pPr>
+              <w:spacing w:after="160" w:line="259" w:lineRule="auto"/>
+              <w:ind w:left="0" w:right="0" w:firstLine="0"/>
+              <w:jc w:val="left"/>
+              <w:cnfStyle w:val="000000100000" w:firstRow="0" w:lastRow="0" w:firstColumn="0" w:lastColumn="0" w:oddVBand="0" w:evenVBand="0" w:oddHBand="1" w:evenHBand="0" w:firstRowFirstColumn="0" w:firstRowLastColumn="0" w:lastRowFirstColumn="0" w:lastRowLastColumn="0"/>
+            </w:pPr>
+            <w:r>
+              <w:t>This test case checks whether the call made by user (User Manager)  work as expected:</w:t>
+            </w:r>
+          </w:p>
+          <w:p>
+            <w:pPr>
+              <w:pStyle w:val="ListParagraph"/>
+              <w:numPr>
+                <w:ilvl w:val="0"/>
+                <w:numId w:val="17"/>
+              </w:numPr>
+              <w:spacing w:after="160" w:line="259" w:lineRule="auto"/>
+              <w:ind w:right="0"/>
+              <w:jc w:val="left"/>
+              <w:cnfStyle w:val="000000100000" w:firstRow="0" w:lastRow="0" w:firstColumn="0" w:lastColumn="0" w:oddVBand="0" w:evenVBand="0" w:oddHBand="1" w:evenHBand="0" w:firstRowFirstColumn="0" w:firstRowLastColumn="0" w:lastRowFirstColumn="0" w:lastRowLastColumn="0"/>
+            </w:pPr>
+            <w:r>
+              <w:t>report()</w:t>
+            </w:r>
+          </w:p>
+          <w:p>
+            <w:pPr>
+              <w:pStyle w:val="ListParagraph"/>
+              <w:numPr>
+                <w:ilvl w:val="0"/>
+                <w:numId w:val="17"/>
+              </w:numPr>
+              <w:spacing w:after="160" w:line="259" w:lineRule="auto"/>
+              <w:ind w:right="0"/>
+              <w:jc w:val="left"/>
+              <w:cnfStyle w:val="000000100000" w:firstRow="0" w:lastRow="0" w:firstColumn="0" w:lastColumn="0" w:oddVBand="0" w:evenVBand="0" w:oddHBand="1" w:evenHBand="0" w:firstRowFirstColumn="0" w:firstRowLastColumn="0" w:lastRowFirstColumn="0" w:lastRowLastColumn="0"/>
+            </w:pPr>
+            <w:proofErr w:type="spellStart"/>
+            <w:r>
+              <w:t>manageProfile</w:t>
+            </w:r>
+            <w:proofErr w:type="spellEnd"/>
+            <w:r>
+              <w:t>()</w:t>
+            </w:r>
+          </w:p>
+          <w:p>
+            <w:pPr>
+              <w:pStyle w:val="ListParagraph"/>
+              <w:numPr>
+                <w:ilvl w:val="0"/>
+                <w:numId w:val="17"/>
+              </w:numPr>
+              <w:spacing w:after="160" w:line="259" w:lineRule="auto"/>
+              <w:ind w:right="0"/>
+              <w:jc w:val="left"/>
+              <w:cnfStyle w:val="000000100000" w:firstRow="0" w:lastRow="0" w:firstColumn="0" w:lastColumn="0" w:oddVBand="0" w:evenVBand="0" w:oddHBand="1" w:evenHBand="0" w:firstRowFirstColumn="0" w:firstRowLastColumn="0" w:lastRowFirstColumn="0" w:lastRowLastColumn="0"/>
+            </w:pPr>
+            <w:proofErr w:type="spellStart"/>
+            <w:r>
+              <w:t>checkTaxisAvailable</w:t>
+            </w:r>
+            <w:proofErr w:type="spellEnd"/>
+            <w:r>
+              <w:t>()</w:t>
+            </w:r>
+          </w:p>
+          <w:p>
+            <w:pPr>
+              <w:pStyle w:val="ListParagraph"/>
+              <w:numPr>
+                <w:ilvl w:val="0"/>
+                <w:numId w:val="17"/>
+              </w:numPr>
+              <w:spacing w:after="160" w:line="259" w:lineRule="auto"/>
+              <w:ind w:right="0"/>
+              <w:jc w:val="left"/>
+              <w:cnfStyle w:val="000000100000" w:firstRow="0" w:lastRow="0" w:firstColumn="0" w:lastColumn="0" w:oddVBand="0" w:evenVBand="0" w:oddHBand="1" w:evenHBand="0" w:firstRowFirstColumn="0" w:firstRowLastColumn="0" w:lastRowFirstColumn="0" w:lastRowLastColumn="0"/>
+            </w:pPr>
+            <w:proofErr w:type="spellStart"/>
+            <w:r>
+              <w:t>checkReservation</w:t>
+            </w:r>
+            <w:proofErr w:type="spellEnd"/>
+            <w:r>
+              <w:t>()</w:t>
+            </w:r>
+          </w:p>
+          <w:p>
+            <w:pPr>
+              <w:pStyle w:val="ListParagraph"/>
+              <w:numPr>
+                <w:ilvl w:val="0"/>
+                <w:numId w:val="17"/>
+              </w:numPr>
+              <w:spacing w:after="160" w:line="259" w:lineRule="auto"/>
+              <w:ind w:right="0"/>
+              <w:jc w:val="left"/>
+              <w:cnfStyle w:val="000000100000" w:firstRow="0" w:lastRow="0" w:firstColumn="0" w:lastColumn="0" w:oddVBand="0" w:evenVBand="0" w:oddHBand="1" w:evenHBand="0" w:firstRowFirstColumn="0" w:firstRowLastColumn="0" w:lastRowFirstColumn="0" w:lastRowLastColumn="0"/>
+            </w:pPr>
+            <w:proofErr w:type="spellStart"/>
+            <w:r>
+              <w:t>cancelRide</w:t>
+            </w:r>
+            <w:proofErr w:type="spellEnd"/>
+            <w:r>
+              <w:t>()</w:t>
+            </w:r>
+          </w:p>
+        </w:tc>
+      </w:tr>
     </w:tbl>
     <w:p>
       <w:pPr>
@@ -10373,6 +11830,88 @@
           </w:p>
         </w:tc>
       </w:tr>
+      <w:tr>
+        <w:trPr>
+          <w:cnfStyle w:val="000000100000" w:firstRow="0" w:lastRow="0" w:firstColumn="0" w:lastColumn="0" w:oddVBand="0" w:evenVBand="0" w:oddHBand="1" w:evenHBand="0" w:firstRowFirstColumn="0" w:firstRowLastColumn="0" w:lastRowFirstColumn="0" w:lastRowLastColumn="0"/>
+        </w:trPr>
+        <w:tc>
+          <w:tcPr>
+            <w:cnfStyle w:val="001000000000" w:firstRow="0" w:lastRow="0" w:firstColumn="1" w:lastColumn="0" w:oddVBand="0" w:evenVBand="0" w:oddHBand="0" w:evenHBand="0" w:firstRowFirstColumn="0" w:firstRowLastColumn="0" w:lastRowFirstColumn="0" w:lastRowLastColumn="0"/>
+            <w:tcW w:w="2988" w:type="dxa"/>
+          </w:tcPr>
+          <w:p>
+            <w:pPr>
+              <w:spacing w:after="160" w:line="259" w:lineRule="auto"/>
+              <w:ind w:left="0" w:right="0" w:firstLine="0"/>
+              <w:jc w:val="left"/>
+            </w:pPr>
+            <w:r>
+              <w:t>Purpose</w:t>
+            </w:r>
+          </w:p>
+        </w:tc>
+        <w:tc>
+          <w:tcPr>
+            <w:tcW w:w="6110" w:type="dxa"/>
+          </w:tcPr>
+          <w:p>
+            <w:pPr>
+              <w:spacing w:after="160" w:line="259" w:lineRule="auto"/>
+              <w:ind w:left="0" w:right="0" w:firstLine="0"/>
+              <w:jc w:val="left"/>
+              <w:cnfStyle w:val="000000100000" w:firstRow="0" w:lastRow="0" w:firstColumn="0" w:lastColumn="0" w:oddVBand="0" w:evenVBand="0" w:oddHBand="1" w:evenHBand="0" w:firstRowFirstColumn="0" w:firstRowLastColumn="0" w:lastRowFirstColumn="0" w:lastRowLastColumn="0"/>
+            </w:pPr>
+            <w:r>
+              <w:t>This test case checks whether the call made by user (User Manager)  work as expected:</w:t>
+            </w:r>
+          </w:p>
+          <w:p>
+            <w:pPr>
+              <w:pStyle w:val="ListParagraph"/>
+              <w:numPr>
+                <w:ilvl w:val="0"/>
+                <w:numId w:val="17"/>
+              </w:numPr>
+              <w:spacing w:after="160" w:line="259" w:lineRule="auto"/>
+              <w:ind w:right="0"/>
+              <w:jc w:val="left"/>
+              <w:cnfStyle w:val="000000100000" w:firstRow="0" w:lastRow="0" w:firstColumn="0" w:lastColumn="0" w:oddVBand="0" w:evenVBand="0" w:oddHBand="1" w:evenHBand="0" w:firstRowFirstColumn="0" w:firstRowLastColumn="0" w:lastRowFirstColumn="0" w:lastRowLastColumn="0"/>
+            </w:pPr>
+            <w:proofErr w:type="spellStart"/>
+            <w:r>
+              <w:t>makeReservation</w:t>
+            </w:r>
+            <w:proofErr w:type="spellEnd"/>
+            <w:r>
+              <w:t>()</w:t>
+            </w:r>
+          </w:p>
+          <w:p>
+            <w:pPr>
+              <w:pStyle w:val="ListParagraph"/>
+              <w:numPr>
+                <w:ilvl w:val="0"/>
+                <w:numId w:val="17"/>
+              </w:numPr>
+              <w:spacing w:after="160" w:line="259" w:lineRule="auto"/>
+              <w:ind w:right="0"/>
+              <w:jc w:val="left"/>
+              <w:cnfStyle w:val="000000100000" w:firstRow="0" w:lastRow="0" w:firstColumn="0" w:lastColumn="0" w:oddVBand="0" w:evenVBand="0" w:oddHBand="1" w:evenHBand="0" w:firstRowFirstColumn="0" w:firstRowLastColumn="0" w:lastRowFirstColumn="0" w:lastRowLastColumn="0"/>
+            </w:pPr>
+            <w:proofErr w:type="spellStart"/>
+            <w:r>
+              <w:t>makeRe</w:t>
+            </w:r>
+            <w:r>
+              <w:t>quest</w:t>
+            </w:r>
+            <w:proofErr w:type="spellEnd"/>
+            <w:r>
+              <w:t xml:space="preserve"> ()</w:t>
+            </w:r>
+          </w:p>
+        </w:tc>
+      </w:tr>
     </w:tbl>
     <w:p>
       <w:pPr>
@@ -10406,7 +11945,7 @@
           <w:rStyle w:val="Heading2Char"/>
         </w:rPr>
       </w:pPr>
-      <w:bookmarkStart w:id="28" w:name="_Toc440885359"/>
+      <w:bookmarkStart w:id="27" w:name="_Toc441142502"/>
       <w:r>
         <w:lastRenderedPageBreak/>
         <w:t>T</w:t>
@@ -10417,16 +11956,163 @@
         </w:rPr>
         <w:t>est procedures</w:t>
       </w:r>
+      <w:bookmarkEnd w:id="27"/>
+    </w:p>
+    <w:p>
+      <w:pPr>
+        <w:pStyle w:val="Heading3"/>
+        <w:spacing w:after="240"/>
+      </w:pPr>
+      <w:bookmarkStart w:id="28" w:name="_Toc441142503"/>
+      <w:r>
+        <w:t>Integration test procedure TP1</w:t>
+      </w:r>
       <w:bookmarkEnd w:id="28"/>
     </w:p>
+    <w:tbl>
+      <w:tblPr>
+        <w:tblStyle w:val="MediumShading1-Accent1"/>
+        <w:tblW w:w="9108" w:type="dxa"/>
+        <w:tblLook w:val="04A0" w:firstRow="1" w:lastRow="0" w:firstColumn="1" w:lastColumn="0" w:noHBand="0" w:noVBand="1"/>
+      </w:tblPr>
+      <w:tblGrid>
+        <w:gridCol w:w="2370"/>
+        <w:gridCol w:w="6738"/>
+      </w:tblGrid>
+      <w:tr>
+        <w:trPr>
+          <w:cnfStyle w:val="100000000000" w:firstRow="1" w:lastRow="0" w:firstColumn="0" w:lastColumn="0" w:oddVBand="0" w:evenVBand="0" w:oddHBand="0" w:evenHBand="0" w:firstRowFirstColumn="0" w:firstRowLastColumn="0" w:lastRowFirstColumn="0" w:lastRowLastColumn="0"/>
+        </w:trPr>
+        <w:tc>
+          <w:tcPr>
+            <w:cnfStyle w:val="001000000000" w:firstRow="0" w:lastRow="0" w:firstColumn="1" w:lastColumn="0" w:oddVBand="0" w:evenVBand="0" w:oddHBand="0" w:evenHBand="0" w:firstRowFirstColumn="0" w:firstRowLastColumn="0" w:lastRowFirstColumn="0" w:lastRowLastColumn="0"/>
+            <w:tcW w:w="2370" w:type="dxa"/>
+          </w:tcPr>
+          <w:p>
+            <w:pPr>
+              <w:ind w:left="0" w:firstLine="0"/>
+            </w:pPr>
+            <w:r>
+              <w:t xml:space="preserve">Test Procedure Identifier </w:t>
+            </w:r>
+          </w:p>
+        </w:tc>
+        <w:tc>
+          <w:tcPr>
+            <w:tcW w:w="6738" w:type="dxa"/>
+          </w:tcPr>
+          <w:p>
+            <w:pPr>
+              <w:ind w:left="0" w:firstLine="0"/>
+              <w:cnfStyle w:val="100000000000" w:firstRow="1" w:lastRow="0" w:firstColumn="0" w:lastColumn="0" w:oddVBand="0" w:evenVBand="0" w:oddHBand="0" w:evenHBand="0" w:firstRowFirstColumn="0" w:firstRowLastColumn="0" w:lastRowFirstColumn="0" w:lastRowLastColumn="0"/>
+            </w:pPr>
+            <w:r>
+              <w:t>TP1</w:t>
+            </w:r>
+          </w:p>
+        </w:tc>
+      </w:tr>
+      <w:tr>
+        <w:trPr>
+          <w:cnfStyle w:val="000000100000" w:firstRow="0" w:lastRow="0" w:firstColumn="0" w:lastColumn="0" w:oddVBand="0" w:evenVBand="0" w:oddHBand="1" w:evenHBand="0" w:firstRowFirstColumn="0" w:firstRowLastColumn="0" w:lastRowFirstColumn="0" w:lastRowLastColumn="0"/>
+        </w:trPr>
+        <w:tc>
+          <w:tcPr>
+            <w:cnfStyle w:val="001000000000" w:firstRow="0" w:lastRow="0" w:firstColumn="1" w:lastColumn="0" w:oddVBand="0" w:evenVBand="0" w:oddHBand="0" w:evenHBand="0" w:firstRowFirstColumn="0" w:firstRowLastColumn="0" w:lastRowFirstColumn="0" w:lastRowLastColumn="0"/>
+            <w:tcW w:w="2370" w:type="dxa"/>
+          </w:tcPr>
+          <w:p>
+            <w:pPr>
+              <w:ind w:left="0" w:firstLine="0"/>
+            </w:pPr>
+            <w:r>
+              <w:t>Purpose</w:t>
+            </w:r>
+          </w:p>
+        </w:tc>
+        <w:tc>
+          <w:tcPr>
+            <w:tcW w:w="6738" w:type="dxa"/>
+          </w:tcPr>
+          <w:p>
+            <w:pPr>
+              <w:ind w:left="0" w:firstLine="0"/>
+              <w:cnfStyle w:val="000000100000" w:firstRow="0" w:lastRow="0" w:firstColumn="0" w:lastColumn="0" w:oddVBand="0" w:evenVBand="0" w:oddHBand="1" w:evenHBand="0" w:firstRowFirstColumn="0" w:firstRowLastColumn="0" w:lastRowFirstColumn="0" w:lastRowLastColumn="0"/>
+            </w:pPr>
+            <w:r>
+              <w:t>This test procedure verifies whether the Guest component:</w:t>
+            </w:r>
+          </w:p>
+          <w:p>
+            <w:pPr>
+              <w:pStyle w:val="ListParagraph"/>
+              <w:numPr>
+                <w:ilvl w:val="0"/>
+                <w:numId w:val="15"/>
+              </w:numPr>
+              <w:cnfStyle w:val="000000100000" w:firstRow="0" w:lastRow="0" w:firstColumn="0" w:lastColumn="0" w:oddVBand="0" w:evenVBand="0" w:oddHBand="1" w:evenHBand="0" w:firstRowFirstColumn="0" w:firstRowLastColumn="0" w:lastRowFirstColumn="0" w:lastRowLastColumn="0"/>
+            </w:pPr>
+            <w:r>
+              <w:t xml:space="preserve">Can handle guest input </w:t>
+            </w:r>
+          </w:p>
+          <w:p>
+            <w:pPr>
+              <w:pStyle w:val="ListParagraph"/>
+              <w:numPr>
+                <w:ilvl w:val="0"/>
+                <w:numId w:val="15"/>
+              </w:numPr>
+              <w:cnfStyle w:val="000000100000" w:firstRow="0" w:lastRow="0" w:firstColumn="0" w:lastColumn="0" w:oddVBand="0" w:evenVBand="0" w:oddHBand="1" w:evenHBand="0" w:firstRowFirstColumn="0" w:firstRowLastColumn="0" w:lastRowFirstColumn="0" w:lastRowLastColumn="0"/>
+            </w:pPr>
+            <w:r>
+              <w:t>Return correct information to the guest</w:t>
+            </w:r>
+          </w:p>
+        </w:tc>
+      </w:tr>
+      <w:tr>
+        <w:trPr>
+          <w:cnfStyle w:val="000000010000" w:firstRow="0" w:lastRow="0" w:firstColumn="0" w:lastColumn="0" w:oddVBand="0" w:evenVBand="0" w:oddHBand="0" w:evenHBand="1" w:firstRowFirstColumn="0" w:firstRowLastColumn="0" w:lastRowFirstColumn="0" w:lastRowLastColumn="0"/>
+        </w:trPr>
+        <w:tc>
+          <w:tcPr>
+            <w:cnfStyle w:val="001000000000" w:firstRow="0" w:lastRow="0" w:firstColumn="1" w:lastColumn="0" w:oddVBand="0" w:evenVBand="0" w:oddHBand="0" w:evenHBand="0" w:firstRowFirstColumn="0" w:firstRowLastColumn="0" w:lastRowFirstColumn="0" w:lastRowLastColumn="0"/>
+            <w:tcW w:w="2370" w:type="dxa"/>
+          </w:tcPr>
+          <w:p>
+            <w:pPr>
+              <w:ind w:left="0" w:firstLine="0"/>
+            </w:pPr>
+            <w:r>
+              <w:t>Procedure Steps</w:t>
+            </w:r>
+          </w:p>
+        </w:tc>
+        <w:tc>
+          <w:tcPr>
+            <w:tcW w:w="6738" w:type="dxa"/>
+          </w:tcPr>
+          <w:p>
+            <w:pPr>
+              <w:ind w:left="0" w:firstLine="0"/>
+              <w:cnfStyle w:val="000000010000" w:firstRow="0" w:lastRow="0" w:firstColumn="0" w:lastColumn="0" w:oddVBand="0" w:evenVBand="0" w:oddHBand="0" w:evenHBand="1" w:firstRowFirstColumn="0" w:firstRowLastColumn="0" w:lastRowFirstColumn="0" w:lastRowLastColumn="0"/>
+            </w:pPr>
+            <w:r>
+              <w:t>Execute I1</w:t>
+            </w:r>
+          </w:p>
+        </w:tc>
+      </w:tr>
+    </w:tbl>
     <w:p>
       <w:pPr>
         <w:pStyle w:val="Heading3"/>
         <w:spacing w:after="240"/>
       </w:pPr>
-      <w:bookmarkStart w:id="29" w:name="_Toc440885360"/>
-      <w:r>
-        <w:t>Integration test procedure TP1</w:t>
+      <w:bookmarkStart w:id="29" w:name="_Toc441142504"/>
+      <w:r>
+        <w:t>Integration test procedure TP2</w:t>
       </w:r>
       <w:bookmarkEnd w:id="29"/>
     </w:p>
@@ -10468,7 +12154,7 @@
               <w:cnfStyle w:val="100000000000" w:firstRow="1" w:lastRow="0" w:firstColumn="0" w:lastColumn="0" w:oddVBand="0" w:evenVBand="0" w:oddHBand="0" w:evenHBand="0" w:firstRowFirstColumn="0" w:firstRowLastColumn="0" w:lastRowFirstColumn="0" w:lastRowLastColumn="0"/>
             </w:pPr>
             <w:r>
-              <w:t>TP1</w:t>
+              <w:t>TP2</w:t>
             </w:r>
           </w:p>
         </w:tc>
@@ -10501,7 +12187,7 @@
               <w:cnfStyle w:val="000000100000" w:firstRow="0" w:lastRow="0" w:firstColumn="0" w:lastColumn="0" w:oddVBand="0" w:evenVBand="0" w:oddHBand="1" w:evenHBand="0" w:firstRowFirstColumn="0" w:firstRowLastColumn="0" w:lastRowFirstColumn="0" w:lastRowLastColumn="0"/>
             </w:pPr>
             <w:r>
-              <w:t>This test procedure verifies whether the Guest component:</w:t>
+              <w:t>This test procedure verifies whether the Admin component:</w:t>
             </w:r>
           </w:p>
           <w:p>
@@ -10514,7 +12200,7 @@
               <w:cnfStyle w:val="000000100000" w:firstRow="0" w:lastRow="0" w:firstColumn="0" w:lastColumn="0" w:oddVBand="0" w:evenVBand="0" w:oddHBand="1" w:evenHBand="0" w:firstRowFirstColumn="0" w:firstRowLastColumn="0" w:lastRowFirstColumn="0" w:lastRowLastColumn="0"/>
             </w:pPr>
             <w:r>
-              <w:t xml:space="preserve">Can handle guest input </w:t>
+              <w:t xml:space="preserve">Can handle admin input </w:t>
             </w:r>
           </w:p>
           <w:p>
@@ -10527,7 +12213,7 @@
               <w:cnfStyle w:val="000000100000" w:firstRow="0" w:lastRow="0" w:firstColumn="0" w:lastColumn="0" w:oddVBand="0" w:evenVBand="0" w:oddHBand="1" w:evenHBand="0" w:firstRowFirstColumn="0" w:firstRowLastColumn="0" w:lastRowFirstColumn="0" w:lastRowLastColumn="0"/>
             </w:pPr>
             <w:r>
-              <w:t>Return correct information to the guest</w:t>
+              <w:t>Return correct information to the admin</w:t>
             </w:r>
           </w:p>
         </w:tc>
@@ -10560,7 +12246,7 @@
               <w:cnfStyle w:val="000000010000" w:firstRow="0" w:lastRow="0" w:firstColumn="0" w:lastColumn="0" w:oddVBand="0" w:evenVBand="0" w:oddHBand="0" w:evenHBand="1" w:firstRowFirstColumn="0" w:firstRowLastColumn="0" w:lastRowFirstColumn="0" w:lastRowLastColumn="0"/>
             </w:pPr>
             <w:r>
-              <w:t>Execute I1</w:t>
+              <w:t>Execute I2</w:t>
             </w:r>
           </w:p>
         </w:tc>
@@ -10571,9 +12257,9 @@
         <w:pStyle w:val="Heading3"/>
         <w:spacing w:after="240"/>
       </w:pPr>
-      <w:bookmarkStart w:id="30" w:name="_Toc440885361"/>
-      <w:r>
-        <w:t>Integration test procedure TP2</w:t>
+      <w:bookmarkStart w:id="30" w:name="_Toc441142505"/>
+      <w:r>
+        <w:t>Integration test procedure TP3</w:t>
       </w:r>
       <w:bookmarkEnd w:id="30"/>
     </w:p>
@@ -10615,7 +12301,7 @@
               <w:cnfStyle w:val="100000000000" w:firstRow="1" w:lastRow="0" w:firstColumn="0" w:lastColumn="0" w:oddVBand="0" w:evenVBand="0" w:oddHBand="0" w:evenHBand="0" w:firstRowFirstColumn="0" w:firstRowLastColumn="0" w:lastRowFirstColumn="0" w:lastRowLastColumn="0"/>
             </w:pPr>
             <w:r>
-              <w:t>TP2</w:t>
+              <w:t>TP3</w:t>
             </w:r>
           </w:p>
         </w:tc>
@@ -10648,7 +12334,15 @@
               <w:cnfStyle w:val="000000100000" w:firstRow="0" w:lastRow="0" w:firstColumn="0" w:lastColumn="0" w:oddVBand="0" w:evenVBand="0" w:oddHBand="1" w:evenHBand="0" w:firstRowFirstColumn="0" w:firstRowLastColumn="0" w:lastRowFirstColumn="0" w:lastRowLastColumn="0"/>
             </w:pPr>
             <w:r>
-              <w:t>This test procedure verifies whether the Admin component:</w:t>
+              <w:t xml:space="preserve">This test procedure verifies whether the </w:t>
+            </w:r>
+            <w:proofErr w:type="spellStart"/>
+            <w:r>
+              <w:t>TaxiDriver</w:t>
+            </w:r>
+            <w:proofErr w:type="spellEnd"/>
+            <w:r>
+              <w:t xml:space="preserve"> component:</w:t>
             </w:r>
           </w:p>
           <w:p>
@@ -10661,7 +12355,15 @@
               <w:cnfStyle w:val="000000100000" w:firstRow="0" w:lastRow="0" w:firstColumn="0" w:lastColumn="0" w:oddVBand="0" w:evenVBand="0" w:oddHBand="1" w:evenHBand="0" w:firstRowFirstColumn="0" w:firstRowLastColumn="0" w:lastRowFirstColumn="0" w:lastRowLastColumn="0"/>
             </w:pPr>
             <w:r>
-              <w:t xml:space="preserve">Can handle admin input </w:t>
+              <w:t xml:space="preserve">Can handle </w:t>
+            </w:r>
+            <w:proofErr w:type="spellStart"/>
+            <w:r>
+              <w:t>TaxiDriver</w:t>
+            </w:r>
+            <w:proofErr w:type="spellEnd"/>
+            <w:r>
+              <w:t xml:space="preserve"> input </w:t>
             </w:r>
           </w:p>
           <w:p>
@@ -10674,8 +12376,13 @@
               <w:cnfStyle w:val="000000100000" w:firstRow="0" w:lastRow="0" w:firstColumn="0" w:lastColumn="0" w:oddVBand="0" w:evenVBand="0" w:oddHBand="1" w:evenHBand="0" w:firstRowFirstColumn="0" w:firstRowLastColumn="0" w:lastRowFirstColumn="0" w:lastRowLastColumn="0"/>
             </w:pPr>
             <w:r>
-              <w:t>Return correct information to the admin</w:t>
-            </w:r>
+              <w:t xml:space="preserve">Return correct information to the </w:t>
+            </w:r>
+            <w:proofErr w:type="spellStart"/>
+            <w:r>
+              <w:t>TaxiDriver</w:t>
+            </w:r>
+            <w:proofErr w:type="spellEnd"/>
           </w:p>
         </w:tc>
       </w:tr>
@@ -10707,7 +12414,7 @@
               <w:cnfStyle w:val="000000010000" w:firstRow="0" w:lastRow="0" w:firstColumn="0" w:lastColumn="0" w:oddVBand="0" w:evenVBand="0" w:oddHBand="0" w:evenHBand="1" w:firstRowFirstColumn="0" w:firstRowLastColumn="0" w:lastRowFirstColumn="0" w:lastRowLastColumn="0"/>
             </w:pPr>
             <w:r>
-              <w:t>Execute I2</w:t>
+              <w:t>Execute I3</w:t>
             </w:r>
           </w:p>
         </w:tc>
@@ -10718,9 +12425,9 @@
         <w:pStyle w:val="Heading3"/>
         <w:spacing w:after="240"/>
       </w:pPr>
-      <w:bookmarkStart w:id="31" w:name="_Toc440885362"/>
-      <w:r>
-        <w:t>Integration test procedure TP3</w:t>
+      <w:bookmarkStart w:id="31" w:name="_Toc441142506"/>
+      <w:r>
+        <w:t>Integration test procedure TP4</w:t>
       </w:r>
       <w:bookmarkEnd w:id="31"/>
     </w:p>
@@ -10762,7 +12469,7 @@
               <w:cnfStyle w:val="100000000000" w:firstRow="1" w:lastRow="0" w:firstColumn="0" w:lastColumn="0" w:oddVBand="0" w:evenVBand="0" w:oddHBand="0" w:evenHBand="0" w:firstRowFirstColumn="0" w:firstRowLastColumn="0" w:lastRowFirstColumn="0" w:lastRowLastColumn="0"/>
             </w:pPr>
             <w:r>
-              <w:t>TP3</w:t>
+              <w:t>TP4</w:t>
             </w:r>
           </w:p>
         </w:tc>
@@ -10797,11 +12504,9 @@
             <w:r>
               <w:t xml:space="preserve">This test procedure verifies whether the </w:t>
             </w:r>
-            <w:proofErr w:type="spellStart"/>
-            <w:r>
-              <w:t>TaxiDriver</w:t>
-            </w:r>
-            <w:proofErr w:type="spellEnd"/>
+            <w:r>
+              <w:t>Scheduler</w:t>
+            </w:r>
             <w:r>
               <w:t xml:space="preserve"> component:</w:t>
             </w:r>
@@ -10837,6 +12542,19 @@
               <w:cnfStyle w:val="000000100000" w:firstRow="0" w:lastRow="0" w:firstColumn="0" w:lastColumn="0" w:oddVBand="0" w:evenVBand="0" w:oddHBand="1" w:evenHBand="0" w:firstRowFirstColumn="0" w:firstRowLastColumn="0" w:lastRowFirstColumn="0" w:lastRowLastColumn="0"/>
             </w:pPr>
             <w:r>
+              <w:t xml:space="preserve">Can handle User input </w:t>
+            </w:r>
+          </w:p>
+          <w:p>
+            <w:pPr>
+              <w:pStyle w:val="ListParagraph"/>
+              <w:numPr>
+                <w:ilvl w:val="0"/>
+                <w:numId w:val="15"/>
+              </w:numPr>
+              <w:cnfStyle w:val="000000100000" w:firstRow="0" w:lastRow="0" w:firstColumn="0" w:lastColumn="0" w:oddVBand="0" w:evenVBand="0" w:oddHBand="1" w:evenHBand="0" w:firstRowFirstColumn="0" w:firstRowLastColumn="0" w:lastRowFirstColumn="0" w:lastRowLastColumn="0"/>
+            </w:pPr>
+            <w:r>
               <w:t xml:space="preserve">Return correct information to the </w:t>
             </w:r>
             <w:proofErr w:type="spellStart"/>
@@ -10844,6 +12562,19 @@
               <w:t>TaxiDriver</w:t>
             </w:r>
             <w:proofErr w:type="spellEnd"/>
+          </w:p>
+          <w:p>
+            <w:pPr>
+              <w:pStyle w:val="ListParagraph"/>
+              <w:numPr>
+                <w:ilvl w:val="0"/>
+                <w:numId w:val="15"/>
+              </w:numPr>
+              <w:cnfStyle w:val="000000100000" w:firstRow="0" w:lastRow="0" w:firstColumn="0" w:lastColumn="0" w:oddVBand="0" w:evenVBand="0" w:oddHBand="1" w:evenHBand="0" w:firstRowFirstColumn="0" w:firstRowLastColumn="0" w:lastRowFirstColumn="0" w:lastRowLastColumn="0"/>
+            </w:pPr>
+            <w:r>
+              <w:t>Return correct information to the User</w:t>
+            </w:r>
           </w:p>
         </w:tc>
       </w:tr>
@@ -10875,7 +12606,7 @@
               <w:cnfStyle w:val="000000010000" w:firstRow="0" w:lastRow="0" w:firstColumn="0" w:lastColumn="0" w:oddVBand="0" w:evenVBand="0" w:oddHBand="0" w:evenHBand="1" w:firstRowFirstColumn="0" w:firstRowLastColumn="0" w:lastRowFirstColumn="0" w:lastRowLastColumn="0"/>
             </w:pPr>
             <w:r>
-              <w:t>Execute I3</w:t>
+              <w:t>Execute I6 after I3-I5</w:t>
             </w:r>
           </w:p>
         </w:tc>
@@ -10884,11 +12615,24 @@
     <w:p>
       <w:pPr>
         <w:pStyle w:val="Heading3"/>
+        <w:numPr>
+          <w:ilvl w:val="0"/>
+          <w:numId w:val="0"/>
+        </w:numPr>
         <w:spacing w:after="240"/>
-      </w:pPr>
-      <w:bookmarkStart w:id="32" w:name="_Toc440885363"/>
-      <w:r>
-        <w:t>Integration test procedure TP4</w:t>
+        <w:ind w:left="720"/>
+      </w:pPr>
+    </w:p>
+    <w:p/>
+    <w:p>
+      <w:pPr>
+        <w:pStyle w:val="Heading3"/>
+        <w:spacing w:after="240"/>
+      </w:pPr>
+      <w:bookmarkStart w:id="32" w:name="_Toc441142507"/>
+      <w:r>
+        <w:lastRenderedPageBreak/>
+        <w:t>Integration test procedure TP5</w:t>
       </w:r>
       <w:bookmarkEnd w:id="32"/>
     </w:p>
@@ -10930,7 +12674,7 @@
               <w:cnfStyle w:val="100000000000" w:firstRow="1" w:lastRow="0" w:firstColumn="0" w:lastColumn="0" w:oddVBand="0" w:evenVBand="0" w:oddHBand="0" w:evenHBand="0" w:firstRowFirstColumn="0" w:firstRowLastColumn="0" w:lastRowFirstColumn="0" w:lastRowLastColumn="0"/>
             </w:pPr>
             <w:r>
-              <w:t>TP4</w:t>
+              <w:t>TP5</w:t>
             </w:r>
           </w:p>
         </w:tc>
@@ -10963,13 +12707,7 @@
               <w:cnfStyle w:val="000000100000" w:firstRow="0" w:lastRow="0" w:firstColumn="0" w:lastColumn="0" w:oddVBand="0" w:evenVBand="0" w:oddHBand="1" w:evenHBand="0" w:firstRowFirstColumn="0" w:firstRowLastColumn="0" w:lastRowFirstColumn="0" w:lastRowLastColumn="0"/>
             </w:pPr>
             <w:r>
-              <w:t xml:space="preserve">This test procedure verifies whether the </w:t>
-            </w:r>
-            <w:r>
-              <w:t>Scheduler</w:t>
-            </w:r>
-            <w:r>
-              <w:t xml:space="preserve"> component:</w:t>
+              <w:t>This test procedure verifies whether the User component:</w:t>
             </w:r>
           </w:p>
           <w:p>
@@ -10982,15 +12720,7 @@
               <w:cnfStyle w:val="000000100000" w:firstRow="0" w:lastRow="0" w:firstColumn="0" w:lastColumn="0" w:oddVBand="0" w:evenVBand="0" w:oddHBand="1" w:evenHBand="0" w:firstRowFirstColumn="0" w:firstRowLastColumn="0" w:lastRowFirstColumn="0" w:lastRowLastColumn="0"/>
             </w:pPr>
             <w:r>
-              <w:t xml:space="preserve">Can handle </w:t>
-            </w:r>
-            <w:proofErr w:type="spellStart"/>
-            <w:r>
-              <w:t>TaxiDriver</w:t>
-            </w:r>
-            <w:proofErr w:type="spellEnd"/>
-            <w:r>
-              <w:t xml:space="preserve"> input </w:t>
+              <w:t xml:space="preserve">Can handle User input </w:t>
             </w:r>
           </w:p>
           <w:p>
@@ -11003,7 +12733,7 @@
               <w:cnfStyle w:val="000000100000" w:firstRow="0" w:lastRow="0" w:firstColumn="0" w:lastColumn="0" w:oddVBand="0" w:evenVBand="0" w:oddHBand="1" w:evenHBand="0" w:firstRowFirstColumn="0" w:firstRowLastColumn="0" w:lastRowFirstColumn="0" w:lastRowLastColumn="0"/>
             </w:pPr>
             <w:r>
-              <w:t xml:space="preserve">Can handle User input </w:t>
+              <w:t>Can output information to Scheduler</w:t>
             </w:r>
           </w:p>
           <w:p>
@@ -11016,197 +12746,6 @@
               <w:cnfStyle w:val="000000100000" w:firstRow="0" w:lastRow="0" w:firstColumn="0" w:lastColumn="0" w:oddVBand="0" w:evenVBand="0" w:oddHBand="1" w:evenHBand="0" w:firstRowFirstColumn="0" w:firstRowLastColumn="0" w:lastRowFirstColumn="0" w:lastRowLastColumn="0"/>
             </w:pPr>
             <w:r>
-              <w:t xml:space="preserve">Return correct information to the </w:t>
-            </w:r>
-            <w:proofErr w:type="spellStart"/>
-            <w:r>
-              <w:t>TaxiDriver</w:t>
-            </w:r>
-            <w:proofErr w:type="spellEnd"/>
-          </w:p>
-          <w:p>
-            <w:pPr>
-              <w:pStyle w:val="ListParagraph"/>
-              <w:numPr>
-                <w:ilvl w:val="0"/>
-                <w:numId w:val="15"/>
-              </w:numPr>
-              <w:cnfStyle w:val="000000100000" w:firstRow="0" w:lastRow="0" w:firstColumn="0" w:lastColumn="0" w:oddVBand="0" w:evenVBand="0" w:oddHBand="1" w:evenHBand="0" w:firstRowFirstColumn="0" w:firstRowLastColumn="0" w:lastRowFirstColumn="0" w:lastRowLastColumn="0"/>
-            </w:pPr>
-            <w:r>
-              <w:t>Return correct information to the User</w:t>
-            </w:r>
-          </w:p>
-        </w:tc>
-      </w:tr>
-      <w:tr>
-        <w:trPr>
-          <w:cnfStyle w:val="000000010000" w:firstRow="0" w:lastRow="0" w:firstColumn="0" w:lastColumn="0" w:oddVBand="0" w:evenVBand="0" w:oddHBand="0" w:evenHBand="1" w:firstRowFirstColumn="0" w:firstRowLastColumn="0" w:lastRowFirstColumn="0" w:lastRowLastColumn="0"/>
-        </w:trPr>
-        <w:tc>
-          <w:tcPr>
-            <w:cnfStyle w:val="001000000000" w:firstRow="0" w:lastRow="0" w:firstColumn="1" w:lastColumn="0" w:oddVBand="0" w:evenVBand="0" w:oddHBand="0" w:evenHBand="0" w:firstRowFirstColumn="0" w:firstRowLastColumn="0" w:lastRowFirstColumn="0" w:lastRowLastColumn="0"/>
-            <w:tcW w:w="2370" w:type="dxa"/>
-          </w:tcPr>
-          <w:p>
-            <w:pPr>
-              <w:ind w:left="0" w:firstLine="0"/>
-            </w:pPr>
-            <w:r>
-              <w:t>Procedure Steps</w:t>
-            </w:r>
-          </w:p>
-        </w:tc>
-        <w:tc>
-          <w:tcPr>
-            <w:tcW w:w="6738" w:type="dxa"/>
-          </w:tcPr>
-          <w:p>
-            <w:pPr>
-              <w:ind w:left="0" w:firstLine="0"/>
-              <w:cnfStyle w:val="000000010000" w:firstRow="0" w:lastRow="0" w:firstColumn="0" w:lastColumn="0" w:oddVBand="0" w:evenVBand="0" w:oddHBand="0" w:evenHBand="1" w:firstRowFirstColumn="0" w:firstRowLastColumn="0" w:lastRowFirstColumn="0" w:lastRowLastColumn="0"/>
-            </w:pPr>
-            <w:r>
-              <w:t>Execute I6 after I3-I5</w:t>
-            </w:r>
-          </w:p>
-        </w:tc>
-      </w:tr>
-    </w:tbl>
-    <w:p>
-      <w:pPr>
-        <w:pStyle w:val="Heading3"/>
-        <w:numPr>
-          <w:ilvl w:val="0"/>
-          <w:numId w:val="0"/>
-        </w:numPr>
-        <w:spacing w:after="240"/>
-        <w:ind w:left="720"/>
-      </w:pPr>
-    </w:p>
-    <w:p/>
-    <w:p>
-      <w:pPr>
-        <w:pStyle w:val="Heading3"/>
-        <w:spacing w:after="240"/>
-      </w:pPr>
-      <w:bookmarkStart w:id="33" w:name="_Toc440885364"/>
-      <w:r>
-        <w:lastRenderedPageBreak/>
-        <w:t>Integration test procedure TP5</w:t>
-      </w:r>
-      <w:bookmarkEnd w:id="33"/>
-    </w:p>
-    <w:tbl>
-      <w:tblPr>
-        <w:tblStyle w:val="MediumShading1-Accent1"/>
-        <w:tblW w:w="9108" w:type="dxa"/>
-        <w:tblLook w:val="04A0" w:firstRow="1" w:lastRow="0" w:firstColumn="1" w:lastColumn="0" w:noHBand="0" w:noVBand="1"/>
-      </w:tblPr>
-      <w:tblGrid>
-        <w:gridCol w:w="2370"/>
-        <w:gridCol w:w="6738"/>
-      </w:tblGrid>
-      <w:tr>
-        <w:trPr>
-          <w:cnfStyle w:val="100000000000" w:firstRow="1" w:lastRow="0" w:firstColumn="0" w:lastColumn="0" w:oddVBand="0" w:evenVBand="0" w:oddHBand="0" w:evenHBand="0" w:firstRowFirstColumn="0" w:firstRowLastColumn="0" w:lastRowFirstColumn="0" w:lastRowLastColumn="0"/>
-        </w:trPr>
-        <w:tc>
-          <w:tcPr>
-            <w:cnfStyle w:val="001000000000" w:firstRow="0" w:lastRow="0" w:firstColumn="1" w:lastColumn="0" w:oddVBand="0" w:evenVBand="0" w:oddHBand="0" w:evenHBand="0" w:firstRowFirstColumn="0" w:firstRowLastColumn="0" w:lastRowFirstColumn="0" w:lastRowLastColumn="0"/>
-            <w:tcW w:w="2370" w:type="dxa"/>
-          </w:tcPr>
-          <w:p>
-            <w:pPr>
-              <w:ind w:left="0" w:firstLine="0"/>
-            </w:pPr>
-            <w:r>
-              <w:t xml:space="preserve">Test Procedure Identifier </w:t>
-            </w:r>
-          </w:p>
-        </w:tc>
-        <w:tc>
-          <w:tcPr>
-            <w:tcW w:w="6738" w:type="dxa"/>
-          </w:tcPr>
-          <w:p>
-            <w:pPr>
-              <w:ind w:left="0" w:firstLine="0"/>
-              <w:cnfStyle w:val="100000000000" w:firstRow="1" w:lastRow="0" w:firstColumn="0" w:lastColumn="0" w:oddVBand="0" w:evenVBand="0" w:oddHBand="0" w:evenHBand="0" w:firstRowFirstColumn="0" w:firstRowLastColumn="0" w:lastRowFirstColumn="0" w:lastRowLastColumn="0"/>
-            </w:pPr>
-            <w:r>
-              <w:t>TP5</w:t>
-            </w:r>
-          </w:p>
-        </w:tc>
-      </w:tr>
-      <w:tr>
-        <w:trPr>
-          <w:cnfStyle w:val="000000100000" w:firstRow="0" w:lastRow="0" w:firstColumn="0" w:lastColumn="0" w:oddVBand="0" w:evenVBand="0" w:oddHBand="1" w:evenHBand="0" w:firstRowFirstColumn="0" w:firstRowLastColumn="0" w:lastRowFirstColumn="0" w:lastRowLastColumn="0"/>
-        </w:trPr>
-        <w:tc>
-          <w:tcPr>
-            <w:cnfStyle w:val="001000000000" w:firstRow="0" w:lastRow="0" w:firstColumn="1" w:lastColumn="0" w:oddVBand="0" w:evenVBand="0" w:oddHBand="0" w:evenHBand="0" w:firstRowFirstColumn="0" w:firstRowLastColumn="0" w:lastRowFirstColumn="0" w:lastRowLastColumn="0"/>
-            <w:tcW w:w="2370" w:type="dxa"/>
-          </w:tcPr>
-          <w:p>
-            <w:pPr>
-              <w:ind w:left="0" w:firstLine="0"/>
-            </w:pPr>
-            <w:r>
-              <w:t>Purpose</w:t>
-            </w:r>
-          </w:p>
-        </w:tc>
-        <w:tc>
-          <w:tcPr>
-            <w:tcW w:w="6738" w:type="dxa"/>
-          </w:tcPr>
-          <w:p>
-            <w:pPr>
-              <w:ind w:left="0" w:firstLine="0"/>
-              <w:cnfStyle w:val="000000100000" w:firstRow="0" w:lastRow="0" w:firstColumn="0" w:lastColumn="0" w:oddVBand="0" w:evenVBand="0" w:oddHBand="1" w:evenHBand="0" w:firstRowFirstColumn="0" w:firstRowLastColumn="0" w:lastRowFirstColumn="0" w:lastRowLastColumn="0"/>
-            </w:pPr>
-            <w:r>
-              <w:t>This test procedure verifies whether the User component:</w:t>
-            </w:r>
-          </w:p>
-          <w:p>
-            <w:pPr>
-              <w:pStyle w:val="ListParagraph"/>
-              <w:numPr>
-                <w:ilvl w:val="0"/>
-                <w:numId w:val="15"/>
-              </w:numPr>
-              <w:cnfStyle w:val="000000100000" w:firstRow="0" w:lastRow="0" w:firstColumn="0" w:lastColumn="0" w:oddVBand="0" w:evenVBand="0" w:oddHBand="1" w:evenHBand="0" w:firstRowFirstColumn="0" w:firstRowLastColumn="0" w:lastRowFirstColumn="0" w:lastRowLastColumn="0"/>
-            </w:pPr>
-            <w:r>
-              <w:t xml:space="preserve">Can handle User input </w:t>
-            </w:r>
-          </w:p>
-          <w:p>
-            <w:pPr>
-              <w:pStyle w:val="ListParagraph"/>
-              <w:numPr>
-                <w:ilvl w:val="0"/>
-                <w:numId w:val="15"/>
-              </w:numPr>
-              <w:cnfStyle w:val="000000100000" w:firstRow="0" w:lastRow="0" w:firstColumn="0" w:lastColumn="0" w:oddVBand="0" w:evenVBand="0" w:oddHBand="1" w:evenHBand="0" w:firstRowFirstColumn="0" w:firstRowLastColumn="0" w:lastRowFirstColumn="0" w:lastRowLastColumn="0"/>
-            </w:pPr>
-            <w:r>
-              <w:t>Can output information to Scheduler</w:t>
-            </w:r>
-          </w:p>
-          <w:p>
-            <w:pPr>
-              <w:pStyle w:val="ListParagraph"/>
-              <w:numPr>
-                <w:ilvl w:val="0"/>
-                <w:numId w:val="15"/>
-              </w:numPr>
-              <w:cnfStyle w:val="000000100000" w:firstRow="0" w:lastRow="0" w:firstColumn="0" w:lastColumn="0" w:oddVBand="0" w:evenVBand="0" w:oddHBand="1" w:evenHBand="0" w:firstRowFirstColumn="0" w:firstRowLastColumn="0" w:lastRowFirstColumn="0" w:lastRowLastColumn="0"/>
-            </w:pPr>
-            <w:r>
               <w:t>Return correct information to the User</w:t>
             </w:r>
           </w:p>
@@ -11264,12 +12803,12 @@
         <w:pStyle w:val="Heading1"/>
         <w:spacing w:before="240"/>
       </w:pPr>
-      <w:bookmarkStart w:id="34" w:name="_Toc440885365"/>
+      <w:bookmarkStart w:id="33" w:name="_Toc441142508"/>
       <w:r>
         <w:lastRenderedPageBreak/>
         <w:t>Tools and Test Equipment Required</w:t>
       </w:r>
-      <w:bookmarkEnd w:id="34"/>
+      <w:bookmarkEnd w:id="33"/>
     </w:p>
     <w:p>
       <w:pPr>
@@ -11302,6 +12841,7 @@
         <w:tabs>
           <w:tab w:val="left" w:pos="450"/>
         </w:tabs>
+        <w:ind w:left="1440"/>
         <w:jc w:val="left"/>
       </w:pPr>
       <w:r>
@@ -11318,6 +12858,7 @@
         <w:tabs>
           <w:tab w:val="left" w:pos="450"/>
         </w:tabs>
+        <w:ind w:left="1440"/>
         <w:jc w:val="left"/>
       </w:pPr>
       <w:r>
@@ -11326,17 +12867,18 @@
     </w:p>
     <w:p>
       <w:pPr>
-        <w:ind w:left="0" w:firstLine="720"/>
-      </w:pPr>
+        <w:pStyle w:val="Heading2"/>
+      </w:pPr>
+      <w:bookmarkStart w:id="34" w:name="_Toc441142509"/>
       <w:r>
         <w:t>Manual</w:t>
       </w:r>
+      <w:bookmarkEnd w:id="34"/>
     </w:p>
     <w:p>
       <w:pPr>
         <w:ind w:left="0" w:firstLine="720"/>
       </w:pPr>
-      <w:proofErr w:type="gramStart"/>
       <w:r>
         <w:t>Team members dealing with</w:t>
       </w:r>
@@ -11350,11 +12892,7 @@
         <w:t xml:space="preserve"> side of the system </w:t>
       </w:r>
       <w:r>
-        <w:t>respecting requirements written in Requirement Document.</w:t>
-      </w:r>
-      <w:proofErr w:type="gramEnd"/>
-      <w:r>
-        <w:t xml:space="preserve"> When a user story is</w:t>
+        <w:t>respecting requirements written in Requirement Document. When a user story is</w:t>
       </w:r>
       <w:r>
         <w:t xml:space="preserve"> finished, integration testing is done manually by the same team</w:t>
@@ -11374,15 +12912,17 @@
     </w:p>
     <w:p>
       <w:pPr>
-        <w:ind w:left="0" w:firstLine="426"/>
-      </w:pPr>
+        <w:pStyle w:val="Heading2"/>
+      </w:pPr>
+      <w:bookmarkStart w:id="35" w:name="_Toc441142510"/>
       <w:r>
         <w:t>Automatic Test</w:t>
       </w:r>
+      <w:bookmarkEnd w:id="35"/>
     </w:p>
     <w:p>
       <w:pPr>
-        <w:ind w:left="0" w:firstLine="426"/>
+        <w:ind w:left="0" w:firstLine="720"/>
       </w:pPr>
       <w:r>
         <w:t>After the manual test, team</w:t>
@@ -11431,94 +12971,210 @@
         <w:pStyle w:val="Heading1"/>
         <w:ind w:left="426" w:hanging="426"/>
         <w:rPr>
-          <w:color w:val="FF0000"/>
+          <w:color w:val="000000" w:themeColor="text1"/>
         </w:rPr>
       </w:pPr>
-      <w:bookmarkStart w:id="35" w:name="_Toc440885366"/>
+      <w:bookmarkStart w:id="36" w:name="_Toc441142511"/>
       <w:r>
         <w:rPr>
-          <w:color w:val="FF0000"/>
+          <w:color w:val="000000" w:themeColor="text1"/>
         </w:rPr>
         <w:t>Program Stubs and Test Data Required</w:t>
-      </w:r>
-      <w:bookmarkEnd w:id="35"/>
-    </w:p>
-    <w:p>
-      <w:pPr>
-        <w:ind w:left="0" w:firstLine="709"/>
-        <w:rPr>
-          <w:color w:val="FF0000"/>
-        </w:rPr>
-      </w:pPr>
-      <w:r>
-        <w:rPr>
-          <w:color w:val="FF0000"/>
-        </w:rPr>
-        <w:t xml:space="preserve">Refer to the chapter 3.1 of RASD documents. In chapter 3.1 are shown user interfaces of </w:t>
-      </w:r>
-      <w:proofErr w:type="spellStart"/>
-      <w:r>
-        <w:rPr>
-          <w:color w:val="FF0000"/>
-        </w:rPr>
-        <w:t>myTaxiService</w:t>
-      </w:r>
-      <w:proofErr w:type="spellEnd"/>
-      <w:r>
-        <w:rPr>
-          <w:color w:val="FF0000"/>
-        </w:rPr>
-        <w:t xml:space="preserve"> system.</w:t>
-      </w:r>
-    </w:p>
-    <w:p>
-      <w:pPr>
-        <w:pStyle w:val="Heading1"/>
-        <w:ind w:left="426" w:hanging="426"/>
-        <w:rPr>
-          <w:color w:val="FF0000"/>
-        </w:rPr>
-      </w:pPr>
-      <w:bookmarkStart w:id="36" w:name="_Toc440885367"/>
-      <w:r>
-        <w:rPr>
-          <w:color w:val="FF0000"/>
-        </w:rPr>
-        <w:t>References</w:t>
       </w:r>
       <w:bookmarkEnd w:id="36"/>
     </w:p>
     <w:p>
       <w:pPr>
-        <w:rPr>
-          <w:color w:val="FF0000"/>
-        </w:rPr>
-      </w:pPr>
-      <w:r>
-        <w:rPr>
-          <w:color w:val="FF0000"/>
-        </w:rPr>
-        <w:t>DD References</w:t>
+        <w:ind w:left="0" w:firstLine="426"/>
+      </w:pPr>
+      <w:r>
+        <w:t>Specifications of particular input data or component’s stub/driver needed to perform the integration</w:t>
+      </w:r>
+      <w:r>
+        <w:t xml:space="preserve"> steps described in C</w:t>
+      </w:r>
+      <w:r>
+        <w:t>hapter 3 are included in the list below:</w:t>
       </w:r>
     </w:p>
     <w:p>
       <w:pPr>
-        <w:pStyle w:val="ListParagraph"/>
-        <w:numPr>
-          <w:ilvl w:val="0"/>
-          <w:numId w:val="3"/>
-        </w:numPr>
-        <w:ind w:left="709"/>
+        <w:ind w:left="426" w:firstLine="0"/>
+      </w:pPr>
+      <w:r>
+        <w:t>• Test database: In order to perform some test cases, sample user data should be inserted into the</w:t>
+      </w:r>
+      <w:r>
+        <w:t xml:space="preserve"> </w:t>
+      </w:r>
+      <w:r>
+        <w:t>database (</w:t>
+      </w:r>
+      <w:proofErr w:type="spellStart"/>
+      <w:r>
+        <w:t>DataLayer</w:t>
+      </w:r>
+      <w:proofErr w:type="spellEnd"/>
+      <w:r>
+        <w:t xml:space="preserve"> component) and made available for test</w:t>
+      </w:r>
+      <w:r>
+        <w:t xml:space="preserve">ing. These test data includes a </w:t>
+      </w:r>
+      <w:r>
+        <w:t>reduced set of instances of all the entities</w:t>
+      </w:r>
+    </w:p>
+    <w:p>
+      <w:pPr>
+        <w:ind w:left="426" w:firstLine="0"/>
+      </w:pPr>
+      <w:r>
+        <w:t xml:space="preserve">• External </w:t>
+      </w:r>
+      <w:r>
+        <w:t xml:space="preserve">Google API </w:t>
+      </w:r>
+      <w:r>
+        <w:t xml:space="preserve">stub: it is needed to replace the external </w:t>
+      </w:r>
+      <w:proofErr w:type="spellStart"/>
+      <w:r>
+        <w:t>GoogleMaps</w:t>
+      </w:r>
+      <w:proofErr w:type="spellEnd"/>
+      <w:r>
+        <w:t xml:space="preserve"> and </w:t>
+      </w:r>
+      <w:proofErr w:type="spellStart"/>
+      <w:r>
+        <w:t>GooglePlaces</w:t>
+      </w:r>
+      <w:proofErr w:type="spellEnd"/>
+      <w:r>
+        <w:t xml:space="preserve"> API</w:t>
+      </w:r>
+      <w:r>
+        <w:t xml:space="preserve"> system. This stub should provide </w:t>
+      </w:r>
+      <w:r>
+        <w:t xml:space="preserve">sample data needed to the </w:t>
+      </w:r>
+      <w:proofErr w:type="spellStart"/>
+      <w:r>
+        <w:t>TaxiDriver</w:t>
+      </w:r>
+      <w:r>
+        <w:t>Manager</w:t>
+      </w:r>
+      <w:proofErr w:type="spellEnd"/>
+      <w:r>
+        <w:t xml:space="preserve"> component in order to correctly perform</w:t>
+      </w:r>
+      <w:r>
+        <w:t xml:space="preserve"> navigation</w:t>
+      </w:r>
+      <w:r>
+        <w:t xml:space="preserve">, </w:t>
+      </w:r>
+      <w:proofErr w:type="spellStart"/>
+      <w:r>
+        <w:t>UserManager</w:t>
+      </w:r>
+      <w:proofErr w:type="spellEnd"/>
+      <w:r>
+        <w:t xml:space="preserve"> component to be able to pick his destination address and to be able to see available taxi vehicles near him on the map.</w:t>
+      </w:r>
+    </w:p>
+    <w:p>
+      <w:pPr>
+        <w:ind w:left="426" w:firstLine="0"/>
+      </w:pPr>
+      <w:r>
+        <w:t xml:space="preserve">• External </w:t>
+      </w:r>
+      <w:r>
+        <w:t>Gmail</w:t>
+      </w:r>
+      <w:r>
+        <w:t xml:space="preserve"> stub: it is needed to replace the external </w:t>
+      </w:r>
+      <w:r>
+        <w:t>Gmail</w:t>
+      </w:r>
+      <w:r>
+        <w:t xml:space="preserve"> system. This stub should provide </w:t>
+      </w:r>
+      <w:r>
+        <w:t xml:space="preserve">sample data needed to </w:t>
+      </w:r>
+      <w:proofErr w:type="spellStart"/>
+      <w:r>
+        <w:t>GuestManager</w:t>
+      </w:r>
+      <w:proofErr w:type="spellEnd"/>
+      <w:r>
+        <w:t xml:space="preserve"> when performing </w:t>
+      </w:r>
+      <w:proofErr w:type="spellStart"/>
+      <w:r>
+        <w:t>signUp</w:t>
+      </w:r>
+      <w:proofErr w:type="spellEnd"/>
+      <w:r>
+        <w:t xml:space="preserve"> procedure</w:t>
+      </w:r>
+    </w:p>
+    <w:p>
+      <w:pPr>
+        <w:ind w:left="426" w:firstLine="0"/>
+      </w:pPr>
+      <w:r>
+        <w:t>• Drivers: generally, if some components may not be available yet for the integration test phase,</w:t>
+      </w:r>
+      <w:r>
+        <w:t xml:space="preserve"> </w:t>
+      </w:r>
+      <w:r>
+        <w:t>they will be replaced with appropriate drivers (that take the pa</w:t>
+      </w:r>
+      <w:r>
+        <w:t xml:space="preserve">rt of </w:t>
+      </w:r>
+      <w:proofErr w:type="gramStart"/>
+      <w:r>
+        <w:t>those software component</w:t>
+      </w:r>
+      <w:proofErr w:type="gramEnd"/>
+      <w:r>
+        <w:t xml:space="preserve">) </w:t>
+      </w:r>
+      <w:r>
+        <w:t>in order to test the others</w:t>
+      </w:r>
+    </w:p>
+    <w:p>
+      <w:pPr>
+        <w:pStyle w:val="Heading1"/>
         <w:rPr>
-          <w:color w:val="FF0000"/>
+          <w:color w:val="000000" w:themeColor="text1"/>
         </w:rPr>
       </w:pPr>
       <w:r>
         <w:rPr>
-          <w:color w:val="FF0000"/>
+          <w:color w:val="000000" w:themeColor="text1"/>
+          <w:sz w:val="20"/>
         </w:rPr>
-        <w:t>IEEE Design Document template</w:t>
-      </w:r>
+        <w:t xml:space="preserve"> </w:t>
+      </w:r>
+      <w:bookmarkStart w:id="37" w:name="_Toc441142512"/>
+      <w:r>
+        <w:rPr>
+          <w:color w:val="000000" w:themeColor="text1"/>
+        </w:rPr>
+        <w:t>References</w:t>
+      </w:r>
+      <w:bookmarkEnd w:id="37"/>
     </w:p>
     <w:p>
       <w:pPr>
@@ -11529,28 +13185,14 @@
         </w:numPr>
         <w:ind w:left="709"/>
         <w:rPr>
-          <w:color w:val="FF0000"/>
+          <w:color w:val="000000" w:themeColor="text1"/>
         </w:rPr>
       </w:pPr>
       <w:r>
         <w:rPr>
-          <w:color w:val="FF0000"/>
+          <w:color w:val="000000" w:themeColor="text1"/>
         </w:rPr>
-        <w:t xml:space="preserve">MVC in a three-tier architecture, Peter </w:t>
-      </w:r>
-      <w:proofErr w:type="spellStart"/>
-      <w:r>
-        <w:rPr>
-          <w:color w:val="FF0000"/>
-        </w:rPr>
-        <w:t>Rawsthorne</w:t>
-      </w:r>
-      <w:proofErr w:type="spellEnd"/>
-      <w:r>
-        <w:rPr>
-          <w:color w:val="FF0000"/>
-        </w:rPr>
-        <w:t xml:space="preserve"> </w:t>
+        <w:t>Slides of the Software Engineering 2 course (Beep platform)</w:t>
       </w:r>
     </w:p>
     <w:p>
@@ -11562,14 +13204,40 @@
         </w:numPr>
         <w:ind w:left="720"/>
         <w:rPr>
-          <w:color w:val="FF0000"/>
+          <w:color w:val="000000" w:themeColor="text1"/>
         </w:rPr>
       </w:pPr>
       <w:r>
         <w:rPr>
-          <w:color w:val="FF0000"/>
+          <w:color w:val="000000" w:themeColor="text1"/>
         </w:rPr>
-        <w:t>http://www.kony.com/resources/glossary/cross-platform-mobile-development</w:t>
+        <w:t>Testing in Software Development</w:t>
+      </w:r>
+      <w:r>
+        <w:rPr>
+          <w:color w:val="000000" w:themeColor="text1"/>
+        </w:rPr>
+        <w:t>, M</w:t>
+      </w:r>
+      <w:r>
+        <w:rPr>
+          <w:color w:val="000000" w:themeColor="text1"/>
+        </w:rPr>
+        <w:t xml:space="preserve">artyn A. </w:t>
+      </w:r>
+      <w:proofErr w:type="spellStart"/>
+      <w:r>
+        <w:rPr>
+          <w:color w:val="000000" w:themeColor="text1"/>
+        </w:rPr>
+        <w:t>Ould</w:t>
+      </w:r>
+      <w:proofErr w:type="spellEnd"/>
+      <w:r>
+        <w:rPr>
+          <w:color w:val="000000" w:themeColor="text1"/>
+        </w:rPr>
+        <w:t>, Charles Unwin, British Compute</w:t>
       </w:r>
     </w:p>
     <w:p>
@@ -11579,16 +13247,16 @@
           <w:ilvl w:val="0"/>
           <w:numId w:val="6"/>
         </w:numPr>
-        <w:ind w:left="709"/>
+        <w:ind w:left="720"/>
         <w:rPr>
-          <w:color w:val="FF0000"/>
+          <w:color w:val="000000" w:themeColor="text1"/>
         </w:rPr>
       </w:pPr>
       <w:r>
         <w:rPr>
-          <w:color w:val="FF0000"/>
+          <w:color w:val="000000" w:themeColor="text1"/>
         </w:rPr>
-        <w:t>https://msdn.microsoft.com/en-us/library/ee658117.aspx</w:t>
+        <w:t>Official Cucumber website</w:t>
       </w:r>
     </w:p>
     <w:p>
@@ -11598,104 +13266,49 @@
           <w:ilvl w:val="0"/>
           <w:numId w:val="6"/>
         </w:numPr>
-        <w:ind w:left="709"/>
+        <w:ind w:left="720"/>
         <w:rPr>
-          <w:color w:val="FF0000"/>
+          <w:color w:val="000000" w:themeColor="text1"/>
         </w:rPr>
       </w:pPr>
+      <w:hyperlink r:id="rId21" w:history="1">
+        <w:r>
+          <w:rPr>
+            <w:rStyle w:val="Hyperlink"/>
+          </w:rPr>
+          <w:t>www.watir</w:t>
+        </w:r>
+        <w:bookmarkStart w:id="38" w:name="_GoBack"/>
+        <w:r>
+          <w:rPr>
+            <w:rStyle w:val="Hyperlink"/>
+          </w:rPr>
+          <w:t>w</w:t>
+        </w:r>
+        <w:bookmarkEnd w:id="38"/>
+        <w:r>
+          <w:rPr>
+            <w:rStyle w:val="Hyperlink"/>
+          </w:rPr>
+          <w:t>ebdriver.com</w:t>
+        </w:r>
+      </w:hyperlink>
       <w:r>
         <w:rPr>
-          <w:color w:val="FF0000"/>
+          <w:color w:val="000000" w:themeColor="text1"/>
         </w:rPr>
-        <w:t xml:space="preserve">Singleton Design Pattern- Java Tech Guy must read!, </w:t>
+        <w:t xml:space="preserve"> – </w:t>
       </w:r>
       <w:proofErr w:type="spellStart"/>
       <w:r>
-        <w:rPr>
-          <w:color w:val="FF0000"/>
-        </w:rPr>
-        <w:t>Rudra</w:t>
-      </w:r>
-      <w:proofErr w:type="spellEnd"/>
-      <w:r>
-        <w:rPr>
-          <w:color w:val="FF0000"/>
-        </w:rPr>
-        <w:t xml:space="preserve"> Narayan </w:t>
-      </w:r>
-      <w:proofErr w:type="spellStart"/>
-      <w:r>
-        <w:rPr>
-          <w:color w:val="FF0000"/>
-        </w:rPr>
-        <w:t>Garnaik</w:t>
-      </w:r>
-      <w:proofErr w:type="spellEnd"/>
-    </w:p>
-    <w:p>
-      <w:pPr>
-        <w:pStyle w:val="ListParagraph"/>
-        <w:numPr>
-          <w:ilvl w:val="0"/>
-          <w:numId w:val="6"/>
-        </w:numPr>
-        <w:ind w:left="709"/>
-        <w:rPr>
-          <w:color w:val="FF0000"/>
-        </w:rPr>
-      </w:pPr>
-      <w:r>
-        <w:rPr>
-          <w:color w:val="FF0000"/>
-        </w:rPr>
-        <w:t xml:space="preserve">Software Design and Software Architecture, </w:t>
-      </w:r>
-      <w:proofErr w:type="spellStart"/>
-      <w:r>
-        <w:rPr>
-          <w:color w:val="FF0000"/>
-        </w:rPr>
-        <w:t>Politecnico</w:t>
-      </w:r>
-      <w:proofErr w:type="spellEnd"/>
-      <w:r>
-        <w:rPr>
-          <w:color w:val="FF0000"/>
-        </w:rPr>
-        <w:t xml:space="preserve"> di Milano</w:t>
-      </w:r>
-    </w:p>
-    <w:p>
-      <w:pPr>
-        <w:pStyle w:val="ListParagraph"/>
-        <w:numPr>
-          <w:ilvl w:val="0"/>
-          <w:numId w:val="6"/>
-        </w:numPr>
-        <w:ind w:left="709"/>
-        <w:rPr>
-          <w:color w:val="FF0000"/>
-        </w:rPr>
-      </w:pPr>
-      <w:r>
-        <w:rPr>
-          <w:color w:val="FF0000"/>
-        </w:rPr>
-        <w:t xml:space="preserve">Advanced Software Design and architectures: Architecture styles, Damian A. </w:t>
-      </w:r>
-      <w:proofErr w:type="spellStart"/>
-      <w:r>
-        <w:rPr>
-          <w:color w:val="FF0000"/>
-        </w:rPr>
-        <w:t>Tamburri</w:t>
+        <w:t>Watir-Webdriver</w:t>
       </w:r>
       <w:proofErr w:type="spellEnd"/>
     </w:p>
     <w:sectPr>
-      <w:footerReference w:type="even" r:id="rId20"/>
-      <w:footerReference w:type="default" r:id="rId21"/>
-      <w:footerReference w:type="first" r:id="rId22"/>
+      <w:footerReference w:type="even" r:id="rId22"/>
+      <w:footerReference w:type="default" r:id="rId23"/>
+      <w:footerReference w:type="first" r:id="rId24"/>
       <w:pgSz w:w="12240" w:h="15840"/>
       <w:pgMar w:top="1134" w:right="1797" w:bottom="1080" w:left="1797" w:header="720" w:footer="751" w:gutter="0"/>
       <w:cols w:space="720"/>
@@ -11823,7 +13436,7 @@
       <w:rPr>
         <w:noProof/>
       </w:rPr>
-      <w:t>12</w:t>
+      <w:t>18</w:t>
     </w:r>
     <w:r>
       <w:fldChar w:fldCharType="end"/>
@@ -11853,7 +13466,7 @@
       <w:rPr>
         <w:noProof/>
       </w:rPr>
-      <w:t>11</w:t>
+      <w:t>17</w:t>
     </w:r>
     <w:r>
       <w:fldChar w:fldCharType="end"/>
@@ -12624,6 +14237,119 @@
     </w:lvl>
   </w:abstractNum>
   <w:abstractNum w:abstractNumId="6">
+    <w:nsid w:val="3B1A133C"/>
+    <w:multiLevelType w:val="hybridMultilevel"/>
+    <w:tmpl w:val="31144C5A"/>
+    <w:lvl w:ilvl="0" w:tplc="04090001">
+      <w:start w:val="1"/>
+      <w:numFmt w:val="bullet"/>
+      <w:lvlText w:val=""/>
+      <w:lvlJc w:val="left"/>
+      <w:pPr>
+        <w:ind w:left="720" w:hanging="360"/>
+      </w:pPr>
+      <w:rPr>
+        <w:rFonts w:ascii="Symbol" w:hAnsi="Symbol" w:hint="default"/>
+      </w:rPr>
+    </w:lvl>
+    <w:lvl w:ilvl="1" w:tplc="04090003" w:tentative="1">
+      <w:start w:val="1"/>
+      <w:numFmt w:val="bullet"/>
+      <w:lvlText w:val="o"/>
+      <w:lvlJc w:val="left"/>
+      <w:pPr>
+        <w:ind w:left="1440" w:hanging="360"/>
+      </w:pPr>
+      <w:rPr>
+        <w:rFonts w:ascii="Courier New" w:hAnsi="Courier New" w:cs="Courier New" w:hint="default"/>
+      </w:rPr>
+    </w:lvl>
+    <w:lvl w:ilvl="2" w:tplc="04090005" w:tentative="1">
+      <w:start w:val="1"/>
+      <w:numFmt w:val="bullet"/>
+      <w:lvlText w:val=""/>
+      <w:lvlJc w:val="left"/>
+      <w:pPr>
+        <w:ind w:left="2160" w:hanging="360"/>
+      </w:pPr>
+      <w:rPr>
+        <w:rFonts w:ascii="Wingdings" w:hAnsi="Wingdings" w:hint="default"/>
+      </w:rPr>
+    </w:lvl>
+    <w:lvl w:ilvl="3" w:tplc="04090001" w:tentative="1">
+      <w:start w:val="1"/>
+      <w:numFmt w:val="bullet"/>
+      <w:lvlText w:val=""/>
+      <w:lvlJc w:val="left"/>
+      <w:pPr>
+        <w:ind w:left="2880" w:hanging="360"/>
+      </w:pPr>
+      <w:rPr>
+        <w:rFonts w:ascii="Symbol" w:hAnsi="Symbol" w:hint="default"/>
+      </w:rPr>
+    </w:lvl>
+    <w:lvl w:ilvl="4" w:tplc="04090003" w:tentative="1">
+      <w:start w:val="1"/>
+      <w:numFmt w:val="bullet"/>
+      <w:lvlText w:val="o"/>
+      <w:lvlJc w:val="left"/>
+      <w:pPr>
+        <w:ind w:left="3600" w:hanging="360"/>
+      </w:pPr>
+      <w:rPr>
+        <w:rFonts w:ascii="Courier New" w:hAnsi="Courier New" w:cs="Courier New" w:hint="default"/>
+      </w:rPr>
+    </w:lvl>
+    <w:lvl w:ilvl="5" w:tplc="04090005" w:tentative="1">
+      <w:start w:val="1"/>
+      <w:numFmt w:val="bullet"/>
+      <w:lvlText w:val=""/>
+      <w:lvlJc w:val="left"/>
+      <w:pPr>
+        <w:ind w:left="4320" w:hanging="360"/>
+      </w:pPr>
+      <w:rPr>
+        <w:rFonts w:ascii="Wingdings" w:hAnsi="Wingdings" w:hint="default"/>
+      </w:rPr>
+    </w:lvl>
+    <w:lvl w:ilvl="6" w:tplc="04090001" w:tentative="1">
+      <w:start w:val="1"/>
+      <w:numFmt w:val="bullet"/>
+      <w:lvlText w:val=""/>
+      <w:lvlJc w:val="left"/>
+      <w:pPr>
+        <w:ind w:left="5040" w:hanging="360"/>
+      </w:pPr>
+      <w:rPr>
+        <w:rFonts w:ascii="Symbol" w:hAnsi="Symbol" w:hint="default"/>
+      </w:rPr>
+    </w:lvl>
+    <w:lvl w:ilvl="7" w:tplc="04090003" w:tentative="1">
+      <w:start w:val="1"/>
+      <w:numFmt w:val="bullet"/>
+      <w:lvlText w:val="o"/>
+      <w:lvlJc w:val="left"/>
+      <w:pPr>
+        <w:ind w:left="5760" w:hanging="360"/>
+      </w:pPr>
+      <w:rPr>
+        <w:rFonts w:ascii="Courier New" w:hAnsi="Courier New" w:cs="Courier New" w:hint="default"/>
+      </w:rPr>
+    </w:lvl>
+    <w:lvl w:ilvl="8" w:tplc="04090005" w:tentative="1">
+      <w:start w:val="1"/>
+      <w:numFmt w:val="bullet"/>
+      <w:lvlText w:val=""/>
+      <w:lvlJc w:val="left"/>
+      <w:pPr>
+        <w:ind w:left="6480" w:hanging="360"/>
+      </w:pPr>
+      <w:rPr>
+        <w:rFonts w:ascii="Wingdings" w:hAnsi="Wingdings" w:hint="default"/>
+      </w:rPr>
+    </w:lvl>
+  </w:abstractNum>
+  <w:abstractNum w:abstractNumId="7">
     <w:nsid w:val="3C7E6F3D"/>
     <w:multiLevelType w:val="hybridMultilevel"/>
     <w:tmpl w:val="9A9A8A04"/>
@@ -12736,7 +14462,7 @@
       </w:rPr>
     </w:lvl>
   </w:abstractNum>
-  <w:abstractNum w:abstractNumId="7">
+  <w:abstractNum w:abstractNumId="8">
     <w:nsid w:val="4AB2520B"/>
     <w:multiLevelType w:val="hybridMultilevel"/>
     <w:tmpl w:val="7996EE64"/>
@@ -12849,7 +14575,7 @@
       </w:rPr>
     </w:lvl>
   </w:abstractNum>
-  <w:abstractNum w:abstractNumId="8">
+  <w:abstractNum w:abstractNumId="9">
     <w:nsid w:val="53193889"/>
     <w:multiLevelType w:val="hybridMultilevel"/>
     <w:tmpl w:val="547ED09C"/>
@@ -12962,7 +14688,120 @@
       </w:rPr>
     </w:lvl>
   </w:abstractNum>
-  <w:abstractNum w:abstractNumId="9">
+  <w:abstractNum w:abstractNumId="10">
+    <w:nsid w:val="556B344C"/>
+    <w:multiLevelType w:val="hybridMultilevel"/>
+    <w:tmpl w:val="F830FA12"/>
+    <w:lvl w:ilvl="0" w:tplc="04090001">
+      <w:start w:val="1"/>
+      <w:numFmt w:val="bullet"/>
+      <w:lvlText w:val=""/>
+      <w:lvlJc w:val="left"/>
+      <w:pPr>
+        <w:ind w:left="2239" w:hanging="360"/>
+      </w:pPr>
+      <w:rPr>
+        <w:rFonts w:ascii="Symbol" w:hAnsi="Symbol" w:hint="default"/>
+      </w:rPr>
+    </w:lvl>
+    <w:lvl w:ilvl="1" w:tplc="04090003" w:tentative="1">
+      <w:start w:val="1"/>
+      <w:numFmt w:val="bullet"/>
+      <w:lvlText w:val="o"/>
+      <w:lvlJc w:val="left"/>
+      <w:pPr>
+        <w:ind w:left="2959" w:hanging="360"/>
+      </w:pPr>
+      <w:rPr>
+        <w:rFonts w:ascii="Courier New" w:hAnsi="Courier New" w:cs="Courier New" w:hint="default"/>
+      </w:rPr>
+    </w:lvl>
+    <w:lvl w:ilvl="2" w:tplc="04090005" w:tentative="1">
+      <w:start w:val="1"/>
+      <w:numFmt w:val="bullet"/>
+      <w:lvlText w:val=""/>
+      <w:lvlJc w:val="left"/>
+      <w:pPr>
+        <w:ind w:left="3679" w:hanging="360"/>
+      </w:pPr>
+      <w:rPr>
+        <w:rFonts w:ascii="Wingdings" w:hAnsi="Wingdings" w:hint="default"/>
+      </w:rPr>
+    </w:lvl>
+    <w:lvl w:ilvl="3" w:tplc="04090001" w:tentative="1">
+      <w:start w:val="1"/>
+      <w:numFmt w:val="bullet"/>
+      <w:lvlText w:val=""/>
+      <w:lvlJc w:val="left"/>
+      <w:pPr>
+        <w:ind w:left="4399" w:hanging="360"/>
+      </w:pPr>
+      <w:rPr>
+        <w:rFonts w:ascii="Symbol" w:hAnsi="Symbol" w:hint="default"/>
+      </w:rPr>
+    </w:lvl>
+    <w:lvl w:ilvl="4" w:tplc="04090003" w:tentative="1">
+      <w:start w:val="1"/>
+      <w:numFmt w:val="bullet"/>
+      <w:lvlText w:val="o"/>
+      <w:lvlJc w:val="left"/>
+      <w:pPr>
+        <w:ind w:left="5119" w:hanging="360"/>
+      </w:pPr>
+      <w:rPr>
+        <w:rFonts w:ascii="Courier New" w:hAnsi="Courier New" w:cs="Courier New" w:hint="default"/>
+      </w:rPr>
+    </w:lvl>
+    <w:lvl w:ilvl="5" w:tplc="04090005" w:tentative="1">
+      <w:start w:val="1"/>
+      <w:numFmt w:val="bullet"/>
+      <w:lvlText w:val=""/>
+      <w:lvlJc w:val="left"/>
+      <w:pPr>
+        <w:ind w:left="5839" w:hanging="360"/>
+      </w:pPr>
+      <w:rPr>
+        <w:rFonts w:ascii="Wingdings" w:hAnsi="Wingdings" w:hint="default"/>
+      </w:rPr>
+    </w:lvl>
+    <w:lvl w:ilvl="6" w:tplc="04090001" w:tentative="1">
+      <w:start w:val="1"/>
+      <w:numFmt w:val="bullet"/>
+      <w:lvlText w:val=""/>
+      <w:lvlJc w:val="left"/>
+      <w:pPr>
+        <w:ind w:left="6559" w:hanging="360"/>
+      </w:pPr>
+      <w:rPr>
+        <w:rFonts w:ascii="Symbol" w:hAnsi="Symbol" w:hint="default"/>
+      </w:rPr>
+    </w:lvl>
+    <w:lvl w:ilvl="7" w:tplc="04090003" w:tentative="1">
+      <w:start w:val="1"/>
+      <w:numFmt w:val="bullet"/>
+      <w:lvlText w:val="o"/>
+      <w:lvlJc w:val="left"/>
+      <w:pPr>
+        <w:ind w:left="7279" w:hanging="360"/>
+      </w:pPr>
+      <w:rPr>
+        <w:rFonts w:ascii="Courier New" w:hAnsi="Courier New" w:cs="Courier New" w:hint="default"/>
+      </w:rPr>
+    </w:lvl>
+    <w:lvl w:ilvl="8" w:tplc="04090005" w:tentative="1">
+      <w:start w:val="1"/>
+      <w:numFmt w:val="bullet"/>
+      <w:lvlText w:val=""/>
+      <w:lvlJc w:val="left"/>
+      <w:pPr>
+        <w:ind w:left="7999" w:hanging="360"/>
+      </w:pPr>
+      <w:rPr>
+        <w:rFonts w:ascii="Wingdings" w:hAnsi="Wingdings" w:hint="default"/>
+      </w:rPr>
+    </w:lvl>
+  </w:abstractNum>
+  <w:abstractNum w:abstractNumId="11">
     <w:nsid w:val="55C35DC9"/>
     <w:multiLevelType w:val="hybridMultilevel"/>
     <w:tmpl w:val="0AB079D2"/>
@@ -13075,7 +14914,7 @@
       </w:rPr>
     </w:lvl>
   </w:abstractNum>
-  <w:abstractNum w:abstractNumId="10">
+  <w:abstractNum w:abstractNumId="12">
     <w:nsid w:val="57F64FEC"/>
     <w:multiLevelType w:val="hybridMultilevel"/>
     <w:tmpl w:val="A1C2127C"/>
@@ -13188,7 +15027,7 @@
       </w:rPr>
     </w:lvl>
   </w:abstractNum>
-  <w:abstractNum w:abstractNumId="11">
+  <w:abstractNum w:abstractNumId="13">
     <w:nsid w:val="5F186E06"/>
     <w:multiLevelType w:val="hybridMultilevel"/>
     <w:tmpl w:val="756409A4"/>
@@ -13301,7 +15140,7 @@
       </w:rPr>
     </w:lvl>
   </w:abstractNum>
-  <w:abstractNum w:abstractNumId="12">
+  <w:abstractNum w:abstractNumId="14">
     <w:nsid w:val="6BE57CA1"/>
     <w:multiLevelType w:val="hybridMultilevel"/>
     <w:tmpl w:val="FAC86E92"/>
@@ -13414,7 +15253,7 @@
       </w:rPr>
     </w:lvl>
   </w:abstractNum>
-  <w:abstractNum w:abstractNumId="13">
+  <w:abstractNum w:abstractNumId="15">
     <w:nsid w:val="6E4049F2"/>
     <w:multiLevelType w:val="hybridMultilevel"/>
     <w:tmpl w:val="FFCA86BA"/>
@@ -13527,7 +15366,7 @@
       </w:rPr>
     </w:lvl>
   </w:abstractNum>
-  <w:abstractNum w:abstractNumId="14">
+  <w:abstractNum w:abstractNumId="16">
     <w:nsid w:val="6FD80DCA"/>
     <w:multiLevelType w:val="hybridMultilevel"/>
     <w:tmpl w:val="658E808C"/>
@@ -13641,7 +15480,7 @@
     </w:lvl>
   </w:abstractNum>
   <w:num w:numId="1">
-    <w:abstractNumId w:val="10"/>
+    <w:abstractNumId w:val="12"/>
   </w:num>
   <w:num w:numId="2">
     <w:abstractNumId w:val="5"/>
@@ -13650,31 +15489,31 @@
     <w:abstractNumId w:val="4"/>
   </w:num>
   <w:num w:numId="4">
-    <w:abstractNumId w:val="9"/>
+    <w:abstractNumId w:val="11"/>
   </w:num>
   <w:num w:numId="5">
     <w:abstractNumId w:val="0"/>
   </w:num>
   <w:num w:numId="6">
-    <w:abstractNumId w:val="14"/>
+    <w:abstractNumId w:val="16"/>
   </w:num>
   <w:num w:numId="7">
-    <w:abstractNumId w:val="7"/>
+    <w:abstractNumId w:val="8"/>
   </w:num>
   <w:num w:numId="8">
     <w:abstractNumId w:val="2"/>
   </w:num>
   <w:num w:numId="9">
-    <w:abstractNumId w:val="13"/>
+    <w:abstractNumId w:val="15"/>
   </w:num>
   <w:num w:numId="10">
-    <w:abstractNumId w:val="8"/>
+    <w:abstractNumId w:val="9"/>
   </w:num>
   <w:num w:numId="11">
     <w:abstractNumId w:val="1"/>
   </w:num>
   <w:num w:numId="12">
-    <w:abstractNumId w:val="6"/>
+    <w:abstractNumId w:val="7"/>
   </w:num>
   <w:num w:numId="13">
     <w:abstractNumId w:val="3"/>
@@ -13710,10 +15549,16 @@
     </w:lvlOverride>
   </w:num>
   <w:num w:numId="15">
-    <w:abstractNumId w:val="11"/>
+    <w:abstractNumId w:val="13"/>
   </w:num>
   <w:num w:numId="16">
-    <w:abstractNumId w:val="12"/>
+    <w:abstractNumId w:val="14"/>
+  </w:num>
+  <w:num w:numId="17">
+    <w:abstractNumId w:val="6"/>
+  </w:num>
+  <w:num w:numId="18">
+    <w:abstractNumId w:val="10"/>
   </w:num>
   <w:numIdMacAtCleanup w:val="16"/>
 </w:numbering>
@@ -16843,37 +18688,6 @@
         </w:p>
       </w:docPartBody>
     </w:docPart>
-    <w:docPart>
-      <w:docPartPr>
-        <w:name w:val="D82D6BAD1A8B4D98BAADA824D03006CA"/>
-        <w:category>
-          <w:name w:val="General"/>
-          <w:gallery w:val="placeholder"/>
-        </w:category>
-        <w:types>
-          <w:type w:val="bbPlcHdr"/>
-        </w:types>
-        <w:behaviors>
-          <w:behavior w:val="content"/>
-        </w:behaviors>
-        <w:guid w:val="{51C144A2-3EE8-4B20-B5A3-C06D24F0ABB1}"/>
-      </w:docPartPr>
-      <w:docPartBody>
-        <w:p>
-          <w:pPr>
-            <w:pStyle w:val="D82D6BAD1A8B4D98BAADA824D03006CA"/>
-          </w:pPr>
-          <w:r>
-            <w:rPr>
-              <w:rFonts w:asciiTheme="majorHAnsi" w:eastAsiaTheme="majorEastAsia" w:hAnsiTheme="majorHAnsi" w:cstheme="majorBidi"/>
-              <w:sz w:val="36"/>
-              <w:szCs w:val="36"/>
-            </w:rPr>
-            <w:t>[Type the document subtitle]</w:t>
-          </w:r>
-        </w:p>
-      </w:docPartBody>
-    </w:docPart>
   </w:docParts>
 </w:glossaryDocument>
 </file>
@@ -16963,6 +18777,7 @@
     <w:rsid w:val="00146D04"/>
     <w:rsid w:val="00306C89"/>
     <w:rsid w:val="00457D6D"/>
+    <w:rsid w:val="00531543"/>
     <w:rsid w:val="00587841"/>
     <w:rsid w:val="007E73EB"/>
     <w:rsid w:val="00A91243"/>
@@ -17700,7 +19515,7 @@
   <a:extraClrSchemeLst/>
   <a:extLst>
     <a:ext uri="{05A4C25C-085E-4340-85A3-A5531E510DB2}">
-      <thm15:themeFamily xmlns="" xmlns:thm15="http://schemas.microsoft.com/office/thememl/2012/main" name="Office Theme" id="{62F939B6-93AF-4DB8-9C6B-D6C7DFDC589F}" vid="{4A3C46E8-61CC-4603-A589-7422A47A8E4A}"/>
+      <thm15:themeFamily xmlns:thm15="http://schemas.microsoft.com/office/thememl/2012/main" xmlns="" name="Office Theme" id="{62F939B6-93AF-4DB8-9C6B-D6C7DFDC589F}" vid="{4A3C46E8-61CC-4603-A589-7422A47A8E4A}"/>
     </a:ext>
   </a:extLst>
 </a:theme>
@@ -17708,7 +19523,7 @@
 
 <file path=customXml/item1.xml><?xml version="1.0" encoding="utf-8"?>
 <CoverPageProperties xmlns="http://schemas.microsoft.com/office/2006/coverPageProps">
-  <PublishDate>2016-01-13T00:00:00</PublishDate>
+  <PublishDate>2016-01-21T00:00:00</PublishDate>
   <Abstract/>
   <CompanyAddress/>
   <CompanyPhone/>
@@ -17730,7 +19545,7 @@
 </file>
 
 <file path=customXml/itemProps2.xml><?xml version="1.0" encoding="utf-8"?>
-<ds:datastoreItem xmlns:ds="http://schemas.openxmlformats.org/officeDocument/2006/customXml" ds:itemID="{00C968EA-D36E-43AA-805D-DF3D5CD25451}">
+<ds:datastoreItem xmlns:ds="http://schemas.openxmlformats.org/officeDocument/2006/customXml" ds:itemID="{C510A05C-7C59-4EB1-9F33-5DC4BC312FF0}">
   <ds:schemaRefs>
     <ds:schemaRef ds:uri="http://schemas.openxmlformats.org/officeDocument/2006/bibliography"/>
   </ds:schemaRefs>

</xml_diff>